<commit_message>
Project: more refactoring, report WIP
</commit_message>
<xml_diff>
--- a/project/technical-report.docx
+++ b/project/technical-report.docx
@@ -1873,25 +1873,279 @@
         <w:sym w:font="Symbol" w:char="F0CE"/>
       </w:r>
       <w:r>
-        <w:t xml:space="preserve"> V</w:t>
+        <w:t xml:space="preserve"> V, </w:t>
+      </w:r>
+      <w:r>
+        <w:sym w:font="Symbol" w:char="F022"/>
+      </w:r>
+      <w:r>
+        <w:t xml:space="preserve"> (</w:t>
+      </w:r>
+      <w:r>
+        <w:rPr>
+          <w:i/>
+        </w:rPr>
+        <w:t>j</w:t>
       </w:r>
       <w:r>
         <w:t xml:space="preserve">, </w:t>
       </w:r>
       <w:r>
+        <w:rPr>
+          <w:i/>
+        </w:rPr>
+        <w:t>k</w:t>
+      </w:r>
+      <w:r>
+        <w:t xml:space="preserve">) </w:t>
+      </w:r>
+      <w:r>
+        <w:sym w:font="Symbol" w:char="F0CE"/>
+      </w:r>
+      <w:r>
+        <w:t xml:space="preserve"> E[N</w:t>
+      </w:r>
+      <w:r>
+        <w:rPr>
+          <w:vertAlign w:val="subscript"/>
+        </w:rPr>
+        <w:t>-</w:t>
+      </w:r>
+      <w:r>
+        <w:t>[</w:t>
+      </w:r>
+      <w:r>
+        <w:rPr>
+          <w:i/>
+        </w:rPr>
+        <w:t>u</w:t>
+      </w:r>
+      <w:r>
+        <w:t>]]</w:t>
+      </w:r>
+    </w:p>
+    <w:p>
+      <w:pPr>
+        <w:jc w:val="center"/>
+      </w:pPr>
+    </w:p>
+    <w:p>
+      <w:r>
+        <w:t>These constra</w:t>
+      </w:r>
+      <w:r>
+        <w:t xml:space="preserve">ints ensure that, respectively: </w:t>
+      </w:r>
+      <w:r>
+        <w:t>eithe</w:t>
+      </w:r>
+      <w:r>
+        <w:t>r a node represents its color class or some node not adjacent to it does, and that adjacent nodes cannot share a representative (and hence a color class).</w:t>
+      </w:r>
+    </w:p>
+    <w:p/>
+    <w:p>
+      <w:pPr>
+        <w:pStyle w:val="Heading5"/>
+      </w:pPr>
+      <w:r>
+        <w:t>Clique constraints</w:t>
+      </w:r>
+    </w:p>
+    <w:p/>
+    <w:p>
+      <w:proofErr w:type="spellStart"/>
+      <w:r>
+        <w:t>Campelo</w:t>
+      </w:r>
+      <w:proofErr w:type="spellEnd"/>
+      <w:r>
+        <w:t xml:space="preserve"> et al. identified numerous categories of valid inequalities for the polytope that this </w:t>
+      </w:r>
+      <w:r>
+        <w:t xml:space="preserve">representative </w:t>
+      </w:r>
+      <w:r>
+        <w:t xml:space="preserve">formulation </w:t>
+      </w:r>
+      <w:r>
+        <w:t>describes</w:t>
+      </w:r>
+      <w:r>
+        <w:t xml:space="preserve">, including the facet-defining </w:t>
+      </w:r>
+      <w:r>
+        <w:rPr>
+          <w:b/>
+          <w:i/>
+        </w:rPr>
+        <w:t>clique inequalities</w:t>
+      </w:r>
+      <w:r>
+        <w:t xml:space="preserve">. Let </w:t>
+      </w:r>
+      <w:proofErr w:type="spellStart"/>
+      <w:r>
+        <w:rPr>
+          <w:i/>
+        </w:rPr>
+        <w:t>i</w:t>
+      </w:r>
+      <w:proofErr w:type="spellEnd"/>
+      <w:r>
+        <w:t xml:space="preserve"> </w:t>
+      </w:r>
+      <w:r>
+        <w:sym w:font="Symbol" w:char="F0CE"/>
+      </w:r>
+      <w:r>
+        <w:t xml:space="preserve"> </w:t>
+      </w:r>
+      <w:proofErr w:type="gramStart"/>
+      <w:r>
+        <w:t>V  and</w:t>
+      </w:r>
+      <w:proofErr w:type="gramEnd"/>
+      <w:r>
+        <w:t xml:space="preserve"> let Q </w:t>
+      </w:r>
+      <w:r>
+        <w:sym w:font="Symbol" w:char="F0CD"/>
+      </w:r>
+      <w:r>
+        <w:t xml:space="preserve"> N</w:t>
+      </w:r>
+      <w:r>
+        <w:rPr>
+          <w:vertAlign w:val="subscript"/>
+        </w:rPr>
+        <w:t>-</w:t>
+      </w:r>
+      <w:r>
+        <w:t>(</w:t>
+      </w:r>
+      <w:proofErr w:type="spellStart"/>
+      <w:r>
+        <w:t>i</w:t>
+      </w:r>
+      <w:proofErr w:type="spellEnd"/>
+      <w:r>
+        <w:t xml:space="preserve">) so that G[Q] is a </w:t>
+      </w:r>
+      <w:r>
+        <w:t>maximal clique of G</w:t>
+      </w:r>
+      <w:r>
+        <w:t>[N</w:t>
+      </w:r>
+      <w:r>
+        <w:rPr>
+          <w:vertAlign w:val="subscript"/>
+        </w:rPr>
+        <w:t>-</w:t>
+      </w:r>
+      <w:r>
+        <w:t>(</w:t>
+      </w:r>
+      <w:proofErr w:type="spellStart"/>
+      <w:r>
+        <w:t>i</w:t>
+      </w:r>
+      <w:proofErr w:type="spellEnd"/>
+      <w:r>
+        <w:t>)]</w:t>
+      </w:r>
+      <w:r>
+        <w:t xml:space="preserve">; then the following </w:t>
+      </w:r>
+      <w:r>
+        <w:t>inequality</w:t>
+      </w:r>
+      <w:r>
+        <w:t xml:space="preserve"> define</w:t>
+      </w:r>
+      <w:r>
+        <w:t>s a facet</w:t>
+      </w:r>
+      <w:r>
+        <w:t>:</w:t>
+      </w:r>
+    </w:p>
+    <w:p/>
+    <w:p>
+      <w:pPr>
+        <w:jc w:val="center"/>
+      </w:pPr>
+      <w:r>
+        <w:sym w:font="Symbol" w:char="F053"/>
+      </w:r>
+      <w:r>
+        <w:rPr>
+          <w:i/>
+          <w:vertAlign w:val="subscript"/>
+        </w:rPr>
+        <w:t>j</w:t>
+      </w:r>
+      <w:r>
+        <w:rPr>
+          <w:vertAlign w:val="subscript"/>
+        </w:rPr>
+        <w:sym w:font="Symbol" w:char="F0CE"/>
+      </w:r>
+      <w:r>
+        <w:rPr>
+          <w:vertAlign w:val="subscript"/>
+        </w:rPr>
+        <w:t>Q</w:t>
+      </w:r>
+      <w:r>
+        <w:t xml:space="preserve"> </w:t>
+      </w:r>
+      <w:proofErr w:type="spellStart"/>
+      <w:r>
+        <w:rPr>
+          <w:i/>
+        </w:rPr>
+        <w:t>x</w:t>
+      </w:r>
+      <w:r>
+        <w:rPr>
+          <w:i/>
+          <w:vertAlign w:val="subscript"/>
+        </w:rPr>
+        <w:t>ij</w:t>
+      </w:r>
+      <w:proofErr w:type="spellEnd"/>
+      <w:r>
+        <w:t xml:space="preserve"> </w:t>
+      </w:r>
+      <w:r>
+        <w:sym w:font="Symbol" w:char="F0A3"/>
+      </w:r>
+      <w:r>
+        <w:t xml:space="preserve"> </w:t>
+      </w:r>
+      <w:r>
+        <w:rPr>
+          <w:i/>
+        </w:rPr>
+        <w:t>x</w:t>
+      </w:r>
+      <w:r>
+        <w:rPr>
+          <w:i/>
+          <w:vertAlign w:val="subscript"/>
+        </w:rPr>
+        <w:t>ii</w:t>
+      </w:r>
+      <w:r>
+        <w:t xml:space="preserve">,  </w:t>
+      </w:r>
+      <w:r>
         <w:sym w:font="Symbol" w:char="F022"/>
       </w:r>
       <w:r>
-        <w:t xml:space="preserve"> (</w:t>
-      </w:r>
-      <w:r>
-        <w:rPr>
-          <w:i/>
-        </w:rPr>
-        <w:t>j</w:t>
-      </w:r>
-      <w:r>
-        <w:t xml:space="preserve">, </w:t>
+        <w:t xml:space="preserve"> </w:t>
       </w:r>
       <w:r>
         <w:rPr>
@@ -1900,389 +2154,108 @@
         <w:t>k</w:t>
       </w:r>
       <w:r>
-        <w:t xml:space="preserve">) </w:t>
+        <w:t xml:space="preserve"> </w:t>
       </w:r>
       <w:r>
         <w:sym w:font="Symbol" w:char="F0CE"/>
       </w:r>
       <w:r>
-        <w:t xml:space="preserve"> E[N</w:t>
-      </w:r>
-      <w:r>
-        <w:rPr>
-          <w:vertAlign w:val="subscript"/>
-        </w:rPr>
-        <w:t>-</w:t>
-      </w:r>
-      <w:r>
-        <w:t>[</w:t>
-      </w:r>
-      <w:r>
-        <w:rPr>
-          <w:i/>
-        </w:rPr>
-        <w:t>u</w:t>
-      </w:r>
-      <w:r>
-        <w:t>]]</w:t>
-      </w:r>
-    </w:p>
-    <w:p>
-      <w:pPr>
-        <w:jc w:val="center"/>
-      </w:pPr>
-    </w:p>
-    <w:p>
-      <w:r>
-        <w:t>These constra</w:t>
-      </w:r>
-      <w:r>
-        <w:t xml:space="preserve">ints ensure that, respectively: </w:t>
-      </w:r>
-      <w:r>
-        <w:t>eithe</w:t>
-      </w:r>
-      <w:r>
-        <w:t>r a node represents its color class or some node not adjacent to it does, and that adjacent nodes cannot share a representative (and hence a color class).</w:t>
+        <w:t xml:space="preserve"> </w:t>
+      </w:r>
+      <w:proofErr w:type="spellStart"/>
+      <w:r>
+        <w:t>K</w:t>
+      </w:r>
+      <w:proofErr w:type="spellEnd"/>
+      <w:r>
+        <w:t xml:space="preserve"> \ {c}</w:t>
       </w:r>
     </w:p>
     <w:p/>
     <w:p>
-      <w:pPr>
-        <w:pStyle w:val="Heading5"/>
-      </w:pPr>
-      <w:r>
-        <w:t>Clique constraints</w:t>
+      <w:r>
+        <w:t>We can view such constraints as stronger statements about adjacent nodes not sharing a color representative, summing all members of the clique at once rather than leaning on the pairwise sums from the original formulation.</w:t>
       </w:r>
     </w:p>
     <w:p/>
     <w:p>
-      <w:proofErr w:type="spellStart"/>
-      <w:r>
-        <w:t>Campelo</w:t>
-      </w:r>
-      <w:proofErr w:type="spellEnd"/>
-      <w:r>
-        <w:t xml:space="preserve"> et al.</w:t>
-      </w:r>
-      <w:r>
-        <w:t xml:space="preserve"> identified numerous categories of valid inequalities for the polytope that this </w:t>
-      </w:r>
-      <w:r>
-        <w:t xml:space="preserve">representative </w:t>
-      </w:r>
-      <w:r>
-        <w:t xml:space="preserve">formulation </w:t>
-      </w:r>
-      <w:r>
-        <w:t>describes</w:t>
-      </w:r>
-      <w:r>
-        <w:t xml:space="preserve">, including the facet-defining </w:t>
-      </w:r>
-      <w:r>
-        <w:rPr>
-          <w:b/>
-          <w:i/>
-        </w:rPr>
-        <w:t>clique inequalities</w:t>
-      </w:r>
-      <w:r>
-        <w:t xml:space="preserve">. Let </w:t>
-      </w:r>
-      <w:proofErr w:type="spellStart"/>
-      <w:r>
-        <w:rPr>
-          <w:i/>
-        </w:rPr>
-        <w:t>i</w:t>
-      </w:r>
-      <w:proofErr w:type="spellEnd"/>
-      <w:r>
-        <w:t xml:space="preserve"> </w:t>
-      </w:r>
-      <w:r>
-        <w:sym w:font="Symbol" w:char="F0CE"/>
-      </w:r>
-      <w:r>
-        <w:t xml:space="preserve"> </w:t>
-      </w:r>
-      <w:proofErr w:type="gramStart"/>
-      <w:r>
+      <w:pPr>
+        <w:pStyle w:val="Heading2"/>
+      </w:pPr>
+      <w:r>
+        <w:t>Assumptions</w:t>
+      </w:r>
+    </w:p>
+    <w:p/>
+    <w:p>
+      <w:pPr>
+        <w:rPr>
+          <w:rFonts w:cstheme="minorBidi"/>
+        </w:rPr>
+      </w:pPr>
+      <w:r>
+        <w:rPr>
+          <w:rFonts w:cstheme="minorBidi"/>
+        </w:rPr>
+        <w:t xml:space="preserve">We assume that there are as many colors available for use in the coloring of a graph as there are vertices in the graph; that is, </w:t>
+      </w:r>
+      <w:r>
+        <w:rPr>
+          <w:rFonts w:cstheme="minorBidi"/>
+          <w:i/>
+        </w:rPr>
+        <w:t>k</w:t>
+      </w:r>
+      <w:r>
+        <w:rPr>
+          <w:rFonts w:cstheme="minorBidi"/>
+        </w:rPr>
+        <w:t xml:space="preserve"> = </w:t>
+      </w:r>
+      <w:r>
+        <w:rPr>
+          <w:rFonts w:cstheme="minorBidi"/>
+        </w:rPr>
+        <w:sym w:font="Symbol" w:char="F0BD"/>
+      </w:r>
+      <w:r>
+        <w:rPr>
+          <w:rFonts w:cstheme="minorBidi"/>
+          <w:i/>
+        </w:rPr>
         <w:t>V</w:t>
       </w:r>
       <w:r>
-        <w:t xml:space="preserve">  and</w:t>
-      </w:r>
-      <w:proofErr w:type="gramEnd"/>
-      <w:r>
-        <w:t xml:space="preserve"> let Q </w:t>
-      </w:r>
-      <w:r>
-        <w:sym w:font="Symbol" w:char="F0CD"/>
-      </w:r>
-      <w:r>
-        <w:t xml:space="preserve"> N</w:t>
-      </w:r>
-      <w:r>
-        <w:rPr>
-          <w:vertAlign w:val="subscript"/>
-        </w:rPr>
-        <w:t>-</w:t>
-      </w:r>
-      <w:r>
-        <w:t>(</w:t>
-      </w:r>
-      <w:proofErr w:type="spellStart"/>
-      <w:r>
-        <w:t>i</w:t>
-      </w:r>
-      <w:proofErr w:type="spellEnd"/>
-      <w:r>
-        <w:t xml:space="preserve">) so that G[Q] is a </w:t>
-      </w:r>
-      <w:r>
-        <w:t>maximal clique of G</w:t>
-      </w:r>
-      <w:r>
-        <w:t>[</w:t>
-      </w:r>
-      <w:r>
-        <w:t>N</w:t>
-      </w:r>
-      <w:r>
-        <w:rPr>
-          <w:vertAlign w:val="subscript"/>
-        </w:rPr>
-        <w:t>-</w:t>
-      </w:r>
-      <w:r>
-        <w:t>(</w:t>
-      </w:r>
-      <w:proofErr w:type="spellStart"/>
-      <w:r>
-        <w:t>i</w:t>
-      </w:r>
-      <w:proofErr w:type="spellEnd"/>
-      <w:r>
-        <w:t>)</w:t>
-      </w:r>
-      <w:r>
-        <w:t>]</w:t>
-      </w:r>
-      <w:r>
-        <w:t xml:space="preserve">; then the following </w:t>
-      </w:r>
-      <w:r>
-        <w:t>inequality</w:t>
-      </w:r>
-      <w:r>
-        <w:t xml:space="preserve"> define</w:t>
-      </w:r>
-      <w:r>
-        <w:t>s a facet</w:t>
-      </w:r>
-      <w:r>
-        <w:t>:</w:t>
-      </w:r>
-    </w:p>
-    <w:p/>
-    <w:p>
-      <w:pPr>
-        <w:jc w:val="center"/>
-      </w:pPr>
-      <w:r>
-        <w:sym w:font="Symbol" w:char="F053"/>
-      </w:r>
-      <w:r>
-        <w:rPr>
-          <w:i/>
-          <w:vertAlign w:val="subscript"/>
-        </w:rPr>
-        <w:t>j</w:t>
-      </w:r>
-      <w:r>
-        <w:rPr>
-          <w:vertAlign w:val="subscript"/>
-        </w:rPr>
-        <w:sym w:font="Symbol" w:char="F0CE"/>
-      </w:r>
-      <w:r>
-        <w:rPr>
-          <w:vertAlign w:val="subscript"/>
-        </w:rPr>
-        <w:t>Q</w:t>
-      </w:r>
-      <w:r>
-        <w:t xml:space="preserve"> </w:t>
-      </w:r>
-      <w:proofErr w:type="spellStart"/>
-      <w:r>
-        <w:rPr>
-          <w:i/>
-        </w:rPr>
-        <w:t>x</w:t>
-      </w:r>
-      <w:r>
-        <w:rPr>
-          <w:i/>
-          <w:vertAlign w:val="subscript"/>
-        </w:rPr>
-        <w:t>ij</w:t>
-      </w:r>
-      <w:proofErr w:type="spellEnd"/>
-      <w:r>
-        <w:t xml:space="preserve"> </w:t>
-      </w:r>
-      <w:r>
-        <w:sym w:font="Symbol" w:char="F0A3"/>
-      </w:r>
-      <w:r>
-        <w:t xml:space="preserve"> </w:t>
-      </w:r>
-      <w:r>
-        <w:rPr>
-          <w:i/>
-        </w:rPr>
-        <w:t>x</w:t>
-      </w:r>
-      <w:r>
-        <w:rPr>
-          <w:i/>
-          <w:vertAlign w:val="subscript"/>
-        </w:rPr>
-        <w:t>ii</w:t>
-      </w:r>
-      <w:r>
-        <w:t xml:space="preserve">,  </w:t>
-      </w:r>
-      <w:r>
-        <w:sym w:font="Symbol" w:char="F022"/>
-      </w:r>
-      <w:r>
-        <w:t xml:space="preserve"> </w:t>
-      </w:r>
-      <w:r>
-        <w:rPr>
-          <w:i/>
-        </w:rPr>
-        <w:t>k</w:t>
-      </w:r>
-      <w:r>
-        <w:t xml:space="preserve"> </w:t>
-      </w:r>
-      <w:r>
-        <w:sym w:font="Symbol" w:char="F0CE"/>
-      </w:r>
-      <w:r>
-        <w:t xml:space="preserve"> </w:t>
-      </w:r>
-      <w:proofErr w:type="spellStart"/>
-      <w:r>
-        <w:t>K</w:t>
-      </w:r>
-      <w:proofErr w:type="spellEnd"/>
-      <w:r>
-        <w:t xml:space="preserve"> \ {c}</w:t>
-      </w:r>
-    </w:p>
-    <w:p/>
-    <w:p>
-      <w:r>
-        <w:t xml:space="preserve">We can view such constraints as stronger statements about adjacent nodes not </w:t>
-      </w:r>
-      <w:r>
-        <w:t>sharing a color representative</w:t>
-      </w:r>
-      <w:r>
-        <w:t>, summing all members of the clique at once rather than leaning on the pairwise sums from the original formulation.</w:t>
-      </w:r>
-    </w:p>
-    <w:p/>
-    <w:p>
-      <w:pPr>
-        <w:pStyle w:val="Heading2"/>
-      </w:pPr>
-      <w:r>
-        <w:t>Assumptions</w:t>
-      </w:r>
-    </w:p>
-    <w:p/>
-    <w:p>
-      <w:pPr>
         <w:rPr>
           <w:rFonts w:cstheme="minorBidi"/>
         </w:rPr>
-      </w:pPr>
+        <w:sym w:font="Symbol" w:char="F0BD"/>
+      </w:r>
       <w:r>
         <w:rPr>
           <w:rFonts w:cstheme="minorBidi"/>
         </w:rPr>
-        <w:t xml:space="preserve">We assume that there are as many colors available for use in the coloring of a graph as there are vertices in the graph; that is, </w:t>
-      </w:r>
-      <w:r>
+        <w:t>.</w:t>
+      </w:r>
+    </w:p>
+    <w:p>
+      <w:pPr>
         <w:rPr>
           <w:rFonts w:cstheme="minorBidi"/>
-          <w:i/>
-        </w:rPr>
-        <w:t>k</w:t>
-      </w:r>
-      <w:r>
+        </w:rPr>
+      </w:pPr>
+    </w:p>
+    <w:p>
+      <w:pPr>
         <w:rPr>
           <w:rFonts w:cstheme="minorBidi"/>
         </w:rPr>
-        <w:t xml:space="preserve"> = </w:t>
-      </w:r>
+      </w:pPr>
       <w:r>
         <w:rPr>
           <w:rFonts w:cstheme="minorBidi"/>
         </w:rPr>
-        <w:sym w:font="Symbol" w:char="F0BD"/>
-      </w:r>
-      <w:r>
-        <w:rPr>
-          <w:rFonts w:cstheme="minorBidi"/>
-          <w:i/>
-        </w:rPr>
-        <w:t>V</w:t>
-      </w:r>
-      <w:r>
-        <w:rPr>
-          <w:rFonts w:cstheme="minorBidi"/>
-        </w:rPr>
-        <w:sym w:font="Symbol" w:char="F0BD"/>
-      </w:r>
-      <w:r>
-        <w:rPr>
-          <w:rFonts w:cstheme="minorBidi"/>
-        </w:rPr>
-        <w:t>.</w:t>
-      </w:r>
-    </w:p>
-    <w:p>
-      <w:pPr>
-        <w:rPr>
-          <w:rFonts w:cstheme="minorBidi"/>
-        </w:rPr>
-      </w:pPr>
-    </w:p>
-    <w:p>
-      <w:pPr>
-        <w:rPr>
-          <w:rFonts w:cstheme="minorBidi"/>
-        </w:rPr>
-      </w:pPr>
-      <w:r>
-        <w:rPr>
-          <w:rFonts w:cstheme="minorBidi"/>
-        </w:rPr>
-        <w:t xml:space="preserve">We assume, </w:t>
-      </w:r>
-      <w:r>
-        <w:rPr>
-          <w:rFonts w:cstheme="minorBidi"/>
-        </w:rPr>
-        <w:t xml:space="preserve">in the case of the representative formulation, that </w:t>
+        <w:t xml:space="preserve">We assume, in the case of the representative formulation, that </w:t>
       </w:r>
       <w:r>
         <w:rPr>
@@ -2426,13 +2399,16 @@
     <w:p>
       <w:r>
         <w:lastRenderedPageBreak/>
-        <w:t>The following sections describe how to install the program and its dependencies, how to run the program, and gives some results of the program's execution on sample graphs.</w:t>
-      </w:r>
-      <w:r>
-        <w:t xml:space="preserve"> </w:t>
-      </w:r>
-      <w:r>
-        <w:t>We assume that the reader is familiar with executing programs from a Unix shell or Windows command prompt</w:t>
+        <w:t xml:space="preserve">The following sections describe how to install the program and its dependencies, how to run the program, </w:t>
+      </w:r>
+      <w:r>
+        <w:t xml:space="preserve">the structure and purpose of components of the program, </w:t>
+      </w:r>
+      <w:r>
+        <w:t>and gives some results of the program's execution on sample graphs.</w:t>
+      </w:r>
+      <w:r>
+        <w:t xml:space="preserve"> We assume that the reader is familiar with executing programs from a Unix shell or Windows command prompt</w:t>
       </w:r>
       <w:r>
         <w:t>, and with typical practices for installing Python libraries and any native-code dependencies</w:t>
@@ -2468,7 +2444,22 @@
         <w:t xml:space="preserve">matplotlib </w:t>
       </w:r>
       <w:r>
-        <w:t>using the following shell commands</w:t>
+        <w:t xml:space="preserve">using the </w:t>
+      </w:r>
+      <w:r>
+        <w:t>Homebrew</w:t>
+      </w:r>
+      <w:r>
+        <w:rPr>
+          <w:rStyle w:val="FootnoteReference"/>
+        </w:rPr>
+        <w:footnoteReference w:id="6"/>
+      </w:r>
+      <w:r>
+        <w:t xml:space="preserve"> software and </w:t>
+      </w:r>
+      <w:r>
+        <w:t>following shell commands</w:t>
       </w:r>
       <w:r>
         <w:t xml:space="preserve"> (</w:t>
@@ -2581,13 +2572,7 @@
         <w:rPr>
           <w:color w:val="000000"/>
         </w:rPr>
-        <w:t xml:space="preserve">e </w:t>
-      </w:r>
-      <w:r>
-        <w:rPr>
-          <w:color w:val="000000"/>
-        </w:rPr>
-        <w:t xml:space="preserve">source distribution </w:t>
+        <w:t xml:space="preserve">e source distribution </w:t>
       </w:r>
       <w:r>
         <w:rPr>
@@ -2713,7 +2698,7 @@
           <w:sz w:val="24"/>
           <w:szCs w:val="24"/>
         </w:rPr>
-        <w:t>script</w:t>
+        <w:t xml:space="preserve">script. From a shell </w:t>
       </w:r>
       <w:r>
         <w:rPr>
@@ -2722,257 +2707,239 @@
           <w:sz w:val="24"/>
           <w:szCs w:val="24"/>
         </w:rPr>
-        <w:t xml:space="preserve">. From a </w:t>
-      </w:r>
-      <w:r>
+        <w:t>prompt, type:</w:t>
+      </w:r>
+    </w:p>
+    <w:p>
+      <w:pPr>
+        <w:pStyle w:val="HTMLPreformatted"/>
+        <w:shd w:val="clear" w:color="auto" w:fill="FFFFFF"/>
         <w:rPr>
           <w:rFonts w:asciiTheme="minorHAnsi" w:hAnsiTheme="minorHAnsi"/>
           <w:color w:val="000000"/>
           <w:sz w:val="24"/>
           <w:szCs w:val="24"/>
         </w:rPr>
-        <w:t xml:space="preserve">shell </w:t>
-      </w:r>
-      <w:r>
+      </w:pPr>
+    </w:p>
+    <w:p>
+      <w:pPr>
+        <w:rPr>
+          <w:rFonts w:ascii="Courier New" w:hAnsi="Courier New" w:cs="Courier New"/>
+          <w:color w:val="000000"/>
+        </w:rPr>
+      </w:pPr>
+      <w:r>
+        <w:rPr>
+          <w:rFonts w:ascii="Courier New" w:hAnsi="Courier New" w:cs="Courier New"/>
+          <w:color w:val="000000"/>
+        </w:rPr>
+        <w:tab/>
+        <w:t xml:space="preserve">$ python setup.py install </w:t>
+      </w:r>
+      <w:r>
+        <w:rPr>
+          <w:rFonts w:ascii="Courier New" w:hAnsi="Courier New" w:cs="Courier New"/>
+          <w:color w:val="000000"/>
+        </w:rPr>
+        <w:t>–</w:t>
+      </w:r>
+      <w:r>
+        <w:rPr>
+          <w:rFonts w:ascii="Courier New" w:hAnsi="Courier New" w:cs="Courier New"/>
+          <w:color w:val="000000"/>
+        </w:rPr>
+        <w:t>-</w:t>
+      </w:r>
+      <w:r>
+        <w:rPr>
+          <w:rFonts w:ascii="Courier New" w:hAnsi="Courier New" w:cs="Courier New"/>
+          <w:color w:val="000000"/>
+        </w:rPr>
+        <w:t>user</w:t>
+      </w:r>
+    </w:p>
+    <w:p>
+      <w:pPr>
+        <w:rPr>
+          <w:color w:val="000000"/>
+        </w:rPr>
+      </w:pPr>
+    </w:p>
+    <w:p>
+      <w:pPr>
+        <w:rPr>
+          <w:color w:val="000000"/>
+        </w:rPr>
+      </w:pPr>
+      <w:r>
+        <w:rPr>
+          <w:color w:val="000000"/>
+        </w:rPr>
+        <w:t xml:space="preserve">This should retrieve and install </w:t>
+      </w:r>
+      <w:proofErr w:type="spellStart"/>
+      <w:r>
+        <w:rPr>
+          <w:color w:val="000000"/>
+        </w:rPr>
+        <w:t>NetworkX</w:t>
+      </w:r>
+      <w:proofErr w:type="spellEnd"/>
+      <w:r>
+        <w:rPr>
+          <w:color w:val="000000"/>
+        </w:rPr>
+        <w:t xml:space="preserve">, </w:t>
+      </w:r>
+      <w:proofErr w:type="spellStart"/>
+      <w:r>
+        <w:rPr>
+          <w:color w:val="000000"/>
+        </w:rPr>
+        <w:t>pytest</w:t>
+      </w:r>
+      <w:proofErr w:type="spellEnd"/>
+      <w:r>
+        <w:rPr>
+          <w:color w:val="000000"/>
+        </w:rPr>
+        <w:t>, and matplotlib, and any transitive dependencies.</w:t>
+      </w:r>
+      <w:r>
+        <w:rPr>
+          <w:color w:val="000000"/>
+        </w:rPr>
+        <w:t xml:space="preserve"> </w:t>
+      </w:r>
+      <w:r>
+        <w:rPr>
+          <w:color w:val="000000"/>
+        </w:rPr>
+        <w:t>If your Python installation includes</w:t>
+      </w:r>
+      <w:r>
+        <w:rPr>
+          <w:color w:val="000000"/>
+        </w:rPr>
+        <w:t xml:space="preserve"> </w:t>
+      </w:r>
+      <w:proofErr w:type="spellStart"/>
+      <w:r>
+        <w:rPr>
+          <w:rFonts w:ascii="Courier New" w:hAnsi="Courier New" w:cs="Courier New"/>
+          <w:color w:val="000000"/>
+        </w:rPr>
+        <w:t>setuptools</w:t>
+      </w:r>
+      <w:proofErr w:type="spellEnd"/>
+      <w:r>
+        <w:rPr>
+          <w:color w:val="000000"/>
+        </w:rPr>
+        <w:t xml:space="preserve"> </w:t>
+      </w:r>
+      <w:r>
+        <w:rPr>
+          <w:color w:val="000000"/>
+        </w:rPr>
+        <w:t>but you do not wish to run</w:t>
+      </w:r>
+      <w:r>
+        <w:rPr>
+          <w:color w:val="000000"/>
+        </w:rPr>
+        <w:t xml:space="preserve"> </w:t>
+      </w:r>
+      <w:r>
+        <w:rPr>
+          <w:rFonts w:ascii="Courier New" w:hAnsi="Courier New" w:cs="Courier New"/>
+          <w:iCs/>
+          <w:color w:val="000000" w:themeColor="text1"/>
+        </w:rPr>
+        <w:t>setup.py</w:t>
+      </w:r>
+      <w:r>
+        <w:rPr>
+          <w:color w:val="000000"/>
+        </w:rPr>
+        <w:t>, you may install the dependencies separately using</w:t>
+      </w:r>
+      <w:r>
+        <w:rPr>
+          <w:color w:val="000000"/>
+        </w:rPr>
+        <w:t xml:space="preserve"> </w:t>
+      </w:r>
+      <w:r>
+        <w:rPr>
+          <w:rFonts w:ascii="Courier New" w:hAnsi="Courier New" w:cs="Courier New"/>
+          <w:color w:val="000000"/>
+        </w:rPr>
+        <w:t>pip</w:t>
+      </w:r>
+      <w:r>
+        <w:rPr>
+          <w:color w:val="000000"/>
+        </w:rPr>
+        <w:t>:</w:t>
+      </w:r>
+    </w:p>
+    <w:p>
+      <w:pPr>
+        <w:pStyle w:val="HTMLPreformatted"/>
+        <w:shd w:val="clear" w:color="auto" w:fill="FFFFFF"/>
         <w:rPr>
           <w:rFonts w:asciiTheme="minorHAnsi" w:hAnsiTheme="minorHAnsi"/>
           <w:color w:val="000000"/>
           <w:sz w:val="24"/>
           <w:szCs w:val="24"/>
         </w:rPr>
-        <w:t>prompt, type:</w:t>
-      </w:r>
+      </w:pPr>
     </w:p>
     <w:p>
       <w:pPr>
         <w:pStyle w:val="HTMLPreformatted"/>
         <w:shd w:val="clear" w:color="auto" w:fill="FFFFFF"/>
         <w:rPr>
-          <w:rFonts w:asciiTheme="minorHAnsi" w:hAnsiTheme="minorHAnsi"/>
           <w:color w:val="000000"/>
           <w:sz w:val="24"/>
           <w:szCs w:val="24"/>
         </w:rPr>
       </w:pPr>
-    </w:p>
-    <w:p>
-      <w:pPr>
-        <w:rPr>
-          <w:rFonts w:ascii="Courier New" w:hAnsi="Courier New" w:cs="Courier New"/>
-          <w:color w:val="000000"/>
-        </w:rPr>
-      </w:pPr>
-      <w:r>
-        <w:rPr>
-          <w:rFonts w:ascii="Courier New" w:hAnsi="Courier New" w:cs="Courier New"/>
-          <w:color w:val="000000"/>
-        </w:rPr>
-        <w:tab/>
-        <w:t xml:space="preserve">$ python setup.py install </w:t>
-      </w:r>
-      <w:r>
-        <w:rPr>
-          <w:rFonts w:ascii="Courier New" w:hAnsi="Courier New" w:cs="Courier New"/>
-          <w:color w:val="000000"/>
-        </w:rPr>
-        <w:t>–</w:t>
-      </w:r>
-      <w:r>
-        <w:rPr>
-          <w:rFonts w:ascii="Courier New" w:hAnsi="Courier New" w:cs="Courier New"/>
-          <w:color w:val="000000"/>
-        </w:rPr>
-        <w:t>-</w:t>
-      </w:r>
-      <w:r>
-        <w:rPr>
-          <w:rFonts w:ascii="Courier New" w:hAnsi="Courier New" w:cs="Courier New"/>
-          <w:color w:val="000000"/>
-        </w:rPr>
-        <w:t>user</w:t>
-      </w:r>
-    </w:p>
-    <w:p>
-      <w:pPr>
-        <w:rPr>
-          <w:color w:val="000000"/>
-        </w:rPr>
-      </w:pPr>
-    </w:p>
-    <w:p>
-      <w:pPr>
-        <w:rPr>
-          <w:color w:val="000000"/>
-        </w:rPr>
-      </w:pPr>
-      <w:r>
-        <w:rPr>
-          <w:color w:val="000000"/>
-        </w:rPr>
-        <w:t xml:space="preserve">This should retrieve and install </w:t>
-      </w:r>
-      <w:proofErr w:type="spellStart"/>
-      <w:r>
-        <w:rPr>
-          <w:color w:val="000000"/>
-        </w:rPr>
-        <w:t>NetworkX</w:t>
-      </w:r>
-      <w:proofErr w:type="spellEnd"/>
-      <w:r>
-        <w:rPr>
-          <w:color w:val="000000"/>
-        </w:rPr>
-        <w:t xml:space="preserve">, </w:t>
-      </w:r>
-      <w:proofErr w:type="spellStart"/>
-      <w:r>
-        <w:rPr>
-          <w:color w:val="000000"/>
-        </w:rPr>
-        <w:t>pytest</w:t>
-      </w:r>
-      <w:proofErr w:type="spellEnd"/>
-      <w:r>
-        <w:rPr>
-          <w:color w:val="000000"/>
-        </w:rPr>
-        <w:t>, and matplotlib, and any transitive dependencies.</w:t>
-      </w:r>
-      <w:r>
-        <w:rPr>
-          <w:color w:val="000000"/>
-        </w:rPr>
-        <w:t xml:space="preserve"> </w:t>
-      </w:r>
-      <w:r>
-        <w:rPr>
-          <w:color w:val="000000"/>
-        </w:rPr>
-        <w:t>If your Python installation includes</w:t>
-      </w:r>
-      <w:r>
-        <w:rPr>
-          <w:color w:val="000000"/>
-        </w:rPr>
-        <w:t xml:space="preserve"> </w:t>
-      </w:r>
-      <w:proofErr w:type="spellStart"/>
-      <w:r>
-        <w:rPr>
-          <w:rFonts w:ascii="Courier New" w:hAnsi="Courier New" w:cs="Courier New"/>
-          <w:color w:val="000000"/>
-        </w:rPr>
-        <w:t>setuptools</w:t>
-      </w:r>
-      <w:proofErr w:type="spellEnd"/>
-      <w:r>
-        <w:rPr>
-          <w:color w:val="000000"/>
-        </w:rPr>
-        <w:t xml:space="preserve"> </w:t>
-      </w:r>
-      <w:r>
-        <w:rPr>
-          <w:color w:val="000000"/>
-        </w:rPr>
-        <w:t>but you do not wish to run</w:t>
-      </w:r>
-      <w:r>
-        <w:rPr>
-          <w:color w:val="000000"/>
-        </w:rPr>
-        <w:t xml:space="preserve"> </w:t>
-      </w:r>
-      <w:r>
-        <w:rPr>
-          <w:rFonts w:ascii="Courier New" w:hAnsi="Courier New" w:cs="Courier New"/>
-          <w:iCs/>
-          <w:color w:val="000000" w:themeColor="text1"/>
-        </w:rPr>
-        <w:t>setup.py</w:t>
-      </w:r>
-      <w:r>
-        <w:rPr>
-          <w:color w:val="000000"/>
-        </w:rPr>
-        <w:t>, you may install the dependencies separately using</w:t>
-      </w:r>
-      <w:r>
-        <w:rPr>
-          <w:color w:val="000000"/>
-        </w:rPr>
-        <w:t xml:space="preserve"> </w:t>
-      </w:r>
-      <w:r>
-        <w:rPr>
-          <w:rFonts w:ascii="Courier New" w:hAnsi="Courier New" w:cs="Courier New"/>
-          <w:color w:val="000000"/>
-        </w:rPr>
-        <w:t>pip</w:t>
-      </w:r>
-      <w:r>
-        <w:rPr>
-          <w:color w:val="000000"/>
-        </w:rPr>
-        <w:t>:</w:t>
-      </w:r>
-    </w:p>
-    <w:p>
-      <w:pPr>
-        <w:pStyle w:val="HTMLPreformatted"/>
-        <w:shd w:val="clear" w:color="auto" w:fill="FFFFFF"/>
-        <w:rPr>
-          <w:rFonts w:asciiTheme="minorHAnsi" w:hAnsiTheme="minorHAnsi"/>
+      <w:r>
+        <w:rPr>
           <w:color w:val="000000"/>
           <w:sz w:val="24"/>
           <w:szCs w:val="24"/>
         </w:rPr>
-      </w:pPr>
-    </w:p>
-    <w:p>
-      <w:pPr>
-        <w:pStyle w:val="HTMLPreformatted"/>
-        <w:shd w:val="clear" w:color="auto" w:fill="FFFFFF"/>
+        <w:tab/>
+        <w:t xml:space="preserve">$ python -m pip install </w:t>
+      </w:r>
+      <w:r>
         <w:rPr>
           <w:color w:val="000000"/>
           <w:sz w:val="24"/>
           <w:szCs w:val="24"/>
         </w:rPr>
-      </w:pPr>
+        <w:t xml:space="preserve">–-user network </w:t>
+      </w:r>
+      <w:proofErr w:type="spellStart"/>
       <w:r>
         <w:rPr>
           <w:color w:val="000000"/>
           <w:sz w:val="24"/>
           <w:szCs w:val="24"/>
         </w:rPr>
-        <w:tab/>
-        <w:t xml:space="preserve">$ python -m pip install </w:t>
-      </w:r>
+        <w:t>pytest</w:t>
+      </w:r>
+      <w:proofErr w:type="spellEnd"/>
       <w:r>
         <w:rPr>
           <w:color w:val="000000"/>
           <w:sz w:val="24"/>
           <w:szCs w:val="24"/>
         </w:rPr>
-        <w:t xml:space="preserve">–-user network </w:t>
-      </w:r>
-      <w:proofErr w:type="spellStart"/>
-      <w:r>
-        <w:rPr>
-          <w:color w:val="000000"/>
-          <w:sz w:val="24"/>
-          <w:szCs w:val="24"/>
-        </w:rPr>
-        <w:t>pytest</w:t>
-      </w:r>
-      <w:proofErr w:type="spellEnd"/>
-      <w:r>
-        <w:rPr>
-          <w:color w:val="000000"/>
-          <w:sz w:val="24"/>
-          <w:szCs w:val="24"/>
-        </w:rPr>
         <w:t xml:space="preserve"> matplotlib</w:t>
       </w:r>
     </w:p>
@@ -3031,21 +2998,19 @@
     </w:p>
     <w:p>
       <w:r>
-        <w:t>After having installed the software as above, from a command prompt type:</w:t>
-      </w:r>
-      <w:r>
-        <w:br/>
-      </w:r>
-    </w:p>
-    <w:p>
-      <w:pPr>
-        <w:pStyle w:val="Heading3"/>
+        <w:t>After having installed the software as abo</w:t>
+      </w:r>
+      <w:r>
+        <w:t>ve, from a command prompt type:</w:t>
+      </w:r>
+    </w:p>
+    <w:p/>
+    <w:p>
+      <w:pPr>
         <w:ind w:firstLine="720"/>
-        <w:rPr>
-          <w:iCs/>
-          <w:color w:val="808080"/>
-        </w:rPr>
-      </w:pPr>
+      </w:pPr>
+      <w:bookmarkStart w:id="0" w:name="_GoBack"/>
+      <w:bookmarkEnd w:id="0"/>
       <w:r>
         <w:rPr>
           <w:rFonts w:ascii="Courier New" w:hAnsi="Courier New" w:cs="Courier New"/>
@@ -3183,13 +3148,7 @@
         <w:rPr>
           <w:rFonts w:ascii="Courier New" w:hAnsi="Courier New" w:cs="Courier New"/>
         </w:rPr>
-        <w:t>solver</w:t>
-      </w:r>
-      <w:r>
-        <w:rPr>
-          <w:rFonts w:ascii="Courier New" w:hAnsi="Courier New" w:cs="Courier New"/>
-        </w:rPr>
-        <w:t>.py -h</w:t>
+        <w:t>solver.py -h</w:t>
       </w:r>
     </w:p>
     <w:p>
@@ -4307,7 +4266,7 @@
         <w:rPr>
           <w:rStyle w:val="FootnoteReference"/>
         </w:rPr>
-        <w:footnoteReference w:id="6"/>
+        <w:footnoteReference w:id="7"/>
       </w:r>
       <w:r>
         <w:t>.</w:t>
@@ -4325,7 +4284,7 @@
         <w:rPr>
           <w:rStyle w:val="FootnoteReference"/>
         </w:rPr>
-        <w:footnoteReference w:id="7"/>
+        <w:footnoteReference w:id="8"/>
       </w:r>
       <w:r>
         <w:t xml:space="preserve"> and some created by hand</w:t>
@@ -4792,19 +4751,7 @@
         <w:t>.col</w:t>
       </w:r>
       <w:r>
-        <w:t xml:space="preserve">, using the </w:t>
-      </w:r>
-      <w:r>
-        <w:t xml:space="preserve">assignment </w:t>
-      </w:r>
-      <w:r>
-        <w:t xml:space="preserve">formulation </w:t>
-      </w:r>
-      <w:r>
-        <w:t>and successive linear relaxation solutions</w:t>
-      </w:r>
-      <w:r>
-        <w:t>, invoke the program like so:</w:t>
+        <w:t>, using the assignment formulation and successive linear relaxation solutions, invoke the program like so:</w:t>
       </w:r>
       <w:r>
         <w:br/>
@@ -4874,8 +4821,6 @@
       <w:pPr>
         <w:pStyle w:val="Heading3"/>
       </w:pPr>
-      <w:bookmarkStart w:id="0" w:name="_GoBack"/>
-      <w:bookmarkEnd w:id="0"/>
       <w:r>
         <w:t>Generating Graphs</w:t>
       </w:r>
@@ -4926,13 +4871,7 @@
         <w:rPr>
           <w:rFonts w:ascii="Courier New" w:hAnsi="Courier New" w:cs="Courier New"/>
         </w:rPr>
-        <w:t>generate_random_graph</w:t>
-      </w:r>
-      <w:r>
-        <w:rPr>
-          <w:rFonts w:ascii="Courier New" w:hAnsi="Courier New" w:cs="Courier New"/>
-        </w:rPr>
-        <w:t>.py -h</w:t>
+        <w:t>generate_random_graph.py -h</w:t>
       </w:r>
     </w:p>
     <w:p>
@@ -5408,52 +5347,1823 @@
         <w:rPr>
           <w:rFonts w:ascii="Courier New" w:hAnsi="Courier New" w:cs="Courier New"/>
         </w:rPr>
-        <w:t>$ pytho</w:t>
-      </w:r>
-      <w:r>
-        <w:rPr>
-          <w:rFonts w:ascii="Courier New" w:hAnsi="Courier New" w:cs="Courier New"/>
-        </w:rPr>
-        <w:t>n generate_random_graph.py -n 5</w:t>
-      </w:r>
-      <w:r>
-        <w:rPr>
-          <w:rFonts w:ascii="Courier New" w:hAnsi="Courier New" w:cs="Courier New"/>
-        </w:rPr>
-        <w:t xml:space="preserve"> -p </w:t>
-      </w:r>
-      <w:r>
-        <w:rPr>
-          <w:rFonts w:ascii="Courier New" w:hAnsi="Courier New" w:cs="Courier New"/>
-        </w:rPr>
+        <w:t>$ python generate_random_graph.py -n 5 -p 1</w:t>
+      </w:r>
+    </w:p>
+    <w:p/>
+    <w:p>
+      <w:pPr>
+        <w:pStyle w:val="Heading3"/>
+      </w:pPr>
+      <w:r>
+        <w:t>Pro</w:t>
+      </w:r>
+      <w:r>
+        <w:t>g</w:t>
+      </w:r>
+      <w:r>
+        <w:t>r</w:t>
+      </w:r>
+      <w:r>
+        <w:t>am Structure</w:t>
+      </w:r>
+    </w:p>
+    <w:p/>
+    <w:p>
+      <w:pPr>
+        <w:pStyle w:val="Heading4"/>
+      </w:pPr>
+      <w:r>
+        <w:t xml:space="preserve">Class </w:t>
+      </w:r>
+      <w:proofErr w:type="spellStart"/>
+      <w:r>
+        <w:rPr>
+          <w:rFonts w:ascii="Courier New" w:hAnsi="Courier New" w:cs="Courier New"/>
+        </w:rPr>
+        <w:t>VertexColoringProblem</w:t>
+      </w:r>
+      <w:proofErr w:type="spellEnd"/>
+    </w:p>
+    <w:p/>
+    <w:p>
+      <w:r>
+        <w:t xml:space="preserve">This is an abstract class that represents a formulation of the vertex coloring problem. </w:t>
+      </w:r>
+      <w:r>
+        <w:t xml:space="preserve">Instances of this class encapsulate a </w:t>
+      </w:r>
+      <w:proofErr w:type="spellStart"/>
+      <w:r>
+        <w:rPr>
+          <w:rFonts w:ascii="Courier New" w:hAnsi="Courier New" w:cs="Courier New"/>
+        </w:rPr>
+        <w:t>Cplex</w:t>
+      </w:r>
+      <w:proofErr w:type="spellEnd"/>
+      <w:r>
+        <w:t xml:space="preserve"> object from the CPLEX Python API</w:t>
+      </w:r>
+      <w:r>
+        <w:t xml:space="preserve"> and a marker </w:t>
+      </w:r>
+      <w:proofErr w:type="spellStart"/>
+      <w:r>
+        <w:t>solve_as</w:t>
+      </w:r>
+      <w:proofErr w:type="spellEnd"/>
+      <w:r>
+        <w:t xml:space="preserve"> that is assumed to be either the string </w:t>
+      </w:r>
+      <w:r>
+        <w:rPr>
+          <w:rFonts w:ascii="Courier New" w:hAnsi="Courier New" w:cs="Courier New"/>
+        </w:rPr>
+        <w:t>'</w:t>
+      </w:r>
+      <w:proofErr w:type="spellStart"/>
+      <w:r>
+        <w:rPr>
+          <w:rFonts w:ascii="Courier New" w:hAnsi="Courier New" w:cs="Courier New"/>
+        </w:rPr>
+        <w:t>ip</w:t>
+      </w:r>
+      <w:proofErr w:type="spellEnd"/>
+      <w:r>
+        <w:rPr>
+          <w:rFonts w:ascii="Courier New" w:hAnsi="Courier New" w:cs="Courier New"/>
+        </w:rPr>
+        <w:t>'</w:t>
+      </w:r>
+      <w:r>
+        <w:t xml:space="preserve"> (to solve the problem as a 0-1 integer program) or the string </w:t>
+      </w:r>
+      <w:r>
+        <w:rPr>
+          <w:rFonts w:ascii="Courier New" w:hAnsi="Courier New" w:cs="Courier New"/>
+        </w:rPr>
+        <w:t>'</w:t>
+      </w:r>
+      <w:proofErr w:type="spellStart"/>
+      <w:r>
+        <w:rPr>
+          <w:rFonts w:ascii="Courier New" w:hAnsi="Courier New" w:cs="Courier New"/>
+        </w:rPr>
+        <w:t>lr</w:t>
+      </w:r>
+      <w:proofErr w:type="spellEnd"/>
+      <w:r>
+        <w:rPr>
+          <w:rFonts w:ascii="Courier New" w:hAnsi="Courier New" w:cs="Courier New"/>
+        </w:rPr>
+        <w:t>'</w:t>
+      </w:r>
+      <w:r>
+        <w:t xml:space="preserve"> (to solve the problem as a linear relaxation of a 0-1 integer program)</w:t>
+      </w:r>
+      <w:r>
+        <w:t xml:space="preserve">, and the class's methods manipulate the </w:t>
+      </w:r>
+      <w:proofErr w:type="spellStart"/>
+      <w:r>
+        <w:rPr>
+          <w:rFonts w:ascii="Courier New" w:hAnsi="Courier New" w:cs="Courier New"/>
+        </w:rPr>
+        <w:t>Cplex</w:t>
+      </w:r>
+      <w:proofErr w:type="spellEnd"/>
+      <w:r>
+        <w:t xml:space="preserve"> instance in various ways:</w:t>
+      </w:r>
+    </w:p>
+    <w:p/>
+    <w:p>
+      <w:pPr>
+        <w:pStyle w:val="ListParagraph"/>
+        <w:numPr>
+          <w:ilvl w:val="0"/>
+          <w:numId w:val="10"/>
+        </w:numPr>
+      </w:pPr>
+      <w:proofErr w:type="spellStart"/>
+      <w:r>
+        <w:rPr>
+          <w:rFonts w:ascii="Courier New" w:hAnsi="Courier New" w:cs="Courier New"/>
+        </w:rPr>
+        <w:t>set_sense_</w:t>
+      </w:r>
+      <w:proofErr w:type="gramStart"/>
+      <w:r>
+        <w:rPr>
+          <w:rFonts w:ascii="Courier New" w:hAnsi="Courier New" w:cs="Courier New"/>
+        </w:rPr>
+        <w:t>minimize</w:t>
+      </w:r>
+      <w:proofErr w:type="spellEnd"/>
+      <w:r>
+        <w:rPr>
+          <w:rFonts w:ascii="Courier New" w:hAnsi="Courier New" w:cs="Courier New"/>
+        </w:rPr>
+        <w:t>(</w:t>
+      </w:r>
+      <w:proofErr w:type="gramEnd"/>
+      <w:r>
+        <w:rPr>
+          <w:rFonts w:ascii="Courier New" w:hAnsi="Courier New" w:cs="Courier New"/>
+        </w:rPr>
+        <w:t>)</w:t>
+      </w:r>
+      <w:r>
+        <w:t xml:space="preserve"> instructs CPLEX to treat the problem as a minimization problem</w:t>
+      </w:r>
+      <w:r>
+        <w:t>.</w:t>
+      </w:r>
+    </w:p>
+    <w:p>
+      <w:pPr>
+        <w:pStyle w:val="ListParagraph"/>
+        <w:numPr>
+          <w:ilvl w:val="0"/>
+          <w:numId w:val="10"/>
+        </w:numPr>
+      </w:pPr>
+      <w:proofErr w:type="spellStart"/>
+      <w:r>
+        <w:rPr>
+          <w:rFonts w:ascii="Courier New" w:hAnsi="Courier New" w:cs="Courier New"/>
+        </w:rPr>
+        <w:t>set_</w:t>
+      </w:r>
+      <w:proofErr w:type="gramStart"/>
+      <w:r>
+        <w:rPr>
+          <w:rFonts w:ascii="Courier New" w:hAnsi="Courier New" w:cs="Courier New"/>
+        </w:rPr>
+        <w:t>objective</w:t>
+      </w:r>
+      <w:proofErr w:type="spellEnd"/>
+      <w:r>
+        <w:rPr>
+          <w:rFonts w:ascii="Courier New" w:hAnsi="Courier New" w:cs="Courier New"/>
+        </w:rPr>
+        <w:t>(</w:t>
+      </w:r>
+      <w:proofErr w:type="gramEnd"/>
+      <w:r>
+        <w:rPr>
+          <w:rFonts w:ascii="Courier New" w:hAnsi="Courier New" w:cs="Courier New"/>
+        </w:rPr>
+        <w:t xml:space="preserve">coefficients, </w:t>
+      </w:r>
+      <w:proofErr w:type="spellStart"/>
+      <w:r>
+        <w:rPr>
+          <w:rFonts w:ascii="Courier New" w:hAnsi="Courier New" w:cs="Courier New"/>
+        </w:rPr>
+        <w:t>var_names</w:t>
+      </w:r>
+      <w:proofErr w:type="spellEnd"/>
+      <w:r>
+        <w:rPr>
+          <w:rFonts w:ascii="Courier New" w:hAnsi="Courier New" w:cs="Courier New"/>
+        </w:rPr>
+        <w:t>)</w:t>
+      </w:r>
+      <w:r>
+        <w:t xml:space="preserve"> instructs CPLEX to add variables to the problem and encode an objective function in terms of those variables</w:t>
+      </w:r>
+      <w:r>
+        <w:t>.</w:t>
+      </w:r>
+      <w:r>
+        <w:t xml:space="preserve"> If the problem is to be solved as a 0-1 integer program, it tells CPLEX to use binary variables; if as a linear relaxation, it tells CPLEX to use real-valued variables with an upper bound of </w:t>
+      </w:r>
+      <w:r>
         <w:t>1</w:t>
       </w:r>
-    </w:p>
-    <w:p>
-      <w:pPr>
-        <w:rPr>
-          <w:rFonts w:ascii="Courier New" w:hAnsi="Courier New" w:cs="Courier New"/>
-        </w:rPr>
-      </w:pPr>
+      <w:r>
+        <w:t xml:space="preserve"> and the implied lower bound of </w:t>
+      </w:r>
+      <w:r>
+        <w:t>0</w:t>
+      </w:r>
+      <w:r>
+        <w:t>.</w:t>
+      </w:r>
+    </w:p>
+    <w:p>
+      <w:pPr>
+        <w:pStyle w:val="ListParagraph"/>
+        <w:numPr>
+          <w:ilvl w:val="0"/>
+          <w:numId w:val="10"/>
+        </w:numPr>
+      </w:pPr>
+      <w:proofErr w:type="spellStart"/>
+      <w:r>
+        <w:rPr>
+          <w:rFonts w:ascii="Courier New" w:hAnsi="Courier New" w:cs="Courier New"/>
+        </w:rPr>
+        <w:t>add_constraints</w:t>
+      </w:r>
+      <w:proofErr w:type="spellEnd"/>
+      <w:r>
+        <w:rPr>
+          <w:rFonts w:ascii="Courier New" w:hAnsi="Courier New" w:cs="Courier New"/>
+        </w:rPr>
+        <w:t>(constraints)</w:t>
+      </w:r>
+      <w:r>
+        <w:t xml:space="preserve"> instructs CPLEX to add constraints to the problem. See Class </w:t>
+      </w:r>
+      <w:r>
+        <w:rPr>
+          <w:rFonts w:ascii="Courier New" w:hAnsi="Courier New" w:cs="Courier New"/>
+        </w:rPr>
+        <w:t>Constraint</w:t>
+      </w:r>
+      <w:r>
+        <w:t xml:space="preserve"> below.</w:t>
+      </w:r>
+    </w:p>
+    <w:p>
+      <w:pPr>
+        <w:pStyle w:val="ListParagraph"/>
+        <w:numPr>
+          <w:ilvl w:val="0"/>
+          <w:numId w:val="10"/>
+        </w:numPr>
+      </w:pPr>
+      <w:proofErr w:type="spellStart"/>
+      <w:r>
+        <w:rPr>
+          <w:rFonts w:ascii="Courier New" w:hAnsi="Courier New" w:cs="Courier New"/>
+        </w:rPr>
+        <w:t>suppress_</w:t>
+      </w:r>
+      <w:proofErr w:type="gramStart"/>
+      <w:r>
+        <w:rPr>
+          <w:rFonts w:ascii="Courier New" w:hAnsi="Courier New" w:cs="Courier New"/>
+        </w:rPr>
+        <w:t>output</w:t>
+      </w:r>
+      <w:proofErr w:type="spellEnd"/>
+      <w:r>
+        <w:rPr>
+          <w:rFonts w:ascii="Courier New" w:hAnsi="Courier New" w:cs="Courier New"/>
+        </w:rPr>
+        <w:t>(</w:t>
+      </w:r>
+      <w:proofErr w:type="gramEnd"/>
+      <w:r>
+        <w:rPr>
+          <w:rFonts w:ascii="Courier New" w:hAnsi="Courier New" w:cs="Courier New"/>
+        </w:rPr>
+        <w:t>)</w:t>
+      </w:r>
+      <w:r>
+        <w:t xml:space="preserve"> instructs CPLEX to shut off its log, error, warning, and results streams. This is useful during unit testing to de-clutter test output.</w:t>
+      </w:r>
+    </w:p>
+    <w:p>
+      <w:pPr>
+        <w:pStyle w:val="ListParagraph"/>
+        <w:numPr>
+          <w:ilvl w:val="0"/>
+          <w:numId w:val="10"/>
+        </w:numPr>
+      </w:pPr>
+      <w:proofErr w:type="spellStart"/>
+      <w:r>
+        <w:rPr>
+          <w:rFonts w:ascii="Courier New" w:hAnsi="Courier New" w:cs="Courier New"/>
+        </w:rPr>
+        <w:t>emit_to</w:t>
+      </w:r>
+      <w:proofErr w:type="spellEnd"/>
+      <w:r>
+        <w:rPr>
+          <w:rFonts w:ascii="Courier New" w:hAnsi="Courier New" w:cs="Courier New"/>
+        </w:rPr>
+        <w:t>(path)</w:t>
+      </w:r>
+      <w:r>
+        <w:t xml:space="preserve"> instructs CPLEX to write a representation of the problem to the given file path, in CPLEX LP file format</w:t>
+      </w:r>
+      <w:r>
+        <w:t>.</w:t>
+      </w:r>
+    </w:p>
+    <w:p>
+      <w:pPr>
+        <w:pStyle w:val="ListParagraph"/>
+        <w:numPr>
+          <w:ilvl w:val="0"/>
+          <w:numId w:val="10"/>
+        </w:numPr>
+      </w:pPr>
+      <w:proofErr w:type="spellStart"/>
+      <w:r>
+        <w:rPr>
+          <w:rFonts w:ascii="Courier New" w:hAnsi="Courier New" w:cs="Courier New"/>
+        </w:rPr>
+        <w:t>cplex_</w:t>
+      </w:r>
+      <w:proofErr w:type="gramStart"/>
+      <w:r>
+        <w:rPr>
+          <w:rFonts w:ascii="Courier New" w:hAnsi="Courier New" w:cs="Courier New"/>
+        </w:rPr>
+        <w:t>solve</w:t>
+      </w:r>
+      <w:proofErr w:type="spellEnd"/>
+      <w:r>
+        <w:rPr>
+          <w:rFonts w:ascii="Courier New" w:hAnsi="Courier New" w:cs="Courier New"/>
+        </w:rPr>
+        <w:t>(</w:t>
+      </w:r>
+      <w:proofErr w:type="gramEnd"/>
+      <w:r>
+        <w:rPr>
+          <w:rFonts w:ascii="Courier New" w:hAnsi="Courier New" w:cs="Courier New"/>
+        </w:rPr>
+        <w:t>)</w:t>
+      </w:r>
+      <w:r>
+        <w:t xml:space="preserve"> asks CPLEX to solve the problem, and return</w:t>
+      </w:r>
+      <w:r>
+        <w:t>s</w:t>
+      </w:r>
+      <w:r>
+        <w:t xml:space="preserve"> a tuple </w:t>
+      </w:r>
+      <w:r>
+        <w:rPr>
+          <w:rFonts w:ascii="Courier New" w:hAnsi="Courier New" w:cs="Courier New"/>
+        </w:rPr>
+        <w:t>(solution, time)</w:t>
+      </w:r>
+      <w:r>
+        <w:t xml:space="preserve">, where </w:t>
+      </w:r>
+      <w:r>
+        <w:rPr>
+          <w:rFonts w:ascii="Courier New" w:hAnsi="Courier New" w:cs="Courier New"/>
+        </w:rPr>
+        <w:t>solution</w:t>
+      </w:r>
+      <w:r>
+        <w:t xml:space="preserve"> is the CPLEX Python API representation of the solution and </w:t>
+      </w:r>
+      <w:r>
+        <w:rPr>
+          <w:rFonts w:ascii="Courier New" w:hAnsi="Courier New" w:cs="Courier New"/>
+        </w:rPr>
+        <w:lastRenderedPageBreak/>
+        <w:t>time</w:t>
+      </w:r>
+      <w:r>
+        <w:t xml:space="preserve"> is the difference between calls to the CPLEX </w:t>
+      </w:r>
+      <w:proofErr w:type="spellStart"/>
+      <w:r>
+        <w:rPr>
+          <w:rFonts w:ascii="Courier New" w:hAnsi="Courier New" w:cs="Courier New"/>
+        </w:rPr>
+        <w:t>get_dettime</w:t>
+      </w:r>
+      <w:proofErr w:type="spellEnd"/>
+      <w:r>
+        <w:rPr>
+          <w:rFonts w:ascii="Courier New" w:hAnsi="Courier New" w:cs="Courier New"/>
+        </w:rPr>
+        <w:t>()</w:t>
+      </w:r>
+      <w:r>
+        <w:t xml:space="preserve"> API call before and after solving, in deterministic ticks.</w:t>
+      </w:r>
+    </w:p>
+    <w:p>
+      <w:pPr>
+        <w:pStyle w:val="ListParagraph"/>
+        <w:numPr>
+          <w:ilvl w:val="0"/>
+          <w:numId w:val="10"/>
+        </w:numPr>
+      </w:pPr>
+      <w:proofErr w:type="spellStart"/>
+      <w:r>
+        <w:rPr>
+          <w:rFonts w:ascii="Courier New" w:hAnsi="Courier New" w:cs="Courier New"/>
+        </w:rPr>
+        <w:t>clique_</w:t>
+      </w:r>
+      <w:proofErr w:type="gramStart"/>
+      <w:r>
+        <w:rPr>
+          <w:rFonts w:ascii="Courier New" w:hAnsi="Courier New" w:cs="Courier New"/>
+        </w:rPr>
+        <w:t>cuts</w:t>
+      </w:r>
+      <w:proofErr w:type="spellEnd"/>
+      <w:r>
+        <w:rPr>
+          <w:rFonts w:ascii="Courier New" w:hAnsi="Courier New" w:cs="Courier New"/>
+        </w:rPr>
+        <w:t>(</w:t>
+      </w:r>
+      <w:proofErr w:type="gramEnd"/>
+      <w:r>
+        <w:rPr>
+          <w:rFonts w:ascii="Courier New" w:hAnsi="Courier New" w:cs="Courier New"/>
+        </w:rPr>
+        <w:t>)</w:t>
+      </w:r>
+      <w:r>
+        <w:t xml:space="preserve"> is an abstract method that subclasses implement to </w:t>
+      </w:r>
+      <w:r>
+        <w:t>generate clique cuts specific to their formulations.</w:t>
+      </w:r>
+      <w:r>
+        <w:t xml:space="preserve"> See Class </w:t>
+      </w:r>
+      <w:r>
+        <w:rPr>
+          <w:rFonts w:ascii="Courier New" w:hAnsi="Courier New" w:cs="Courier New"/>
+        </w:rPr>
+        <w:t>Cut</w:t>
+      </w:r>
+      <w:r>
+        <w:t xml:space="preserve"> below.</w:t>
+      </w:r>
+    </w:p>
+    <w:p>
+      <w:pPr>
+        <w:pStyle w:val="ListParagraph"/>
+        <w:numPr>
+          <w:ilvl w:val="0"/>
+          <w:numId w:val="10"/>
+        </w:numPr>
+      </w:pPr>
+      <w:proofErr w:type="gramStart"/>
+      <w:r>
+        <w:rPr>
+          <w:rFonts w:ascii="Courier New" w:hAnsi="Courier New" w:cs="Courier New"/>
+        </w:rPr>
+        <w:t>solve(</w:t>
+      </w:r>
+      <w:proofErr w:type="gramEnd"/>
+      <w:r>
+        <w:rPr>
+          <w:rFonts w:ascii="Courier New" w:hAnsi="Courier New" w:cs="Courier New"/>
+        </w:rPr>
+        <w:t>)</w:t>
+      </w:r>
+      <w:r>
+        <w:t xml:space="preserve"> is an abstract method that subclasses implement to perform formulation-specific manipulations for a solution. Typically, a subclass implementation will invoke </w:t>
+      </w:r>
+      <w:proofErr w:type="spellStart"/>
+      <w:r>
+        <w:rPr>
+          <w:rFonts w:ascii="Courier New" w:hAnsi="Courier New" w:cs="Courier New"/>
+        </w:rPr>
+        <w:t>cplex_</w:t>
+      </w:r>
+      <w:proofErr w:type="gramStart"/>
+      <w:r>
+        <w:rPr>
+          <w:rFonts w:ascii="Courier New" w:hAnsi="Courier New" w:cs="Courier New"/>
+        </w:rPr>
+        <w:t>solve</w:t>
+      </w:r>
+      <w:proofErr w:type="spellEnd"/>
+      <w:r>
+        <w:rPr>
+          <w:rFonts w:ascii="Courier New" w:hAnsi="Courier New" w:cs="Courier New"/>
+        </w:rPr>
+        <w:t>(</w:t>
+      </w:r>
+      <w:proofErr w:type="gramEnd"/>
+      <w:r>
+        <w:rPr>
+          <w:rFonts w:ascii="Courier New" w:hAnsi="Courier New" w:cs="Courier New"/>
+        </w:rPr>
+        <w:t>)</w:t>
+      </w:r>
+      <w:r>
+        <w:t xml:space="preserve">, and pass the results along to a formulation-specific implementation of class </w:t>
+      </w:r>
+      <w:proofErr w:type="spellStart"/>
+      <w:r>
+        <w:rPr>
+          <w:rFonts w:ascii="Courier New" w:hAnsi="Courier New" w:cs="Courier New"/>
+        </w:rPr>
+        <w:t>VertexColoringS</w:t>
+      </w:r>
+      <w:r>
+        <w:rPr>
+          <w:rFonts w:ascii="Courier New" w:hAnsi="Courier New" w:cs="Courier New"/>
+        </w:rPr>
+        <w:t>olution</w:t>
+      </w:r>
+      <w:proofErr w:type="spellEnd"/>
+      <w:r>
+        <w:t xml:space="preserve"> (see Class </w:t>
+      </w:r>
+      <w:proofErr w:type="spellStart"/>
+      <w:r>
+        <w:rPr>
+          <w:rFonts w:ascii="Courier New" w:hAnsi="Courier New" w:cs="Courier New"/>
+        </w:rPr>
+        <w:t>VertexColoring</w:t>
+      </w:r>
+      <w:r>
+        <w:rPr>
+          <w:rFonts w:ascii="Courier New" w:hAnsi="Courier New" w:cs="Courier New"/>
+        </w:rPr>
+        <w:t>Solution</w:t>
+      </w:r>
+      <w:proofErr w:type="spellEnd"/>
+      <w:r>
+        <w:t xml:space="preserve"> below).</w:t>
+      </w:r>
+    </w:p>
+    <w:p>
+      <w:pPr>
+        <w:pStyle w:val="ListParagraph"/>
+        <w:numPr>
+          <w:ilvl w:val="0"/>
+          <w:numId w:val="10"/>
+        </w:numPr>
+      </w:pPr>
+      <w:proofErr w:type="spellStart"/>
+      <w:r>
+        <w:rPr>
+          <w:rFonts w:ascii="Courier New" w:hAnsi="Courier New" w:cs="Courier New"/>
+        </w:rPr>
+        <w:t>all_</w:t>
+      </w:r>
+      <w:proofErr w:type="gramStart"/>
+      <w:r>
+        <w:rPr>
+          <w:rFonts w:ascii="Courier New" w:hAnsi="Courier New" w:cs="Courier New"/>
+        </w:rPr>
+        <w:t>vars</w:t>
+      </w:r>
+      <w:proofErr w:type="spellEnd"/>
+      <w:r>
+        <w:rPr>
+          <w:rFonts w:ascii="Courier New" w:hAnsi="Courier New" w:cs="Courier New"/>
+        </w:rPr>
+        <w:t>(</w:t>
+      </w:r>
+      <w:proofErr w:type="gramEnd"/>
+      <w:r>
+        <w:rPr>
+          <w:rFonts w:ascii="Courier New" w:hAnsi="Courier New" w:cs="Courier New"/>
+        </w:rPr>
+        <w:t>)</w:t>
+      </w:r>
+      <w:r>
+        <w:t xml:space="preserve"> is an abstract method that subclasses implement to give a list of all the variables in the current representation of the problem.</w:t>
+      </w:r>
     </w:p>
     <w:p/>
     <w:p>
       <w:pPr>
-        <w:pStyle w:val="Heading3"/>
-      </w:pPr>
-      <w:r>
-        <w:t>Pro</w:t>
-      </w:r>
-      <w:r>
-        <w:t>g</w:t>
-      </w:r>
-      <w:r>
-        <w:t>r</w:t>
-      </w:r>
-      <w:r>
-        <w:t>am Structure</w:t>
-      </w:r>
-    </w:p>
+        <w:pStyle w:val="Heading4"/>
+      </w:pPr>
+      <w:r>
+        <w:t xml:space="preserve">Class </w:t>
+      </w:r>
+      <w:proofErr w:type="spellStart"/>
+      <w:r>
+        <w:rPr>
+          <w:rFonts w:ascii="Courier New" w:hAnsi="Courier New" w:cs="Courier New"/>
+        </w:rPr>
+        <w:t>VertexColoring</w:t>
+      </w:r>
+      <w:r>
+        <w:rPr>
+          <w:rFonts w:ascii="Courier New" w:hAnsi="Courier New" w:cs="Courier New"/>
+        </w:rPr>
+        <w:t>Solution</w:t>
+      </w:r>
+      <w:proofErr w:type="spellEnd"/>
+    </w:p>
+    <w:p/>
+    <w:p>
+      <w:r>
+        <w:t>This is an abstract class that represents a soluti</w:t>
+      </w:r>
+      <w:r>
+        <w:t xml:space="preserve">on to a vertex coloring problem. </w:t>
+      </w:r>
+      <w:r>
+        <w:t xml:space="preserve">Instances of this class </w:t>
+      </w:r>
+      <w:r>
+        <w:t xml:space="preserve">retain </w:t>
+      </w:r>
+      <w:r>
+        <w:t xml:space="preserve">a solution </w:t>
+      </w:r>
+      <w:r>
+        <w:t>object from the CPLEX Python API</w:t>
+      </w:r>
+      <w:r>
+        <w:t xml:space="preserve">, the </w:t>
+      </w:r>
+      <w:proofErr w:type="spellStart"/>
+      <w:r>
+        <w:rPr>
+          <w:rFonts w:ascii="Courier New" w:hAnsi="Courier New" w:cs="Courier New"/>
+        </w:rPr>
+        <w:t>VertexColoringProblem</w:t>
+      </w:r>
+      <w:proofErr w:type="spellEnd"/>
+      <w:r>
+        <w:t xml:space="preserve"> that produced that solution, and</w:t>
+      </w:r>
+      <w:r>
+        <w:t xml:space="preserve"> </w:t>
+      </w:r>
+      <w:r>
+        <w:t>the running time (in deterministic ticks) it took to obtain that solution.</w:t>
+      </w:r>
+      <w:r>
+        <w:t xml:space="preserve"> </w:t>
+      </w:r>
+      <w:r>
+        <w:t>T</w:t>
+      </w:r>
+      <w:r>
+        <w:t>he class's methods manipulate the</w:t>
+      </w:r>
+      <w:r>
+        <w:t xml:space="preserve"> CPLEX solution </w:t>
+      </w:r>
+      <w:r>
+        <w:t>instance in various ways</w:t>
+      </w:r>
+      <w:r>
+        <w:t>:</w:t>
+      </w:r>
+    </w:p>
+    <w:p/>
+    <w:p>
+      <w:pPr>
+        <w:pStyle w:val="ListParagraph"/>
+        <w:numPr>
+          <w:ilvl w:val="0"/>
+          <w:numId w:val="10"/>
+        </w:numPr>
+      </w:pPr>
+      <w:proofErr w:type="spellStart"/>
+      <w:r>
+        <w:rPr>
+          <w:rFonts w:ascii="Courier New" w:hAnsi="Courier New" w:cs="Courier New"/>
+        </w:rPr>
+        <w:t>objective_</w:t>
+      </w:r>
+      <w:proofErr w:type="gramStart"/>
+      <w:r>
+        <w:rPr>
+          <w:rFonts w:ascii="Courier New" w:hAnsi="Courier New" w:cs="Courier New"/>
+        </w:rPr>
+        <w:t>value</w:t>
+      </w:r>
+      <w:proofErr w:type="spellEnd"/>
+      <w:r>
+        <w:rPr>
+          <w:rFonts w:ascii="Courier New" w:hAnsi="Courier New" w:cs="Courier New"/>
+        </w:rPr>
+        <w:t>(</w:t>
+      </w:r>
+      <w:proofErr w:type="gramEnd"/>
+      <w:r>
+        <w:rPr>
+          <w:rFonts w:ascii="Courier New" w:hAnsi="Courier New" w:cs="Courier New"/>
+        </w:rPr>
+        <w:t>)</w:t>
+      </w:r>
+      <w:r>
+        <w:t xml:space="preserve"> gives the value of the objective function for the solution.</w:t>
+      </w:r>
+    </w:p>
+    <w:p>
+      <w:pPr>
+        <w:pStyle w:val="ListParagraph"/>
+        <w:numPr>
+          <w:ilvl w:val="0"/>
+          <w:numId w:val="10"/>
+        </w:numPr>
+      </w:pPr>
+      <w:proofErr w:type="gramStart"/>
+      <w:r>
+        <w:rPr>
+          <w:rFonts w:ascii="Courier New" w:hAnsi="Courier New" w:cs="Courier New"/>
+        </w:rPr>
+        <w:t>values(</w:t>
+      </w:r>
+      <w:proofErr w:type="gramEnd"/>
+      <w:r>
+        <w:rPr>
+          <w:rFonts w:ascii="Courier New" w:hAnsi="Courier New" w:cs="Courier New"/>
+        </w:rPr>
+        <w:t>)</w:t>
+      </w:r>
+      <w:r>
+        <w:t xml:space="preserve"> gives a dictionary whose keys are the names of variables in the problem formulation, and whose values are the values of those variables in the solution.</w:t>
+      </w:r>
+    </w:p>
+    <w:p>
+      <w:pPr>
+        <w:pStyle w:val="ListParagraph"/>
+        <w:numPr>
+          <w:ilvl w:val="0"/>
+          <w:numId w:val="10"/>
+        </w:numPr>
+      </w:pPr>
+      <w:proofErr w:type="spellStart"/>
+      <w:r>
+        <w:rPr>
+          <w:rFonts w:ascii="Courier New" w:hAnsi="Courier New" w:cs="Courier New"/>
+        </w:rPr>
+        <w:t>value_of</w:t>
+      </w:r>
+      <w:proofErr w:type="spellEnd"/>
+      <w:r>
+        <w:rPr>
+          <w:rFonts w:ascii="Courier New" w:hAnsi="Courier New" w:cs="Courier New"/>
+        </w:rPr>
+        <w:t>(</w:t>
+      </w:r>
+      <w:proofErr w:type="spellStart"/>
+      <w:r>
+        <w:rPr>
+          <w:rFonts w:ascii="Courier New" w:hAnsi="Courier New" w:cs="Courier New"/>
+        </w:rPr>
+        <w:t>variable_names</w:t>
+      </w:r>
+      <w:proofErr w:type="spellEnd"/>
+      <w:r>
+        <w:rPr>
+          <w:rFonts w:ascii="Courier New" w:hAnsi="Courier New" w:cs="Courier New"/>
+        </w:rPr>
+        <w:t>)</w:t>
+      </w:r>
+      <w:r>
+        <w:t xml:space="preserve"> takes a variable-length argument list of variables na</w:t>
+      </w:r>
+      <w:r>
+        <w:t xml:space="preserve">mes in the problem formulation </w:t>
+      </w:r>
+      <w:r>
+        <w:t>and returns a list of equal length whose members are the corresponding values of those variables in the solution.</w:t>
+      </w:r>
+    </w:p>
+    <w:p>
+      <w:pPr>
+        <w:pStyle w:val="ListParagraph"/>
+        <w:numPr>
+          <w:ilvl w:val="0"/>
+          <w:numId w:val="10"/>
+        </w:numPr>
+      </w:pPr>
+      <w:r>
+        <w:rPr>
+          <w:rFonts w:ascii="Courier New" w:hAnsi="Courier New" w:cs="Courier New"/>
+        </w:rPr>
+        <w:t>show(to)</w:t>
+      </w:r>
+      <w:r>
+        <w:t xml:space="preserve"> prints the values of the variables in the solution to the output stream named </w:t>
+      </w:r>
+      <w:r>
+        <w:rPr>
+          <w:rFonts w:ascii="Courier New" w:hAnsi="Courier New" w:cs="Courier New"/>
+        </w:rPr>
+        <w:t>to</w:t>
+      </w:r>
+      <w:r>
+        <w:t xml:space="preserve">. </w:t>
+      </w:r>
+      <w:r>
+        <w:rPr>
+          <w:rFonts w:ascii="Courier New" w:hAnsi="Courier New" w:cs="Courier New"/>
+        </w:rPr>
+        <w:t>to</w:t>
+      </w:r>
+      <w:r>
+        <w:t xml:space="preserve"> is the standard output if not specified.</w:t>
+      </w:r>
+    </w:p>
+    <w:p>
+      <w:pPr>
+        <w:pStyle w:val="ListParagraph"/>
+        <w:numPr>
+          <w:ilvl w:val="0"/>
+          <w:numId w:val="10"/>
+        </w:numPr>
+      </w:pPr>
+      <w:proofErr w:type="spellStart"/>
+      <w:r>
+        <w:rPr>
+          <w:rFonts w:ascii="Courier New" w:hAnsi="Courier New" w:cs="Courier New"/>
+        </w:rPr>
+        <w:t>i</w:t>
+      </w:r>
+      <w:r>
+        <w:rPr>
+          <w:rFonts w:ascii="Courier New" w:hAnsi="Courier New" w:cs="Courier New"/>
+        </w:rPr>
+        <w:t>s_</w:t>
+      </w:r>
+      <w:proofErr w:type="gramStart"/>
+      <w:r>
+        <w:rPr>
+          <w:rFonts w:ascii="Courier New" w:hAnsi="Courier New" w:cs="Courier New"/>
+        </w:rPr>
+        <w:t>integer</w:t>
+      </w:r>
+      <w:proofErr w:type="spellEnd"/>
+      <w:r>
+        <w:rPr>
+          <w:rFonts w:ascii="Courier New" w:hAnsi="Courier New" w:cs="Courier New"/>
+        </w:rPr>
+        <w:t>(</w:t>
+      </w:r>
+      <w:proofErr w:type="gramEnd"/>
+      <w:r>
+        <w:rPr>
+          <w:rFonts w:ascii="Courier New" w:hAnsi="Courier New" w:cs="Courier New"/>
+        </w:rPr>
+        <w:t>)</w:t>
+      </w:r>
+      <w:r>
+        <w:t xml:space="preserve"> tells whether the solution's values are integer-valued. A </w:t>
+      </w:r>
+      <w:r>
+        <w:t xml:space="preserve">value is considered integral "enough" if it passes the check of function </w:t>
+      </w:r>
+      <w:proofErr w:type="spellStart"/>
+      <w:proofErr w:type="gramStart"/>
+      <w:r>
+        <w:rPr>
+          <w:rFonts w:ascii="Courier New" w:hAnsi="Courier New" w:cs="Courier New"/>
+        </w:rPr>
+        <w:t>isclose</w:t>
+      </w:r>
+      <w:proofErr w:type="spellEnd"/>
+      <w:r>
+        <w:rPr>
+          <w:rFonts w:ascii="Courier New" w:hAnsi="Courier New" w:cs="Courier New"/>
+        </w:rPr>
+        <w:t>(</w:t>
+      </w:r>
+      <w:proofErr w:type="gramEnd"/>
+      <w:r>
+        <w:rPr>
+          <w:rFonts w:ascii="Courier New" w:hAnsi="Courier New" w:cs="Courier New"/>
+        </w:rPr>
+        <w:t>)</w:t>
+      </w:r>
+      <w:r>
+        <w:t xml:space="preserve"> in module </w:t>
+      </w:r>
+      <w:proofErr w:type="spellStart"/>
+      <w:r>
+        <w:rPr>
+          <w:rFonts w:ascii="Courier New" w:hAnsi="Courier New" w:cs="Courier New"/>
+        </w:rPr>
+        <w:t>vertexcoloring.is_close</w:t>
+      </w:r>
+      <w:proofErr w:type="spellEnd"/>
+      <w:r>
+        <w:t xml:space="preserve"> – i.e., if the value is within 10</w:t>
+      </w:r>
+      <w:r>
+        <w:rPr>
+          <w:vertAlign w:val="superscript"/>
+        </w:rPr>
+        <w:t>-4</w:t>
+      </w:r>
+      <w:r>
+        <w:t xml:space="preserve"> of the nearest integer.</w:t>
+      </w:r>
+    </w:p>
+    <w:p>
+      <w:pPr>
+        <w:pStyle w:val="ListParagraph"/>
+        <w:numPr>
+          <w:ilvl w:val="0"/>
+          <w:numId w:val="10"/>
+        </w:numPr>
+      </w:pPr>
+      <w:proofErr w:type="spellStart"/>
+      <w:r>
+        <w:rPr>
+          <w:rFonts w:ascii="Courier New" w:hAnsi="Courier New" w:cs="Courier New"/>
+        </w:rPr>
+        <w:t>used_</w:t>
+      </w:r>
+      <w:proofErr w:type="gramStart"/>
+      <w:r>
+        <w:rPr>
+          <w:rFonts w:ascii="Courier New" w:hAnsi="Courier New" w:cs="Courier New"/>
+        </w:rPr>
+        <w:t>colors</w:t>
+      </w:r>
+      <w:proofErr w:type="spellEnd"/>
+      <w:r>
+        <w:rPr>
+          <w:rFonts w:ascii="Courier New" w:hAnsi="Courier New" w:cs="Courier New"/>
+        </w:rPr>
+        <w:t>(</w:t>
+      </w:r>
+      <w:proofErr w:type="gramEnd"/>
+      <w:r>
+        <w:rPr>
+          <w:rFonts w:ascii="Courier New" w:hAnsi="Courier New" w:cs="Courier New"/>
+        </w:rPr>
+        <w:t>)</w:t>
+      </w:r>
+      <w:r>
+        <w:t xml:space="preserve"> is an abstract method whose implementations give a list of those colors that were used in the solution. This result may not be useful if the solution is not integer.</w:t>
+      </w:r>
+    </w:p>
+    <w:p>
+      <w:pPr>
+        <w:pStyle w:val="ListParagraph"/>
+        <w:numPr>
+          <w:ilvl w:val="0"/>
+          <w:numId w:val="10"/>
+        </w:numPr>
+      </w:pPr>
+      <w:proofErr w:type="spellStart"/>
+      <w:r>
+        <w:rPr>
+          <w:rFonts w:ascii="Courier New" w:hAnsi="Courier New" w:cs="Courier New"/>
+        </w:rPr>
+        <w:t>c</w:t>
+      </w:r>
+      <w:r>
+        <w:rPr>
+          <w:rFonts w:ascii="Courier New" w:hAnsi="Courier New" w:cs="Courier New"/>
+        </w:rPr>
+        <w:t>olors_by_</w:t>
+      </w:r>
+      <w:proofErr w:type="gramStart"/>
+      <w:r>
+        <w:rPr>
+          <w:rFonts w:ascii="Courier New" w:hAnsi="Courier New" w:cs="Courier New"/>
+        </w:rPr>
+        <w:t>node</w:t>
+      </w:r>
+      <w:proofErr w:type="spellEnd"/>
+      <w:r>
+        <w:rPr>
+          <w:rFonts w:ascii="Courier New" w:hAnsi="Courier New" w:cs="Courier New"/>
+        </w:rPr>
+        <w:t>(</w:t>
+      </w:r>
+      <w:proofErr w:type="gramEnd"/>
+      <w:r>
+        <w:rPr>
+          <w:rFonts w:ascii="Courier New" w:hAnsi="Courier New" w:cs="Courier New"/>
+        </w:rPr>
+        <w:t>)</w:t>
+      </w:r>
+      <w:r>
+        <w:t xml:space="preserve"> is an abstract method whose implementations give </w:t>
+      </w:r>
+      <w:r>
+        <w:t>a dictionary</w:t>
+      </w:r>
+      <w:r>
+        <w:t>,</w:t>
+      </w:r>
+      <w:r>
+        <w:t xml:space="preserve"> whose keys are node names and whose values are the color assigned to the respective nodes. </w:t>
+      </w:r>
+      <w:r>
+        <w:t>This result may not be useful if the solution is not integer.</w:t>
+      </w:r>
+    </w:p>
+    <w:p>
+      <w:pPr>
+        <w:pStyle w:val="ListParagraph"/>
+        <w:numPr>
+          <w:ilvl w:val="0"/>
+          <w:numId w:val="10"/>
+        </w:numPr>
+      </w:pPr>
+      <w:proofErr w:type="spellStart"/>
+      <w:r>
+        <w:rPr>
+          <w:rFonts w:ascii="Courier New" w:hAnsi="Courier New" w:cs="Courier New"/>
+        </w:rPr>
+        <w:t>n</w:t>
+      </w:r>
+      <w:r>
+        <w:rPr>
+          <w:rFonts w:ascii="Courier New" w:hAnsi="Courier New" w:cs="Courier New"/>
+        </w:rPr>
+        <w:t>odes_by_</w:t>
+      </w:r>
+      <w:proofErr w:type="gramStart"/>
+      <w:r>
+        <w:rPr>
+          <w:rFonts w:ascii="Courier New" w:hAnsi="Courier New" w:cs="Courier New"/>
+        </w:rPr>
+        <w:t>color</w:t>
+      </w:r>
+      <w:proofErr w:type="spellEnd"/>
+      <w:r>
+        <w:rPr>
+          <w:rFonts w:ascii="Courier New" w:hAnsi="Courier New" w:cs="Courier New"/>
+        </w:rPr>
+        <w:t>(</w:t>
+      </w:r>
+      <w:proofErr w:type="gramEnd"/>
+      <w:r>
+        <w:rPr>
+          <w:rFonts w:ascii="Courier New" w:hAnsi="Courier New" w:cs="Courier New"/>
+        </w:rPr>
+        <w:t>)</w:t>
+      </w:r>
+      <w:r>
+        <w:t xml:space="preserve"> gives a dictionary whose keys are </w:t>
+      </w:r>
+      <w:r>
+        <w:t xml:space="preserve">colors and whose values are lists of nodes that have been assigned the respective color. </w:t>
+      </w:r>
+      <w:r>
+        <w:t>This result may not be useful if the solution is not integer.</w:t>
+      </w:r>
+    </w:p>
+    <w:p/>
+    <w:p>
+      <w:pPr>
+        <w:pStyle w:val="Heading4"/>
+      </w:pPr>
+      <w:r>
+        <w:t xml:space="preserve">Class </w:t>
+      </w:r>
+      <w:r>
+        <w:rPr>
+          <w:rFonts w:ascii="Courier New" w:hAnsi="Courier New" w:cs="Courier New"/>
+        </w:rPr>
+        <w:t>Constraint</w:t>
+      </w:r>
+    </w:p>
+    <w:p/>
+    <w:p>
+      <w:r>
+        <w:lastRenderedPageBreak/>
+        <w:t xml:space="preserve">This is a purely abstract class that represents a linear constraint in a vertex coloring problem. Implementations of Its methods are to give results that a </w:t>
+      </w:r>
+      <w:proofErr w:type="spellStart"/>
+      <w:r>
+        <w:rPr>
+          <w:rFonts w:ascii="Courier New" w:hAnsi="Courier New" w:cs="Courier New"/>
+        </w:rPr>
+        <w:t>VertexColoringProblem</w:t>
+      </w:r>
+      <w:proofErr w:type="spellEnd"/>
+      <w:r>
+        <w:t xml:space="preserve"> feeds to CPLEX on a call to </w:t>
+      </w:r>
+      <w:proofErr w:type="spellStart"/>
+      <w:r>
+        <w:rPr>
+          <w:rFonts w:ascii="Courier New" w:hAnsi="Courier New" w:cs="Courier New"/>
+        </w:rPr>
+        <w:t>add_</w:t>
+      </w:r>
+      <w:proofErr w:type="gramStart"/>
+      <w:r>
+        <w:rPr>
+          <w:rFonts w:ascii="Courier New" w:hAnsi="Courier New" w:cs="Courier New"/>
+        </w:rPr>
+        <w:t>constraints</w:t>
+      </w:r>
+      <w:proofErr w:type="spellEnd"/>
+      <w:r>
+        <w:rPr>
+          <w:rFonts w:ascii="Courier New" w:hAnsi="Courier New" w:cs="Courier New"/>
+        </w:rPr>
+        <w:t>(</w:t>
+      </w:r>
+      <w:proofErr w:type="gramEnd"/>
+      <w:r>
+        <w:rPr>
+          <w:rFonts w:ascii="Courier New" w:hAnsi="Courier New" w:cs="Courier New"/>
+        </w:rPr>
+        <w:t>)</w:t>
+      </w:r>
+      <w:r>
+        <w:t>:</w:t>
+      </w:r>
+    </w:p>
+    <w:p/>
+    <w:p>
+      <w:pPr>
+        <w:pStyle w:val="ListParagraph"/>
+        <w:numPr>
+          <w:ilvl w:val="0"/>
+          <w:numId w:val="10"/>
+        </w:numPr>
+      </w:pPr>
+      <w:r>
+        <w:t xml:space="preserve">Implementations of </w:t>
+      </w:r>
+      <w:proofErr w:type="gramStart"/>
+      <w:r>
+        <w:rPr>
+          <w:rFonts w:ascii="Courier New" w:hAnsi="Courier New" w:cs="Courier New"/>
+        </w:rPr>
+        <w:t>name(</w:t>
+      </w:r>
+      <w:proofErr w:type="gramEnd"/>
+      <w:r>
+        <w:rPr>
+          <w:rFonts w:ascii="Courier New" w:hAnsi="Courier New" w:cs="Courier New"/>
+        </w:rPr>
+        <w:t>)</w:t>
+      </w:r>
+      <w:r>
+        <w:t xml:space="preserve"> give an identifiable name for the constraint.</w:t>
+      </w:r>
+    </w:p>
+    <w:p>
+      <w:pPr>
+        <w:pStyle w:val="ListParagraph"/>
+        <w:numPr>
+          <w:ilvl w:val="0"/>
+          <w:numId w:val="10"/>
+        </w:numPr>
+      </w:pPr>
+      <w:r>
+        <w:t xml:space="preserve">Implementations of </w:t>
+      </w:r>
+      <w:proofErr w:type="gramStart"/>
+      <w:r>
+        <w:rPr>
+          <w:rFonts w:ascii="Courier New" w:hAnsi="Courier New" w:cs="Courier New"/>
+        </w:rPr>
+        <w:t>terms(</w:t>
+      </w:r>
+      <w:proofErr w:type="gramEnd"/>
+      <w:r>
+        <w:rPr>
+          <w:rFonts w:ascii="Courier New" w:hAnsi="Courier New" w:cs="Courier New"/>
+        </w:rPr>
+        <w:t>)</w:t>
+      </w:r>
+      <w:r>
+        <w:t xml:space="preserve"> give a list of two parallel lists of equal length: the first consisting of variables names in the constraint, and the second consisting of corresponding coefficients in the constraint, taken as a sum of linear terms.</w:t>
+      </w:r>
+    </w:p>
+    <w:p>
+      <w:pPr>
+        <w:pStyle w:val="ListParagraph"/>
+        <w:numPr>
+          <w:ilvl w:val="0"/>
+          <w:numId w:val="10"/>
+        </w:numPr>
+      </w:pPr>
+      <w:r>
+        <w:t xml:space="preserve">Implementations of </w:t>
+      </w:r>
+      <w:proofErr w:type="spellStart"/>
+      <w:proofErr w:type="gramStart"/>
+      <w:r>
+        <w:rPr>
+          <w:rFonts w:ascii="Courier New" w:hAnsi="Courier New" w:cs="Courier New"/>
+        </w:rPr>
+        <w:t>rhs</w:t>
+      </w:r>
+      <w:proofErr w:type="spellEnd"/>
+      <w:r>
+        <w:rPr>
+          <w:rFonts w:ascii="Courier New" w:hAnsi="Courier New" w:cs="Courier New"/>
+        </w:rPr>
+        <w:t>(</w:t>
+      </w:r>
+      <w:proofErr w:type="gramEnd"/>
+      <w:r>
+        <w:rPr>
+          <w:rFonts w:ascii="Courier New" w:hAnsi="Courier New" w:cs="Courier New"/>
+        </w:rPr>
+        <w:t>)</w:t>
+      </w:r>
+      <w:r>
+        <w:t xml:space="preserve"> give a constant value for the right-hand side of the constraint.</w:t>
+      </w:r>
+    </w:p>
+    <w:p>
+      <w:pPr>
+        <w:pStyle w:val="ListParagraph"/>
+        <w:numPr>
+          <w:ilvl w:val="0"/>
+          <w:numId w:val="10"/>
+        </w:numPr>
+      </w:pPr>
+      <w:r>
+        <w:t xml:space="preserve">Implementations of </w:t>
+      </w:r>
+      <w:proofErr w:type="gramStart"/>
+      <w:r>
+        <w:rPr>
+          <w:rFonts w:ascii="Courier New" w:hAnsi="Courier New" w:cs="Courier New"/>
+        </w:rPr>
+        <w:t>sense(</w:t>
+      </w:r>
+      <w:proofErr w:type="gramEnd"/>
+      <w:r>
+        <w:rPr>
+          <w:rFonts w:ascii="Courier New" w:hAnsi="Courier New" w:cs="Courier New"/>
+        </w:rPr>
+        <w:t>)</w:t>
+      </w:r>
+      <w:r>
+        <w:t xml:space="preserve"> give a value that CPLEX recognizes as greater-than-or-equal-to (</w:t>
+      </w:r>
+      <w:r>
+        <w:rPr>
+          <w:rFonts w:ascii="Courier New" w:hAnsi="Courier New" w:cs="Courier New"/>
+        </w:rPr>
+        <w:t>'G'</w:t>
+      </w:r>
+      <w:r>
+        <w:t>), equal-to (</w:t>
+      </w:r>
+      <w:r>
+        <w:rPr>
+          <w:rFonts w:ascii="Courier New" w:hAnsi="Courier New" w:cs="Courier New"/>
+        </w:rPr>
+        <w:t>'E'</w:t>
+      </w:r>
+      <w:r>
+        <w:t>), or less-than-or-equal-to (</w:t>
+      </w:r>
+      <w:r>
+        <w:rPr>
+          <w:rFonts w:ascii="Courier New" w:hAnsi="Courier New" w:cs="Courier New"/>
+        </w:rPr>
+        <w:t>'L'</w:t>
+      </w:r>
+      <w:r>
+        <w:t>).</w:t>
+      </w:r>
+    </w:p>
+    <w:p/>
+    <w:p>
+      <w:pPr>
+        <w:pStyle w:val="Heading4"/>
+      </w:pPr>
+      <w:r>
+        <w:t xml:space="preserve">Class </w:t>
+      </w:r>
+      <w:r>
+        <w:rPr>
+          <w:rFonts w:ascii="Courier New" w:hAnsi="Courier New" w:cs="Courier New"/>
+        </w:rPr>
+        <w:t>Cut</w:t>
+      </w:r>
+    </w:p>
+    <w:p/>
+    <w:p>
+      <w:r>
+        <w:t xml:space="preserve">This is an abstract subclass of </w:t>
+      </w:r>
+      <w:r>
+        <w:rPr>
+          <w:rFonts w:ascii="Courier New" w:hAnsi="Courier New" w:cs="Courier New"/>
+        </w:rPr>
+        <w:t>Constraint</w:t>
+      </w:r>
+      <w:r>
+        <w:t xml:space="preserve"> that adds one method:</w:t>
+      </w:r>
+    </w:p>
+    <w:p/>
+    <w:p>
+      <w:pPr>
+        <w:pStyle w:val="ListParagraph"/>
+        <w:numPr>
+          <w:ilvl w:val="0"/>
+          <w:numId w:val="10"/>
+        </w:numPr>
+      </w:pPr>
+      <w:r>
+        <w:t>Implementations of</w:t>
+      </w:r>
+      <w:r>
+        <w:t xml:space="preserve"> </w:t>
+      </w:r>
+      <w:r>
+        <w:rPr>
+          <w:rFonts w:ascii="Courier New" w:hAnsi="Courier New" w:cs="Courier New"/>
+        </w:rPr>
+        <w:t>allows(solution)</w:t>
+      </w:r>
+      <w:r>
+        <w:t xml:space="preserve"> tell whether the given </w:t>
+      </w:r>
+      <w:proofErr w:type="spellStart"/>
+      <w:r>
+        <w:rPr>
+          <w:rFonts w:ascii="Courier New" w:hAnsi="Courier New" w:cs="Courier New"/>
+        </w:rPr>
+        <w:t>VertexColoringSolution</w:t>
+      </w:r>
+      <w:proofErr w:type="spellEnd"/>
+      <w:r>
+        <w:t xml:space="preserve"> satisfies the constraint. This is used during the solution process, when deciding what clique cuts to add to the current formulation.</w:t>
+      </w:r>
+    </w:p>
+    <w:p/>
+    <w:p>
+      <w:pPr>
+        <w:pStyle w:val="Heading4"/>
+      </w:pPr>
+      <w:r>
+        <w:t xml:space="preserve">Class </w:t>
+      </w:r>
+      <w:proofErr w:type="spellStart"/>
+      <w:proofErr w:type="gramStart"/>
+      <w:r>
+        <w:rPr>
+          <w:rFonts w:ascii="Courier New" w:hAnsi="Courier New" w:cs="Courier New"/>
+        </w:rPr>
+        <w:t>colorassignment.Problem</w:t>
+      </w:r>
+      <w:proofErr w:type="spellEnd"/>
+      <w:proofErr w:type="gramEnd"/>
+    </w:p>
+    <w:p/>
+    <w:p>
+      <w:r>
+        <w:t xml:space="preserve">Instances of this class represent assignment formulations of the vertex coloring problem. Given a </w:t>
+      </w:r>
+      <w:proofErr w:type="spellStart"/>
+      <w:r>
+        <w:t>NetworkX</w:t>
+      </w:r>
+      <w:proofErr w:type="spellEnd"/>
+      <w:r>
+        <w:t xml:space="preserve"> representation of a graph, on construction instances retain the graph, views on the graph's nodes and edges, and a set of colors taken to be the set of nodes. It then immediately calls method </w:t>
+      </w:r>
+      <w:proofErr w:type="spellStart"/>
+      <w:r>
+        <w:rPr>
+          <w:rFonts w:ascii="Courier New" w:hAnsi="Courier New" w:cs="Courier New"/>
+        </w:rPr>
+        <w:t>init_</w:t>
+      </w:r>
+      <w:proofErr w:type="gramStart"/>
+      <w:r>
+        <w:rPr>
+          <w:rFonts w:ascii="Courier New" w:hAnsi="Courier New" w:cs="Courier New"/>
+        </w:rPr>
+        <w:t>cplex</w:t>
+      </w:r>
+      <w:proofErr w:type="spellEnd"/>
+      <w:r>
+        <w:rPr>
+          <w:rFonts w:ascii="Courier New" w:hAnsi="Courier New" w:cs="Courier New"/>
+        </w:rPr>
+        <w:t>(</w:t>
+      </w:r>
+      <w:proofErr w:type="gramEnd"/>
+      <w:r>
+        <w:rPr>
+          <w:rFonts w:ascii="Courier New" w:hAnsi="Courier New" w:cs="Courier New"/>
+        </w:rPr>
+        <w:t>)</w:t>
+      </w:r>
+      <w:r>
+        <w:t xml:space="preserve"> to build up the problem using the CPLEX Python API:</w:t>
+      </w:r>
+      <w:r>
+        <w:br/>
+      </w:r>
+    </w:p>
+    <w:p>
+      <w:pPr>
+        <w:pStyle w:val="ListParagraph"/>
+        <w:numPr>
+          <w:ilvl w:val="0"/>
+          <w:numId w:val="10"/>
+        </w:numPr>
+        <w:rPr>
+          <w:rFonts w:ascii="Courier New" w:hAnsi="Courier New" w:cs="Courier New"/>
+        </w:rPr>
+      </w:pPr>
+      <w:proofErr w:type="spellStart"/>
+      <w:r>
+        <w:rPr>
+          <w:rFonts w:ascii="Courier New" w:hAnsi="Courier New" w:cs="Courier New"/>
+        </w:rPr>
+        <w:t>s</w:t>
+      </w:r>
+      <w:r>
+        <w:rPr>
+          <w:rFonts w:ascii="Courier New" w:hAnsi="Courier New" w:cs="Courier New"/>
+        </w:rPr>
+        <w:t>et_sense_</w:t>
+      </w:r>
+      <w:proofErr w:type="gramStart"/>
+      <w:r>
+        <w:rPr>
+          <w:rFonts w:ascii="Courier New" w:hAnsi="Courier New" w:cs="Courier New"/>
+        </w:rPr>
+        <w:t>minimize</w:t>
+      </w:r>
+      <w:proofErr w:type="spellEnd"/>
+      <w:r>
+        <w:rPr>
+          <w:rFonts w:ascii="Courier New" w:hAnsi="Courier New" w:cs="Courier New"/>
+        </w:rPr>
+        <w:t>(</w:t>
+      </w:r>
+      <w:proofErr w:type="gramEnd"/>
+      <w:r>
+        <w:rPr>
+          <w:rFonts w:ascii="Courier New" w:hAnsi="Courier New" w:cs="Courier New"/>
+        </w:rPr>
+        <w:t>)</w:t>
+      </w:r>
+    </w:p>
+    <w:p>
+      <w:pPr>
+        <w:pStyle w:val="ListParagraph"/>
+        <w:numPr>
+          <w:ilvl w:val="0"/>
+          <w:numId w:val="10"/>
+        </w:numPr>
+      </w:pPr>
+      <w:proofErr w:type="spellStart"/>
+      <w:r>
+        <w:rPr>
+          <w:rFonts w:ascii="Courier New" w:hAnsi="Courier New" w:cs="Courier New"/>
+        </w:rPr>
+        <w:t>s</w:t>
+      </w:r>
+      <w:r>
+        <w:rPr>
+          <w:rFonts w:ascii="Courier New" w:hAnsi="Courier New" w:cs="Courier New"/>
+        </w:rPr>
+        <w:t>et_</w:t>
+      </w:r>
+      <w:proofErr w:type="gramStart"/>
+      <w:r>
+        <w:rPr>
+          <w:rFonts w:ascii="Courier New" w:hAnsi="Courier New" w:cs="Courier New"/>
+        </w:rPr>
+        <w:t>objective</w:t>
+      </w:r>
+      <w:proofErr w:type="spellEnd"/>
+      <w:r>
+        <w:rPr>
+          <w:rFonts w:ascii="Courier New" w:hAnsi="Courier New" w:cs="Courier New"/>
+        </w:rPr>
+        <w:t>(</w:t>
+      </w:r>
+      <w:proofErr w:type="gramEnd"/>
+      <w:r>
+        <w:rPr>
+          <w:rFonts w:ascii="Courier New" w:hAnsi="Courier New" w:cs="Courier New"/>
+        </w:rPr>
+        <w:t>)</w:t>
+      </w:r>
+      <w:r>
+        <w:t xml:space="preserve"> using ones for the color-used variables, zeros for the node-gets-color variables</w:t>
+      </w:r>
+    </w:p>
+    <w:p>
+      <w:pPr>
+        <w:pStyle w:val="ListParagraph"/>
+        <w:numPr>
+          <w:ilvl w:val="0"/>
+          <w:numId w:val="10"/>
+        </w:numPr>
+      </w:pPr>
+      <w:proofErr w:type="spellStart"/>
+      <w:r>
+        <w:rPr>
+          <w:rFonts w:ascii="Courier New" w:hAnsi="Courier New" w:cs="Courier New"/>
+        </w:rPr>
+        <w:t>a</w:t>
+      </w:r>
+      <w:r>
+        <w:rPr>
+          <w:rFonts w:ascii="Courier New" w:hAnsi="Courier New" w:cs="Courier New"/>
+        </w:rPr>
+        <w:t>dd_</w:t>
+      </w:r>
+      <w:proofErr w:type="gramStart"/>
+      <w:r>
+        <w:rPr>
+          <w:rFonts w:ascii="Courier New" w:hAnsi="Courier New" w:cs="Courier New"/>
+        </w:rPr>
+        <w:t>constraints</w:t>
+      </w:r>
+      <w:proofErr w:type="spellEnd"/>
+      <w:r>
+        <w:rPr>
+          <w:rFonts w:ascii="Courier New" w:hAnsi="Courier New" w:cs="Courier New"/>
+        </w:rPr>
+        <w:t>(</w:t>
+      </w:r>
+      <w:proofErr w:type="gramEnd"/>
+      <w:r>
+        <w:rPr>
+          <w:rFonts w:ascii="Courier New" w:hAnsi="Courier New" w:cs="Courier New"/>
+        </w:rPr>
+        <w:t>)</w:t>
+      </w:r>
+      <w:r>
+        <w:t xml:space="preserve"> using:</w:t>
+      </w:r>
+    </w:p>
+    <w:p>
+      <w:pPr>
+        <w:pStyle w:val="ListParagraph"/>
+        <w:numPr>
+          <w:ilvl w:val="1"/>
+          <w:numId w:val="10"/>
+        </w:numPr>
+      </w:pPr>
+      <w:r>
+        <w:t xml:space="preserve">One </w:t>
+      </w:r>
+      <w:proofErr w:type="spellStart"/>
+      <w:r>
+        <w:rPr>
+          <w:rFonts w:ascii="Courier New" w:hAnsi="Courier New" w:cs="Courier New"/>
+        </w:rPr>
+        <w:t>NodeGettingColorConstraint</w:t>
+      </w:r>
+      <w:proofErr w:type="spellEnd"/>
+      <w:r>
+        <w:t xml:space="preserve"> for each node in the graph</w:t>
+      </w:r>
+    </w:p>
+    <w:p>
+      <w:pPr>
+        <w:pStyle w:val="ListParagraph"/>
+        <w:numPr>
+          <w:ilvl w:val="1"/>
+          <w:numId w:val="10"/>
+        </w:numPr>
+      </w:pPr>
+      <w:r>
+        <w:t xml:space="preserve">One </w:t>
+      </w:r>
+      <w:proofErr w:type="spellStart"/>
+      <w:r>
+        <w:rPr>
+          <w:rFonts w:ascii="Courier New" w:hAnsi="Courier New" w:cs="Courier New"/>
+        </w:rPr>
+        <w:t>AdjacentNodeColorConstraint</w:t>
+      </w:r>
+      <w:proofErr w:type="spellEnd"/>
+      <w:r>
+        <w:t xml:space="preserve"> for each edge-color pair</w:t>
+      </w:r>
+    </w:p>
+    <w:p>
+      <w:pPr>
+        <w:pStyle w:val="ListParagraph"/>
+        <w:numPr>
+          <w:ilvl w:val="1"/>
+          <w:numId w:val="10"/>
+        </w:numPr>
+      </w:pPr>
+      <w:r>
+        <w:t xml:space="preserve">One </w:t>
+      </w:r>
+      <w:proofErr w:type="spellStart"/>
+      <w:r>
+        <w:rPr>
+          <w:rFonts w:ascii="Courier New" w:hAnsi="Courier New" w:cs="Courier New"/>
+        </w:rPr>
+        <w:t>ColorUsedOnlyIfMarksNodeConstraint</w:t>
+      </w:r>
+      <w:proofErr w:type="spellEnd"/>
+      <w:r>
+        <w:t xml:space="preserve"> for each color</w:t>
+      </w:r>
+    </w:p>
+    <w:p>
+      <w:pPr>
+        <w:pStyle w:val="ListParagraph"/>
+        <w:numPr>
+          <w:ilvl w:val="1"/>
+          <w:numId w:val="10"/>
+        </w:numPr>
+      </w:pPr>
+      <w:r>
+        <w:t xml:space="preserve">One </w:t>
+      </w:r>
+      <w:proofErr w:type="spellStart"/>
+      <w:r>
+        <w:rPr>
+          <w:rFonts w:ascii="Courier New" w:hAnsi="Courier New" w:cs="Courier New"/>
+        </w:rPr>
+        <w:t>UseLowerNumberedColorFirstConstraint</w:t>
+      </w:r>
+      <w:proofErr w:type="spellEnd"/>
+      <w:r>
+        <w:t xml:space="preserve"> for each color but the last</w:t>
+      </w:r>
+    </w:p>
+    <w:p/>
+    <w:p>
+      <w:r>
+        <w:t xml:space="preserve">Method </w:t>
+      </w:r>
+      <w:proofErr w:type="gramStart"/>
+      <w:r>
+        <w:rPr>
+          <w:rFonts w:ascii="Courier New" w:hAnsi="Courier New" w:cs="Courier New"/>
+        </w:rPr>
+        <w:t>solve(</w:t>
+      </w:r>
+      <w:proofErr w:type="gramEnd"/>
+      <w:r>
+        <w:rPr>
+          <w:rFonts w:ascii="Courier New" w:hAnsi="Courier New" w:cs="Courier New"/>
+        </w:rPr>
+        <w:t>)</w:t>
+      </w:r>
+      <w:r>
+        <w:t xml:space="preserve"> calls </w:t>
+      </w:r>
+      <w:proofErr w:type="spellStart"/>
+      <w:r>
+        <w:rPr>
+          <w:rFonts w:ascii="Courier New" w:hAnsi="Courier New" w:cs="Courier New"/>
+        </w:rPr>
+        <w:t>cplex_solve</w:t>
+      </w:r>
+      <w:proofErr w:type="spellEnd"/>
+      <w:r>
+        <w:rPr>
+          <w:rFonts w:ascii="Courier New" w:hAnsi="Courier New" w:cs="Courier New"/>
+        </w:rPr>
+        <w:t>()</w:t>
+      </w:r>
+      <w:r>
+        <w:t xml:space="preserve"> and wraps the result in a </w:t>
+      </w:r>
+      <w:proofErr w:type="spellStart"/>
+      <w:r>
+        <w:rPr>
+          <w:rFonts w:ascii="Courier New" w:hAnsi="Courier New" w:cs="Courier New"/>
+        </w:rPr>
+        <w:t>colorassignment.Solution</w:t>
+      </w:r>
+      <w:proofErr w:type="spellEnd"/>
+      <w:r>
+        <w:t>.</w:t>
+      </w:r>
+    </w:p>
+    <w:p/>
+    <w:p>
+      <w:r>
+        <w:lastRenderedPageBreak/>
+        <w:t xml:space="preserve">Method </w:t>
+      </w:r>
+      <w:proofErr w:type="spellStart"/>
+      <w:r>
+        <w:rPr>
+          <w:rFonts w:ascii="Courier New" w:hAnsi="Courier New" w:cs="Courier New"/>
+        </w:rPr>
+        <w:t>clique_</w:t>
+      </w:r>
+      <w:proofErr w:type="gramStart"/>
+      <w:r>
+        <w:rPr>
+          <w:rFonts w:ascii="Courier New" w:hAnsi="Courier New" w:cs="Courier New"/>
+        </w:rPr>
+        <w:t>cuts</w:t>
+      </w:r>
+      <w:proofErr w:type="spellEnd"/>
+      <w:r>
+        <w:rPr>
+          <w:rFonts w:ascii="Courier New" w:hAnsi="Courier New" w:cs="Courier New"/>
+        </w:rPr>
+        <w:t>(</w:t>
+      </w:r>
+      <w:proofErr w:type="gramEnd"/>
+      <w:r>
+        <w:rPr>
+          <w:rFonts w:ascii="Courier New" w:hAnsi="Courier New" w:cs="Courier New"/>
+        </w:rPr>
+        <w:t>)</w:t>
+      </w:r>
+      <w:r>
+        <w:t xml:space="preserve"> yields one clique cut per non-trivial (more than two nodes) maximal clique found by </w:t>
+      </w:r>
+      <w:proofErr w:type="spellStart"/>
+      <w:r>
+        <w:t>NetworkX's</w:t>
+      </w:r>
+      <w:proofErr w:type="spellEnd"/>
+      <w:r>
+        <w:t xml:space="preserve"> </w:t>
+      </w:r>
+      <w:proofErr w:type="spellStart"/>
+      <w:r>
+        <w:rPr>
+          <w:rFonts w:ascii="Courier New" w:hAnsi="Courier New" w:cs="Courier New"/>
+        </w:rPr>
+        <w:t>find_cliques</w:t>
+      </w:r>
+      <w:proofErr w:type="spellEnd"/>
+      <w:r>
+        <w:rPr>
+          <w:rFonts w:ascii="Courier New" w:hAnsi="Courier New" w:cs="Courier New"/>
+        </w:rPr>
+        <w:t>()</w:t>
+      </w:r>
+      <w:r>
+        <w:t xml:space="preserve"> algorithm.</w:t>
+      </w:r>
+      <w:r>
+        <w:t xml:space="preserve"> See Class </w:t>
+      </w:r>
+      <w:proofErr w:type="spellStart"/>
+      <w:proofErr w:type="gramStart"/>
+      <w:r>
+        <w:rPr>
+          <w:rFonts w:ascii="Courier New" w:hAnsi="Courier New" w:cs="Courier New"/>
+        </w:rPr>
+        <w:t>colorassignment.CliqueCut</w:t>
+      </w:r>
+      <w:proofErr w:type="spellEnd"/>
+      <w:proofErr w:type="gramEnd"/>
+      <w:r>
+        <w:t xml:space="preserve"> below.</w:t>
+      </w:r>
+    </w:p>
+    <w:p/>
+    <w:p>
+      <w:r>
+        <w:t>The remaining methods are for creating names for the variables of the problem.</w:t>
+      </w:r>
+    </w:p>
+    <w:p/>
     <w:p/>
     <w:p/>
     <w:p>
@@ -5796,12 +7506,36 @@
           <w:rPr>
             <w:rStyle w:val="Hyperlink"/>
           </w:rPr>
+          <w:t>https://brew.sh</w:t>
+        </w:r>
+      </w:hyperlink>
+    </w:p>
+  </w:footnote>
+  <w:footnote w:id="7">
+    <w:p>
+      <w:pPr>
+        <w:pStyle w:val="FootnoteText"/>
+      </w:pPr>
+      <w:r>
+        <w:rPr>
+          <w:rStyle w:val="FootnoteReference"/>
+        </w:rPr>
+        <w:footnoteRef/>
+      </w:r>
+      <w:r>
+        <w:t xml:space="preserve"> </w:t>
+      </w:r>
+      <w:hyperlink r:id="rId7" w:history="1">
+        <w:r>
+          <w:rPr>
+            <w:rStyle w:val="Hyperlink"/>
+          </w:rPr>
           <w:t>http://prolland.free.fr/works/research/dsat/dimacs.html</w:t>
         </w:r>
       </w:hyperlink>
     </w:p>
   </w:footnote>
-  <w:footnote w:id="7">
+  <w:footnote w:id="8">
     <w:p>
       <w:pPr>
         <w:pStyle w:val="FootnoteText"/>
@@ -5815,7 +7549,7 @@
       <w:r>
         <w:t xml:space="preserve"> </w:t>
       </w:r>
-      <w:hyperlink r:id="rId7" w:history="1">
+      <w:hyperlink r:id="rId8" w:history="1">
         <w:r>
           <w:rPr>
             <w:rStyle w:val="Hyperlink"/>
@@ -5853,22 +7587,7 @@
       <w:pStyle w:val="Header"/>
     </w:pPr>
     <w:r>
-      <w:t xml:space="preserve">Paul Holser – IMSE </w:t>
-    </w:r>
-    <w:r>
-      <w:t>884</w:t>
-    </w:r>
-    <w:r>
-      <w:t xml:space="preserve"> – </w:t>
-    </w:r>
-    <w:r>
-      <w:t>Spring 2018</w:t>
-    </w:r>
-    <w:r>
-      <w:t xml:space="preserve"> – </w:t>
-    </w:r>
-    <w:r>
-      <w:t>Term Project</w:t>
+      <w:t>Paul Holser – IMSE 884 – Spring 2018 – Term Project</w:t>
     </w:r>
   </w:p>
   <w:p>
@@ -6121,7 +7840,7 @@
         <w:rFonts w:ascii="Wingdings" w:eastAsiaTheme="minorHAnsi" w:hAnsi="Wingdings" w:cs="Times New Roman" w:hint="default"/>
       </w:rPr>
     </w:lvl>
-    <w:lvl w:ilvl="1" w:tplc="04090003" w:tentative="1">
+    <w:lvl w:ilvl="1" w:tplc="04090003">
       <w:start w:val="1"/>
       <w:numFmt w:val="bullet"/>
       <w:lvlText w:val="o"/>
@@ -8341,7 +10060,7 @@
 </file>
 
 <file path=customXml/itemProps1.xml><?xml version="1.0" encoding="utf-8"?>
-<ds:datastoreItem xmlns:ds="http://schemas.openxmlformats.org/officeDocument/2006/customXml" ds:itemID="{072BAC8C-438D-6F4E-A022-5E9A475D5E20}">
+<ds:datastoreItem xmlns:ds="http://schemas.openxmlformats.org/officeDocument/2006/customXml" ds:itemID="{2D12F1A3-A478-FD4C-864C-604816989C3E}">
   <ds:schemaRefs>
     <ds:schemaRef ds:uri="http://schemas.openxmlformats.org/officeDocument/2006/bibliography"/>
   </ds:schemaRefs>

</xml_diff>

<commit_message>
Add if/else to solver; tech report wip
</commit_message>
<xml_diff>
--- a/project/technical-report.docx
+++ b/project/technical-report.docx
@@ -331,7 +331,7 @@
         <w:rPr>
           <w:rFonts w:cstheme="minorHAnsi"/>
         </w:rPr>
-        <w:t>of these formulations.</w:t>
+        <w:t>of these formulations</w:t>
       </w:r>
     </w:p>
     <w:p>
@@ -370,7 +370,25 @@
     <w:p/>
     <w:p>
       <w:r>
-        <w:t xml:space="preserve">Mendez-Diaz and </w:t>
+        <w:t>M</w:t>
+      </w:r>
+      <w:r>
+        <w:rPr>
+          <w:rFonts w:ascii="Calibri" w:hAnsi="Calibri"/>
+        </w:rPr>
+        <w:t>é</w:t>
+      </w:r>
+      <w:r>
+        <w:t>ndez-D</w:t>
+      </w:r>
+      <w:r>
+        <w:rPr>
+          <w:rFonts w:ascii="Calibri" w:hAnsi="Calibri"/>
+        </w:rPr>
+        <w:t>í</w:t>
+      </w:r>
+      <w:r>
+        <w:t xml:space="preserve">az and </w:t>
       </w:r>
       <w:proofErr w:type="spellStart"/>
       <w:r>
@@ -1190,7 +1208,25 @@
     <w:p/>
     <w:p>
       <w:r>
-        <w:t xml:space="preserve">Mendez-Diaz and </w:t>
+        <w:t>M</w:t>
+      </w:r>
+      <w:r>
+        <w:rPr>
+          <w:rFonts w:ascii="Calibri" w:hAnsi="Calibri"/>
+        </w:rPr>
+        <w:t>é</w:t>
+      </w:r>
+      <w:r>
+        <w:t>ndez-D</w:t>
+      </w:r>
+      <w:r>
+        <w:rPr>
+          <w:rFonts w:ascii="Calibri" w:hAnsi="Calibri"/>
+        </w:rPr>
+        <w:t>í</w:t>
+      </w:r>
+      <w:r>
+        <w:t xml:space="preserve">az and </w:t>
       </w:r>
       <w:proofErr w:type="spellStart"/>
       <w:r>
@@ -1336,7 +1372,10 @@
         <w:t>Since no adjacent nodes can receive the same color in a vertex coloring, all nodes in a feasible coloring that have received the same color are an independent set.</w:t>
       </w:r>
       <w:r>
-        <w:t xml:space="preserve"> Then a feasible coloring can be considered a partition of the graph's nodes into some number of independent sets, and an optimal coloring as such a partition of the nodes into a minimal number of independent sets. The representative formulation of </w:t>
+        <w:t xml:space="preserve"> Then a feasible coloring can be considered a partition of the graph's nodes into some number of independent sets, and an optimal coloring as such a partition of the nodes into a minimal number of independent sets. The representative formulation</w:t>
+      </w:r>
+      <w:r>
+        <w:t xml:space="preserve"> of </w:t>
       </w:r>
       <w:proofErr w:type="spellStart"/>
       <w:r>
@@ -1352,7 +1391,22 @@
       </w:r>
       <w:proofErr w:type="spellEnd"/>
       <w:r>
-        <w:t xml:space="preserve"> [] builds on the work of Mehrotra and Trick [] to model the vertex coloring problem using the notion of independent sets without using one variable per maximal independent set.</w:t>
+        <w:t xml:space="preserve"> as described in "Cliques, holes, and the vertex coloring polytope" </w:t>
+      </w:r>
+      <w:r>
+        <w:t>model</w:t>
+      </w:r>
+      <w:r>
+        <w:t>s</w:t>
+      </w:r>
+      <w:r>
+        <w:t xml:space="preserve"> the vertex coloring problem using the notion of independent sets without </w:t>
+      </w:r>
+      <w:r>
+        <w:t xml:space="preserve">resorting to </w:t>
+      </w:r>
+      <w:r>
+        <w:t>one variable per maximal independent set.</w:t>
       </w:r>
     </w:p>
     <w:p/>
@@ -1361,7 +1415,19 @@
         <w:t xml:space="preserve">Let every </w:t>
       </w:r>
       <w:r>
-        <w:t xml:space="preserve">node in the graph that is assigned the same color be considered members of a color class. Suppose every color class has exactly one node designated as the </w:t>
+        <w:t xml:space="preserve">node in the graph that is assigned the same color be considered members of a color class. Suppose every color class </w:t>
+      </w:r>
+      <w:r>
+        <w:t xml:space="preserve">designates </w:t>
+      </w:r>
+      <w:r>
+        <w:t xml:space="preserve">exactly one node as </w:t>
+      </w:r>
+      <w:r>
+        <w:t>its</w:t>
+      </w:r>
+      <w:r>
+        <w:t xml:space="preserve"> </w:t>
       </w:r>
       <w:r>
         <w:rPr>
@@ -1371,7 +1437,7 @@
         <w:t>representative</w:t>
       </w:r>
       <w:r>
-        <w:t xml:space="preserve"> of that color class. Let N</w:t>
+        <w:t>. Let N</w:t>
       </w:r>
       <w:r>
         <w:rPr>
@@ -1549,26 +1615,130 @@
         <w:sym w:font="Symbol" w:char="F0CC"/>
       </w:r>
       <w:r>
+        <w:t xml:space="preserve"> V</w:t>
+      </w:r>
+      <w:r>
+        <w:t>.</w:t>
+      </w:r>
+      <w:r>
         <w:t xml:space="preserve"> </w:t>
       </w:r>
+      <w:r>
+        <w:t>L</w:t>
+      </w:r>
+      <w:r>
+        <w:t xml:space="preserve">et E[S] be the edge set of </w:t>
+      </w:r>
       <w:proofErr w:type="gramStart"/>
       <w:r>
+        <w:t>G</w:t>
+      </w:r>
+      <w:proofErr w:type="gramEnd"/>
+      <w:r>
+        <w:t>[S]</w:t>
+      </w:r>
+      <w:r>
+        <w:t xml:space="preserve">. </w:t>
+      </w:r>
+      <w:r>
+        <w:t xml:space="preserve">Let variable </w:t>
+      </w:r>
+      <w:proofErr w:type="spellStart"/>
+      <w:r>
+        <w:rPr>
+          <w:i/>
+        </w:rPr>
+        <w:t>x</w:t>
+      </w:r>
+      <w:r>
+        <w:rPr>
+          <w:i/>
+          <w:vertAlign w:val="subscript"/>
+        </w:rPr>
+        <w:t>i</w:t>
+      </w:r>
+      <w:r>
+        <w:rPr>
+          <w:i/>
+          <w:vertAlign w:val="subscript"/>
+        </w:rPr>
+        <w:t>j</w:t>
+      </w:r>
+      <w:proofErr w:type="spellEnd"/>
+      <w:r>
+        <w:t xml:space="preserve"> = 1 </w:t>
+      </w:r>
+      <w:proofErr w:type="spellStart"/>
+      <w:r>
+        <w:t>iff</w:t>
+      </w:r>
+      <w:proofErr w:type="spellEnd"/>
+      <w:r>
+        <w:t xml:space="preserve"> node </w:t>
+      </w:r>
+      <w:proofErr w:type="spellStart"/>
+      <w:r>
+        <w:rPr>
+          <w:i/>
+        </w:rPr>
+        <w:t>i</w:t>
+      </w:r>
+      <w:proofErr w:type="spellEnd"/>
+      <w:r>
+        <w:t xml:space="preserve"> represents the color of node </w:t>
+      </w:r>
+      <w:r>
+        <w:rPr>
+          <w:i/>
+        </w:rPr>
+        <w:t>j</w:t>
+      </w:r>
+      <w:r>
+        <w:t>, 0 else.</w:t>
+      </w:r>
+      <w:r>
+        <w:t xml:space="preserve"> Then the vertex coloring problem becomes:</w:t>
+      </w:r>
+    </w:p>
+    <w:p/>
+    <w:p>
+      <w:pPr>
+        <w:jc w:val="center"/>
+        <w:rPr>
+          <w:i/>
+        </w:rPr>
+      </w:pPr>
+      <w:r>
+        <w:t xml:space="preserve">Minimize </w:t>
+      </w:r>
+      <w:r>
+        <w:sym w:font="Symbol" w:char="F053"/>
+      </w:r>
+      <w:proofErr w:type="spellStart"/>
+      <w:r>
+        <w:rPr>
+          <w:i/>
+          <w:vertAlign w:val="subscript"/>
+        </w:rPr>
+        <w:t>i</w:t>
+      </w:r>
+      <w:proofErr w:type="spellEnd"/>
+      <w:r>
+        <w:rPr>
+          <w:vertAlign w:val="subscript"/>
+        </w:rPr>
+        <w:sym w:font="Symbol" w:char="F0CE"/>
+      </w:r>
+      <w:r>
+        <w:rPr>
+          <w:i/>
+          <w:vertAlign w:val="subscript"/>
+        </w:rPr>
         <w:t>V</w:t>
       </w:r>
       <w:r>
-        <w:t>, and</w:t>
-      </w:r>
-      <w:proofErr w:type="gramEnd"/>
-      <w:r>
-        <w:t xml:space="preserve"> let E[S] be the edge set of G[S]</w:t>
-      </w:r>
-      <w:r>
-        <w:t xml:space="preserve">. </w:t>
-      </w:r>
-      <w:r>
-        <w:t xml:space="preserve">Let variable </w:t>
-      </w:r>
-      <w:proofErr w:type="spellStart"/>
+        <w:t xml:space="preserve"> </w:t>
+      </w:r>
       <w:r>
         <w:rPr>
           <w:i/>
@@ -1580,26 +1750,94 @@
           <w:i/>
           <w:vertAlign w:val="subscript"/>
         </w:rPr>
+        <w:t>ii</w:t>
+      </w:r>
+    </w:p>
+    <w:p>
+      <w:pPr>
+        <w:jc w:val="center"/>
+      </w:pPr>
+      <w:r>
+        <w:t xml:space="preserve">Subject to: </w:t>
+      </w:r>
+      <w:r>
+        <w:sym w:font="Symbol" w:char="F053"/>
+      </w:r>
+      <w:r>
+        <w:rPr>
+          <w:i/>
+          <w:vertAlign w:val="subscript"/>
+        </w:rPr>
+        <w:t>j</w:t>
+      </w:r>
+      <w:r>
+        <w:rPr>
+          <w:vertAlign w:val="subscript"/>
+        </w:rPr>
+        <w:sym w:font="Symbol" w:char="F0CE"/>
+      </w:r>
+      <w:r>
+        <w:rPr>
+          <w:i/>
+          <w:vertAlign w:val="subscript"/>
+        </w:rPr>
+        <w:t>N-[</w:t>
+      </w:r>
+      <w:proofErr w:type="spellStart"/>
+      <w:r>
+        <w:rPr>
+          <w:i/>
+          <w:vertAlign w:val="subscript"/>
+        </w:rPr>
         <w:t>i</w:t>
       </w:r>
+      <w:proofErr w:type="spellEnd"/>
       <w:r>
         <w:rPr>
           <w:i/>
           <w:vertAlign w:val="subscript"/>
         </w:rPr>
+        <w:t>]</w:t>
+      </w:r>
+      <w:r>
+        <w:t xml:space="preserve"> </w:t>
+      </w:r>
+      <w:proofErr w:type="spellStart"/>
+      <w:r>
+        <w:rPr>
+          <w:i/>
+        </w:rPr>
+        <w:t>x</w:t>
+      </w:r>
+      <w:r>
+        <w:rPr>
+          <w:i/>
+          <w:vertAlign w:val="subscript"/>
+        </w:rPr>
+        <w:t>i</w:t>
+      </w:r>
+      <w:r>
+        <w:rPr>
+          <w:i/>
+          <w:vertAlign w:val="subscript"/>
+        </w:rPr>
         <w:t>j</w:t>
       </w:r>
       <w:proofErr w:type="spellEnd"/>
       <w:r>
-        <w:t xml:space="preserve"> = 1 </w:t>
-      </w:r>
-      <w:proofErr w:type="spellStart"/>
-      <w:r>
-        <w:t>iff</w:t>
-      </w:r>
-      <w:proofErr w:type="spellEnd"/>
-      <w:r>
-        <w:t xml:space="preserve"> node </w:t>
+        <w:t xml:space="preserve"> </w:t>
+      </w:r>
+      <w:r>
+        <w:sym w:font="Symbol" w:char="F0B3"/>
+      </w:r>
+      <w:r>
+        <w:t xml:space="preserve"> 1, </w:t>
+      </w:r>
+      <w:r>
+        <w:sym w:font="Symbol" w:char="F022"/>
+      </w:r>
+      <w:r>
+        <w:t xml:space="preserve"> </w:t>
       </w:r>
       <w:proofErr w:type="spellStart"/>
       <w:r>
@@ -1610,44 +1848,321 @@
       </w:r>
       <w:proofErr w:type="spellEnd"/>
       <w:r>
-        <w:t xml:space="preserve"> represents the color of node </w:t>
-      </w:r>
-      <w:r>
-        <w:rPr>
-          <w:i/>
+        <w:t xml:space="preserve"> </w:t>
+      </w:r>
+      <w:r>
+        <w:sym w:font="Symbol" w:char="F0CE"/>
+      </w:r>
+      <w:r>
+        <w:t xml:space="preserve"> V</w:t>
+      </w:r>
+    </w:p>
+    <w:p>
+      <w:pPr>
+        <w:jc w:val="center"/>
+      </w:pPr>
+      <w:proofErr w:type="spellStart"/>
+      <w:r>
+        <w:rPr>
+          <w:i/>
+        </w:rPr>
+        <w:t>x</w:t>
+      </w:r>
+      <w:r>
+        <w:rPr>
+          <w:i/>
+          <w:vertAlign w:val="subscript"/>
+        </w:rPr>
+        <w:t>i</w:t>
+      </w:r>
+      <w:r>
+        <w:rPr>
+          <w:i/>
+          <w:vertAlign w:val="subscript"/>
         </w:rPr>
         <w:t>j</w:t>
       </w:r>
-      <w:r>
-        <w:t>, 0 else.</w:t>
-      </w:r>
-      <w:r>
-        <w:t xml:space="preserve"> Then the vertex coloring problem becomes:</w:t>
+      <w:proofErr w:type="spellEnd"/>
+      <w:r>
+        <w:t xml:space="preserve"> + </w:t>
+      </w:r>
+      <w:proofErr w:type="spellStart"/>
+      <w:r>
+        <w:rPr>
+          <w:i/>
+        </w:rPr>
+        <w:t>x</w:t>
+      </w:r>
+      <w:r>
+        <w:rPr>
+          <w:i/>
+          <w:vertAlign w:val="subscript"/>
+        </w:rPr>
+        <w:t>i</w:t>
+      </w:r>
+      <w:r>
+        <w:rPr>
+          <w:i/>
+          <w:vertAlign w:val="subscript"/>
+        </w:rPr>
+        <w:t>k</w:t>
+      </w:r>
+      <w:proofErr w:type="spellEnd"/>
+      <w:r>
+        <w:t xml:space="preserve"> &lt;= </w:t>
+      </w:r>
+      <w:r>
+        <w:rPr>
+          <w:i/>
+        </w:rPr>
+        <w:t>x</w:t>
+      </w:r>
+      <w:r>
+        <w:rPr>
+          <w:i/>
+          <w:vertAlign w:val="subscript"/>
+        </w:rPr>
+        <w:t>ii</w:t>
+      </w:r>
+      <w:r>
+        <w:t xml:space="preserve">, </w:t>
+      </w:r>
+      <w:r>
+        <w:sym w:font="Symbol" w:char="F022"/>
+      </w:r>
+      <w:r>
+        <w:t xml:space="preserve"> </w:t>
+      </w:r>
+      <w:proofErr w:type="spellStart"/>
+      <w:r>
+        <w:rPr>
+          <w:i/>
+        </w:rPr>
+        <w:t>i</w:t>
+      </w:r>
+      <w:proofErr w:type="spellEnd"/>
+      <w:r>
+        <w:t xml:space="preserve"> </w:t>
+      </w:r>
+      <w:r>
+        <w:sym w:font="Symbol" w:char="F0CE"/>
+      </w:r>
+      <w:r>
+        <w:t xml:space="preserve"> V, </w:t>
+      </w:r>
+      <w:r>
+        <w:sym w:font="Symbol" w:char="F022"/>
+      </w:r>
+      <w:r>
+        <w:t xml:space="preserve"> (</w:t>
+      </w:r>
+      <w:r>
+        <w:rPr>
+          <w:i/>
+        </w:rPr>
+        <w:t>j</w:t>
+      </w:r>
+      <w:r>
+        <w:t xml:space="preserve">, </w:t>
+      </w:r>
+      <w:r>
+        <w:rPr>
+          <w:i/>
+        </w:rPr>
+        <w:t>k</w:t>
+      </w:r>
+      <w:r>
+        <w:t xml:space="preserve">) </w:t>
+      </w:r>
+      <w:r>
+        <w:sym w:font="Symbol" w:char="F0CE"/>
+      </w:r>
+      <w:r>
+        <w:t xml:space="preserve"> E[N</w:t>
+      </w:r>
+      <w:r>
+        <w:rPr>
+          <w:vertAlign w:val="subscript"/>
+        </w:rPr>
+        <w:t>-</w:t>
+      </w:r>
+      <w:r>
+        <w:t>[</w:t>
+      </w:r>
+      <w:r>
+        <w:rPr>
+          <w:i/>
+        </w:rPr>
+        <w:t>u</w:t>
+      </w:r>
+      <w:r>
+        <w:t>]]</w:t>
+      </w:r>
+    </w:p>
+    <w:p>
+      <w:pPr>
+        <w:jc w:val="center"/>
+      </w:pPr>
+    </w:p>
+    <w:p>
+      <w:r>
+        <w:t>These constra</w:t>
+      </w:r>
+      <w:r>
+        <w:t xml:space="preserve">ints ensure that, respectively: </w:t>
+      </w:r>
+      <w:r>
+        <w:t>eithe</w:t>
+      </w:r>
+      <w:r>
+        <w:t>r a node represents its color class or some node not adjacent to it does, and that adjacent nodes cannot share a representative (and hence a color class).</w:t>
       </w:r>
     </w:p>
     <w:p/>
     <w:p>
       <w:pPr>
+        <w:pStyle w:val="Heading5"/>
+      </w:pPr>
+      <w:r>
+        <w:lastRenderedPageBreak/>
+        <w:t>Clique constraints</w:t>
+      </w:r>
+    </w:p>
+    <w:p/>
+    <w:p>
+      <w:proofErr w:type="spellStart"/>
+      <w:r>
+        <w:t>Campelo</w:t>
+      </w:r>
+      <w:proofErr w:type="spellEnd"/>
+      <w:r>
+        <w:t xml:space="preserve"> et al. identified numerous categories of valid inequalities for the polytope that this </w:t>
+      </w:r>
+      <w:r>
+        <w:t xml:space="preserve">representative </w:t>
+      </w:r>
+      <w:r>
+        <w:t xml:space="preserve">formulation </w:t>
+      </w:r>
+      <w:r>
+        <w:t>describes</w:t>
+      </w:r>
+      <w:r>
+        <w:t xml:space="preserve">, including the facet-defining </w:t>
+      </w:r>
+      <w:r>
+        <w:rPr>
+          <w:b/>
+          <w:i/>
+        </w:rPr>
+        <w:t>clique inequalities</w:t>
+      </w:r>
+      <w:r>
+        <w:t xml:space="preserve">. Let </w:t>
+      </w:r>
+      <w:proofErr w:type="spellStart"/>
+      <w:r>
+        <w:rPr>
+          <w:i/>
+        </w:rPr>
+        <w:t>i</w:t>
+      </w:r>
+      <w:proofErr w:type="spellEnd"/>
+      <w:r>
+        <w:t xml:space="preserve"> </w:t>
+      </w:r>
+      <w:r>
+        <w:sym w:font="Symbol" w:char="F0CE"/>
+      </w:r>
+      <w:r>
+        <w:t xml:space="preserve"> V</w:t>
+      </w:r>
+      <w:r>
+        <w:t>. L</w:t>
+      </w:r>
+      <w:r>
+        <w:t xml:space="preserve">et Q </w:t>
+      </w:r>
+      <w:r>
+        <w:sym w:font="Symbol" w:char="F0CD"/>
+      </w:r>
+      <w:r>
+        <w:t xml:space="preserve"> N</w:t>
+      </w:r>
+      <w:r>
+        <w:rPr>
+          <w:vertAlign w:val="subscript"/>
+        </w:rPr>
+        <w:t>-</w:t>
+      </w:r>
+      <w:r>
+        <w:t>(</w:t>
+      </w:r>
+      <w:proofErr w:type="spellStart"/>
+      <w:r>
+        <w:t>i</w:t>
+      </w:r>
+      <w:proofErr w:type="spellEnd"/>
+      <w:r>
+        <w:t xml:space="preserve">) so that G[Q] is a </w:t>
+      </w:r>
+      <w:r>
+        <w:t>maximal clique of G</w:t>
+      </w:r>
+      <w:r>
+        <w:t>[N</w:t>
+      </w:r>
+      <w:r>
+        <w:rPr>
+          <w:vertAlign w:val="subscript"/>
+        </w:rPr>
+        <w:t>-</w:t>
+      </w:r>
+      <w:r>
+        <w:t>(</w:t>
+      </w:r>
+      <w:proofErr w:type="spellStart"/>
+      <w:r>
+        <w:t>i</w:t>
+      </w:r>
+      <w:proofErr w:type="spellEnd"/>
+      <w:r>
+        <w:t>)]</w:t>
+      </w:r>
+      <w:r>
+        <w:t>. T</w:t>
+      </w:r>
+      <w:r>
+        <w:t xml:space="preserve">hen the following </w:t>
+      </w:r>
+      <w:r>
+        <w:t>inequality</w:t>
+      </w:r>
+      <w:r>
+        <w:t xml:space="preserve"> define</w:t>
+      </w:r>
+      <w:r>
+        <w:t>s a facet</w:t>
+      </w:r>
+      <w:r>
+        <w:t>:</w:t>
+      </w:r>
+    </w:p>
+    <w:p/>
+    <w:p>
+      <w:pPr>
         <w:jc w:val="center"/>
-        <w:rPr>
-          <w:i/>
-        </w:rPr>
-      </w:pPr>
-      <w:r>
-        <w:t xml:space="preserve">Minimize </w:t>
-      </w:r>
+      </w:pPr>
       <w:r>
         <w:sym w:font="Symbol" w:char="F053"/>
       </w:r>
-      <w:proofErr w:type="spellStart"/>
       <w:r>
         <w:rPr>
           <w:i/>
           <w:vertAlign w:val="subscript"/>
         </w:rPr>
-        <w:t>i</w:t>
-      </w:r>
-      <w:proofErr w:type="spellEnd"/>
+        <w:t>j</w:t>
+      </w:r>
       <w:r>
         <w:rPr>
           <w:vertAlign w:val="subscript"/>
@@ -1656,627 +2171,201 @@
       </w:r>
       <w:r>
         <w:rPr>
-          <w:i/>
           <w:vertAlign w:val="subscript"/>
         </w:rPr>
+        <w:t>Q</w:t>
+      </w:r>
+      <w:r>
+        <w:t xml:space="preserve"> </w:t>
+      </w:r>
+      <w:proofErr w:type="spellStart"/>
+      <w:r>
+        <w:rPr>
+          <w:i/>
+        </w:rPr>
+        <w:t>x</w:t>
+      </w:r>
+      <w:r>
+        <w:rPr>
+          <w:i/>
+          <w:vertAlign w:val="subscript"/>
+        </w:rPr>
+        <w:t>ij</w:t>
+      </w:r>
+      <w:proofErr w:type="spellEnd"/>
+      <w:r>
+        <w:t xml:space="preserve"> </w:t>
+      </w:r>
+      <w:r>
+        <w:sym w:font="Symbol" w:char="F0A3"/>
+      </w:r>
+      <w:r>
+        <w:t xml:space="preserve"> </w:t>
+      </w:r>
+      <w:r>
+        <w:rPr>
+          <w:i/>
+        </w:rPr>
+        <w:t>x</w:t>
+      </w:r>
+      <w:r>
+        <w:rPr>
+          <w:i/>
+          <w:vertAlign w:val="subscript"/>
+        </w:rPr>
+        <w:t>ii</w:t>
+      </w:r>
+      <w:r>
+        <w:t xml:space="preserve">,  </w:t>
+      </w:r>
+      <w:r>
+        <w:sym w:font="Symbol" w:char="F022"/>
+      </w:r>
+      <w:r>
+        <w:t xml:space="preserve"> </w:t>
+      </w:r>
+      <w:r>
+        <w:rPr>
+          <w:i/>
+        </w:rPr>
+        <w:t>k</w:t>
+      </w:r>
+      <w:r>
+        <w:t xml:space="preserve"> </w:t>
+      </w:r>
+      <w:r>
+        <w:sym w:font="Symbol" w:char="F0CE"/>
+      </w:r>
+      <w:r>
+        <w:t xml:space="preserve"> </w:t>
+      </w:r>
+      <w:proofErr w:type="spellStart"/>
+      <w:r>
+        <w:t>K</w:t>
+      </w:r>
+      <w:proofErr w:type="spellEnd"/>
+      <w:r>
+        <w:t xml:space="preserve"> \ {c}</w:t>
+      </w:r>
+    </w:p>
+    <w:p/>
+    <w:p>
+      <w:r>
+        <w:t>We can view such constraints as stronger statements about adjacent nodes not sharing a color representative, summing all members of the clique at once rather than leaning on the pairwise sums from the original formulation.</w:t>
+      </w:r>
+    </w:p>
+    <w:p/>
+    <w:p>
+      <w:pPr>
+        <w:pStyle w:val="Heading2"/>
+      </w:pPr>
+      <w:r>
+        <w:t>Assumptions</w:t>
+      </w:r>
+    </w:p>
+    <w:p/>
+    <w:p>
+      <w:pPr>
+        <w:rPr>
+          <w:rFonts w:cstheme="minorBidi"/>
+        </w:rPr>
+      </w:pPr>
+      <w:r>
+        <w:rPr>
+          <w:rFonts w:cstheme="minorBidi"/>
+        </w:rPr>
+        <w:t xml:space="preserve">We assume that there are as many colors available for use in the coloring of a graph as there are vertices in the graph; that is, </w:t>
+      </w:r>
+      <w:r>
+        <w:rPr>
+          <w:rFonts w:cstheme="minorBidi"/>
+          <w:i/>
+        </w:rPr>
+        <w:t>c</w:t>
+      </w:r>
+      <w:r>
+        <w:rPr>
+          <w:rFonts w:cstheme="minorBidi"/>
+        </w:rPr>
+        <w:t xml:space="preserve"> = </w:t>
+      </w:r>
+      <w:r>
+        <w:rPr>
+          <w:rFonts w:cstheme="minorBidi"/>
+        </w:rPr>
+        <w:sym w:font="Symbol" w:char="F0BD"/>
+      </w:r>
+      <w:r>
+        <w:rPr>
+          <w:rFonts w:cstheme="minorBidi"/>
+          <w:i/>
+        </w:rPr>
         <w:t>V</w:t>
       </w:r>
       <w:r>
-        <w:t xml:space="preserve"> </w:t>
-      </w:r>
-      <w:r>
-        <w:rPr>
-          <w:i/>
-        </w:rPr>
-        <w:t>x</w:t>
-      </w:r>
-      <w:r>
-        <w:rPr>
-          <w:i/>
-          <w:vertAlign w:val="subscript"/>
-        </w:rPr>
-        <w:t>ii</w:t>
-      </w:r>
-    </w:p>
-    <w:p>
-      <w:pPr>
-        <w:jc w:val="center"/>
-      </w:pPr>
-      <w:r>
-        <w:t xml:space="preserve">Subject to: </w:t>
-      </w:r>
-      <w:r>
-        <w:sym w:font="Symbol" w:char="F053"/>
-      </w:r>
-      <w:r>
-        <w:rPr>
-          <w:i/>
-          <w:vertAlign w:val="subscript"/>
-        </w:rPr>
-        <w:t>j</w:t>
-      </w:r>
-      <w:r>
-        <w:rPr>
-          <w:vertAlign w:val="subscript"/>
-        </w:rPr>
-        <w:sym w:font="Symbol" w:char="F0CE"/>
-      </w:r>
-      <w:r>
-        <w:rPr>
-          <w:i/>
-          <w:vertAlign w:val="subscript"/>
-        </w:rPr>
-        <w:t>N-[</w:t>
-      </w:r>
-      <w:proofErr w:type="spellStart"/>
-      <w:r>
-        <w:rPr>
-          <w:i/>
-          <w:vertAlign w:val="subscript"/>
-        </w:rPr>
-        <w:t>i</w:t>
-      </w:r>
-      <w:proofErr w:type="spellEnd"/>
-      <w:r>
-        <w:rPr>
-          <w:i/>
-          <w:vertAlign w:val="subscript"/>
-        </w:rPr>
-        <w:t>]</w:t>
-      </w:r>
-      <w:r>
-        <w:t xml:space="preserve"> </w:t>
-      </w:r>
-      <w:proofErr w:type="spellStart"/>
-      <w:r>
-        <w:rPr>
-          <w:i/>
-        </w:rPr>
-        <w:t>x</w:t>
-      </w:r>
-      <w:r>
-        <w:rPr>
-          <w:i/>
-          <w:vertAlign w:val="subscript"/>
-        </w:rPr>
-        <w:t>i</w:t>
-      </w:r>
-      <w:r>
-        <w:rPr>
-          <w:i/>
-          <w:vertAlign w:val="subscript"/>
-        </w:rPr>
-        <w:t>j</w:t>
-      </w:r>
-      <w:proofErr w:type="spellEnd"/>
-      <w:r>
-        <w:t xml:space="preserve"> </w:t>
-      </w:r>
-      <w:r>
-        <w:sym w:font="Symbol" w:char="F0B3"/>
-      </w:r>
-      <w:r>
-        <w:t xml:space="preserve"> 1, </w:t>
-      </w:r>
-      <w:r>
-        <w:sym w:font="Symbol" w:char="F022"/>
-      </w:r>
-      <w:r>
-        <w:t xml:space="preserve"> </w:t>
-      </w:r>
-      <w:proofErr w:type="spellStart"/>
-      <w:r>
-        <w:rPr>
-          <w:i/>
-        </w:rPr>
-        <w:t>i</w:t>
-      </w:r>
-      <w:proofErr w:type="spellEnd"/>
-      <w:r>
-        <w:t xml:space="preserve"> </w:t>
-      </w:r>
-      <w:r>
-        <w:sym w:font="Symbol" w:char="F0CE"/>
-      </w:r>
-      <w:r>
-        <w:t xml:space="preserve"> V</w:t>
-      </w:r>
-    </w:p>
-    <w:p>
-      <w:pPr>
-        <w:jc w:val="center"/>
-      </w:pPr>
-      <w:proofErr w:type="spellStart"/>
-      <w:r>
-        <w:rPr>
-          <w:i/>
-        </w:rPr>
-        <w:t>x</w:t>
-      </w:r>
-      <w:r>
-        <w:rPr>
-          <w:i/>
-          <w:vertAlign w:val="subscript"/>
-        </w:rPr>
-        <w:t>i</w:t>
-      </w:r>
-      <w:r>
-        <w:rPr>
-          <w:i/>
-          <w:vertAlign w:val="subscript"/>
-        </w:rPr>
-        <w:t>j</w:t>
-      </w:r>
-      <w:proofErr w:type="spellEnd"/>
-      <w:r>
-        <w:t xml:space="preserve"> + </w:t>
-      </w:r>
-      <w:proofErr w:type="spellStart"/>
-      <w:r>
-        <w:rPr>
-          <w:i/>
-        </w:rPr>
-        <w:t>x</w:t>
-      </w:r>
-      <w:r>
-        <w:rPr>
-          <w:i/>
-          <w:vertAlign w:val="subscript"/>
-        </w:rPr>
-        <w:t>i</w:t>
-      </w:r>
-      <w:r>
-        <w:rPr>
-          <w:i/>
-          <w:vertAlign w:val="subscript"/>
-        </w:rPr>
-        <w:t>k</w:t>
-      </w:r>
-      <w:proofErr w:type="spellEnd"/>
-      <w:r>
-        <w:t xml:space="preserve"> &lt;= </w:t>
-      </w:r>
-      <w:r>
-        <w:rPr>
-          <w:i/>
-        </w:rPr>
-        <w:t>x</w:t>
-      </w:r>
-      <w:r>
-        <w:rPr>
-          <w:i/>
-          <w:vertAlign w:val="subscript"/>
-        </w:rPr>
-        <w:t>ii</w:t>
-      </w:r>
-      <w:r>
-        <w:t xml:space="preserve">, </w:t>
-      </w:r>
-      <w:r>
-        <w:sym w:font="Symbol" w:char="F022"/>
-      </w:r>
-      <w:r>
-        <w:t xml:space="preserve"> </w:t>
-      </w:r>
-      <w:proofErr w:type="spellStart"/>
-      <w:r>
-        <w:rPr>
-          <w:i/>
-        </w:rPr>
-        <w:t>i</w:t>
-      </w:r>
-      <w:proofErr w:type="spellEnd"/>
-      <w:r>
-        <w:t xml:space="preserve"> </w:t>
-      </w:r>
-      <w:r>
-        <w:sym w:font="Symbol" w:char="F0CE"/>
-      </w:r>
-      <w:r>
-        <w:t xml:space="preserve"> V, </w:t>
-      </w:r>
-      <w:r>
-        <w:sym w:font="Symbol" w:char="F022"/>
-      </w:r>
-      <w:r>
-        <w:t xml:space="preserve"> (</w:t>
-      </w:r>
-      <w:r>
-        <w:rPr>
-          <w:i/>
-        </w:rPr>
-        <w:t>j</w:t>
-      </w:r>
-      <w:r>
-        <w:t xml:space="preserve">, </w:t>
-      </w:r>
-      <w:r>
-        <w:rPr>
-          <w:i/>
-        </w:rPr>
-        <w:t>k</w:t>
-      </w:r>
-      <w:r>
-        <w:t xml:space="preserve">) </w:t>
-      </w:r>
-      <w:r>
-        <w:sym w:font="Symbol" w:char="F0CE"/>
-      </w:r>
-      <w:r>
-        <w:t xml:space="preserve"> E[N</w:t>
-      </w:r>
-      <w:r>
-        <w:rPr>
-          <w:vertAlign w:val="subscript"/>
-        </w:rPr>
-        <w:t>-</w:t>
-      </w:r>
-      <w:r>
-        <w:t>[</w:t>
-      </w:r>
-      <w:r>
-        <w:rPr>
-          <w:i/>
-        </w:rPr>
-        <w:t>u</w:t>
-      </w:r>
-      <w:r>
-        <w:t>]]</w:t>
-      </w:r>
-    </w:p>
-    <w:p>
-      <w:pPr>
-        <w:jc w:val="center"/>
-      </w:pPr>
-    </w:p>
-    <w:p>
-      <w:r>
-        <w:t>These constra</w:t>
-      </w:r>
-      <w:r>
-        <w:t xml:space="preserve">ints ensure that, respectively: </w:t>
-      </w:r>
-      <w:r>
-        <w:t>eithe</w:t>
-      </w:r>
-      <w:r>
-        <w:t>r a node represents its color class or some node not adjacent to it does, and that adjacent nodes cannot share a representative (and hence a color class).</w:t>
+        <w:rPr>
+          <w:rFonts w:cstheme="minorBidi"/>
+        </w:rPr>
+        <w:sym w:font="Symbol" w:char="F0BD"/>
+      </w:r>
+      <w:r>
+        <w:rPr>
+          <w:rFonts w:cstheme="minorBidi"/>
+        </w:rPr>
+        <w:t>.</w:t>
+      </w:r>
+      <w:r>
+        <w:rPr>
+          <w:rFonts w:cstheme="minorBidi"/>
+        </w:rPr>
+        <w:t xml:space="preserve"> We assume that the graph is undirected.</w:t>
+      </w:r>
+    </w:p>
+    <w:p>
+      <w:pPr>
+        <w:rPr>
+          <w:rFonts w:cstheme="minorBidi"/>
+        </w:rPr>
+      </w:pPr>
+    </w:p>
+    <w:p>
+      <w:pPr>
+        <w:rPr>
+          <w:rFonts w:cstheme="minorBidi"/>
+        </w:rPr>
+      </w:pPr>
+      <w:r>
+        <w:rPr>
+          <w:rFonts w:cstheme="minorBidi"/>
+        </w:rPr>
+        <w:t xml:space="preserve">We assume, in the case of the representative formulation, that </w:t>
+      </w:r>
+      <w:r>
+        <w:rPr>
+          <w:rFonts w:cstheme="minorBidi"/>
+        </w:rPr>
+        <w:t>no node is universal (i.e. its anti-neighborhood is the empty set) and that no node's anti-neighborhood has isolated nodes (with no edges incident). Note that the assignment formulation has no such restriction.</w:t>
       </w:r>
     </w:p>
     <w:p/>
     <w:p>
       <w:pPr>
-        <w:pStyle w:val="Heading5"/>
-      </w:pPr>
-      <w:r>
-        <w:t>Clique constraints</w:t>
+        <w:pStyle w:val="Heading2"/>
+      </w:pPr>
+      <w:r>
+        <w:t>Methods and Analysis</w:t>
       </w:r>
     </w:p>
     <w:p/>
     <w:p>
-      <w:proofErr w:type="spellStart"/>
-      <w:r>
-        <w:t>Campelo</w:t>
-      </w:r>
-      <w:proofErr w:type="spellEnd"/>
-      <w:r>
-        <w:t xml:space="preserve"> et al. identified numerous categories of valid inequalities for the polytope that this </w:t>
-      </w:r>
-      <w:r>
-        <w:t xml:space="preserve">representative </w:t>
-      </w:r>
-      <w:r>
-        <w:t xml:space="preserve">formulation </w:t>
-      </w:r>
-      <w:r>
-        <w:t>describes</w:t>
-      </w:r>
-      <w:r>
-        <w:t xml:space="preserve">, including the facet-defining </w:t>
-      </w:r>
-      <w:r>
-        <w:rPr>
-          <w:b/>
-          <w:i/>
-        </w:rPr>
-        <w:t>clique inequalities</w:t>
-      </w:r>
-      <w:r>
-        <w:t xml:space="preserve">. Let </w:t>
-      </w:r>
-      <w:proofErr w:type="spellStart"/>
-      <w:r>
-        <w:rPr>
-          <w:i/>
-        </w:rPr>
-        <w:t>i</w:t>
-      </w:r>
-      <w:proofErr w:type="spellEnd"/>
-      <w:r>
-        <w:t xml:space="preserve"> </w:t>
-      </w:r>
-      <w:r>
-        <w:sym w:font="Symbol" w:char="F0CE"/>
-      </w:r>
-      <w:r>
-        <w:t xml:space="preserve"> </w:t>
-      </w:r>
-      <w:proofErr w:type="gramStart"/>
-      <w:r>
-        <w:t>V  and</w:t>
-      </w:r>
-      <w:proofErr w:type="gramEnd"/>
-      <w:r>
-        <w:t xml:space="preserve"> let Q </w:t>
-      </w:r>
-      <w:r>
-        <w:sym w:font="Symbol" w:char="F0CD"/>
-      </w:r>
-      <w:r>
-        <w:t xml:space="preserve"> N</w:t>
-      </w:r>
-      <w:r>
-        <w:rPr>
-          <w:vertAlign w:val="subscript"/>
-        </w:rPr>
-        <w:t>-</w:t>
-      </w:r>
-      <w:r>
-        <w:t>(</w:t>
-      </w:r>
-      <w:proofErr w:type="spellStart"/>
-      <w:r>
-        <w:t>i</w:t>
-      </w:r>
-      <w:proofErr w:type="spellEnd"/>
-      <w:r>
-        <w:t xml:space="preserve">) so that G[Q] is a </w:t>
-      </w:r>
-      <w:r>
-        <w:t>maximal clique of G</w:t>
-      </w:r>
-      <w:r>
-        <w:t>[N</w:t>
-      </w:r>
-      <w:r>
-        <w:rPr>
-          <w:vertAlign w:val="subscript"/>
-        </w:rPr>
-        <w:t>-</w:t>
-      </w:r>
-      <w:r>
-        <w:t>(</w:t>
-      </w:r>
-      <w:proofErr w:type="spellStart"/>
-      <w:r>
-        <w:t>i</w:t>
-      </w:r>
-      <w:proofErr w:type="spellEnd"/>
-      <w:r>
-        <w:t>)]</w:t>
-      </w:r>
-      <w:r>
-        <w:t xml:space="preserve">; then the following </w:t>
-      </w:r>
-      <w:r>
-        <w:t>inequality</w:t>
-      </w:r>
-      <w:r>
-        <w:t xml:space="preserve"> define</w:t>
-      </w:r>
-      <w:r>
-        <w:t>s a facet</w:t>
-      </w:r>
-      <w:r>
-        <w:t>:</w:t>
-      </w:r>
-    </w:p>
-    <w:p/>
-    <w:p>
-      <w:pPr>
-        <w:jc w:val="center"/>
-      </w:pPr>
-      <w:r>
-        <w:sym w:font="Symbol" w:char="F053"/>
-      </w:r>
-      <w:r>
-        <w:rPr>
-          <w:i/>
-          <w:vertAlign w:val="subscript"/>
-        </w:rPr>
-        <w:t>j</w:t>
-      </w:r>
-      <w:r>
-        <w:rPr>
-          <w:vertAlign w:val="subscript"/>
-        </w:rPr>
-        <w:sym w:font="Symbol" w:char="F0CE"/>
-      </w:r>
-      <w:r>
-        <w:rPr>
-          <w:vertAlign w:val="subscript"/>
-        </w:rPr>
-        <w:t>Q</w:t>
-      </w:r>
-      <w:r>
-        <w:t xml:space="preserve"> </w:t>
-      </w:r>
-      <w:proofErr w:type="spellStart"/>
-      <w:r>
-        <w:rPr>
-          <w:i/>
-        </w:rPr>
-        <w:t>x</w:t>
-      </w:r>
-      <w:r>
-        <w:rPr>
-          <w:i/>
-          <w:vertAlign w:val="subscript"/>
-        </w:rPr>
-        <w:t>ij</w:t>
-      </w:r>
-      <w:proofErr w:type="spellEnd"/>
-      <w:r>
-        <w:t xml:space="preserve"> </w:t>
-      </w:r>
-      <w:r>
-        <w:sym w:font="Symbol" w:char="F0A3"/>
-      </w:r>
-      <w:r>
-        <w:t xml:space="preserve"> </w:t>
-      </w:r>
-      <w:r>
-        <w:rPr>
-          <w:i/>
-        </w:rPr>
-        <w:t>x</w:t>
-      </w:r>
-      <w:r>
-        <w:rPr>
-          <w:i/>
-          <w:vertAlign w:val="subscript"/>
-        </w:rPr>
-        <w:t>ii</w:t>
-      </w:r>
-      <w:r>
-        <w:t xml:space="preserve">,  </w:t>
-      </w:r>
-      <w:r>
-        <w:sym w:font="Symbol" w:char="F022"/>
-      </w:r>
-      <w:r>
-        <w:t xml:space="preserve"> </w:t>
-      </w:r>
-      <w:r>
-        <w:rPr>
-          <w:i/>
-        </w:rPr>
-        <w:t>k</w:t>
-      </w:r>
-      <w:r>
-        <w:t xml:space="preserve"> </w:t>
-      </w:r>
-      <w:r>
-        <w:sym w:font="Symbol" w:char="F0CE"/>
-      </w:r>
-      <w:r>
-        <w:t xml:space="preserve"> </w:t>
-      </w:r>
-      <w:proofErr w:type="spellStart"/>
-      <w:r>
-        <w:t>K</w:t>
-      </w:r>
-      <w:proofErr w:type="spellEnd"/>
-      <w:r>
-        <w:t xml:space="preserve"> \ {c}</w:t>
-      </w:r>
-    </w:p>
-    <w:p/>
-    <w:p>
-      <w:r>
-        <w:t>We can view such constraints as stronger statements about adjacent nodes not sharing a color representative, summing all members of the clique at once rather than leaning on the pairwise sums from the original formulation.</w:t>
-      </w:r>
-    </w:p>
-    <w:p/>
-    <w:p>
-      <w:pPr>
-        <w:pStyle w:val="Heading2"/>
-      </w:pPr>
-      <w:r>
-        <w:t>Assumptions</w:t>
-      </w:r>
-    </w:p>
-    <w:p/>
-    <w:p>
-      <w:pPr>
-        <w:rPr>
-          <w:rFonts w:cstheme="minorBidi"/>
-        </w:rPr>
-      </w:pPr>
-      <w:r>
-        <w:rPr>
-          <w:rFonts w:cstheme="minorBidi"/>
-        </w:rPr>
-        <w:t xml:space="preserve">We assume that there are as many colors available for use in the coloring of a graph as there are vertices in the graph; that is, </w:t>
-      </w:r>
-      <w:r>
-        <w:rPr>
-          <w:rFonts w:cstheme="minorBidi"/>
-          <w:i/>
-        </w:rPr>
-        <w:t>k</w:t>
-      </w:r>
-      <w:r>
-        <w:rPr>
-          <w:rFonts w:cstheme="minorBidi"/>
-        </w:rPr>
-        <w:t xml:space="preserve"> = </w:t>
-      </w:r>
-      <w:r>
-        <w:rPr>
-          <w:rFonts w:cstheme="minorBidi"/>
-        </w:rPr>
-        <w:sym w:font="Symbol" w:char="F0BD"/>
-      </w:r>
-      <w:r>
-        <w:rPr>
-          <w:rFonts w:cstheme="minorBidi"/>
-          <w:i/>
-        </w:rPr>
-        <w:t>V</w:t>
-      </w:r>
-      <w:r>
-        <w:rPr>
-          <w:rFonts w:cstheme="minorBidi"/>
-        </w:rPr>
-        <w:sym w:font="Symbol" w:char="F0BD"/>
-      </w:r>
-      <w:r>
-        <w:rPr>
-          <w:rFonts w:cstheme="minorBidi"/>
-        </w:rPr>
-        <w:t>.</w:t>
-      </w:r>
-    </w:p>
-    <w:p>
-      <w:pPr>
-        <w:rPr>
-          <w:rFonts w:cstheme="minorBidi"/>
-        </w:rPr>
-      </w:pPr>
-    </w:p>
-    <w:p>
-      <w:pPr>
-        <w:rPr>
-          <w:rFonts w:cstheme="minorBidi"/>
-        </w:rPr>
-      </w:pPr>
-      <w:r>
-        <w:rPr>
-          <w:rFonts w:cstheme="minorBidi"/>
-        </w:rPr>
-        <w:t xml:space="preserve">We assume, in the case of the representative formulation, that </w:t>
-      </w:r>
-      <w:r>
-        <w:rPr>
-          <w:rFonts w:cstheme="minorBidi"/>
-        </w:rPr>
-        <w:t>no node is universal (i.e. its anti-neighborhood is the empty set) and that no node's anti-neighborhood has isolated nodes (with no edges incident). Note that the assignment formulation has no such restriction.</w:t>
-      </w:r>
-    </w:p>
-    <w:p/>
-    <w:p>
-      <w:pPr>
-        <w:pStyle w:val="Heading2"/>
-      </w:pPr>
-      <w:r>
-        <w:t>Methods and Analysis</w:t>
-      </w:r>
-    </w:p>
-    <w:p/>
-    <w:p>
-      <w:r>
-        <w:t>To assess the effects that clique inequalities have on the solutions of the aforementioned 0-1 IP formulations of the vertex coloring problem, we implemented a computer program using</w:t>
+      <w:r>
+        <w:t>To assess the effects that clique ine</w:t>
+      </w:r>
+      <w:r>
+        <w:t xml:space="preserve">qualities have on the solution times </w:t>
+      </w:r>
+      <w:r>
+        <w:t>of the aforementioned 0-1 IP formulations of the vertex coloring problem, we implemented a computer program using</w:t>
       </w:r>
       <w:r>
         <w:t>:</w:t>
@@ -3009,57 +3098,57 @@
       <w:pPr>
         <w:ind w:firstLine="720"/>
       </w:pPr>
-      <w:bookmarkStart w:id="0" w:name="_GoBack"/>
+      <w:r>
+        <w:rPr>
+          <w:rFonts w:ascii="Courier New" w:hAnsi="Courier New" w:cs="Courier New"/>
+        </w:rPr>
+        <w:t xml:space="preserve">$ python -m </w:t>
+      </w:r>
+      <w:proofErr w:type="spellStart"/>
+      <w:r>
+        <w:rPr>
+          <w:rFonts w:ascii="Courier New" w:hAnsi="Courier New" w:cs="Courier New"/>
+        </w:rPr>
+        <w:t>pytest</w:t>
+      </w:r>
+      <w:proofErr w:type="spellEnd"/>
+      <w:r>
+        <w:rPr>
+          <w:rFonts w:ascii="Courier New" w:hAnsi="Courier New" w:cs="Courier New"/>
+        </w:rPr>
+        <w:t xml:space="preserve"> tests</w:t>
+      </w:r>
+      <w:r>
+        <w:rPr>
+          <w:rFonts w:ascii="Courier New" w:hAnsi="Courier New" w:cs="Courier New"/>
+        </w:rPr>
+        <w:br/>
+      </w:r>
+    </w:p>
+    <w:p>
+      <w:r>
+        <w:t xml:space="preserve">This will execute a number of </w:t>
+      </w:r>
+      <w:r>
+        <w:t xml:space="preserve">unit </w:t>
+      </w:r>
+      <w:r>
+        <w:t xml:space="preserve">tests against </w:t>
+      </w:r>
+      <w:r>
+        <w:t>some of the program's components.</w:t>
+      </w:r>
+    </w:p>
+    <w:p/>
+    <w:p>
+      <w:pPr>
+        <w:pStyle w:val="Heading3"/>
+      </w:pPr>
+      <w:bookmarkStart w:id="0" w:name="_Ref512855568"/>
+      <w:r>
+        <w:t>Running the Program</w:t>
+      </w:r>
       <w:bookmarkEnd w:id="0"/>
-      <w:r>
-        <w:rPr>
-          <w:rFonts w:ascii="Courier New" w:hAnsi="Courier New" w:cs="Courier New"/>
-        </w:rPr>
-        <w:t xml:space="preserve">$ python -m </w:t>
-      </w:r>
-      <w:proofErr w:type="spellStart"/>
-      <w:r>
-        <w:rPr>
-          <w:rFonts w:ascii="Courier New" w:hAnsi="Courier New" w:cs="Courier New"/>
-        </w:rPr>
-        <w:t>pytest</w:t>
-      </w:r>
-      <w:proofErr w:type="spellEnd"/>
-      <w:r>
-        <w:rPr>
-          <w:rFonts w:ascii="Courier New" w:hAnsi="Courier New" w:cs="Courier New"/>
-        </w:rPr>
-        <w:t xml:space="preserve"> tests</w:t>
-      </w:r>
-      <w:r>
-        <w:rPr>
-          <w:rFonts w:ascii="Courier New" w:hAnsi="Courier New" w:cs="Courier New"/>
-        </w:rPr>
-        <w:br/>
-      </w:r>
-    </w:p>
-    <w:p>
-      <w:r>
-        <w:t xml:space="preserve">This will execute a number of </w:t>
-      </w:r>
-      <w:r>
-        <w:t xml:space="preserve">unit </w:t>
-      </w:r>
-      <w:r>
-        <w:t xml:space="preserve">tests against </w:t>
-      </w:r>
-      <w:r>
-        <w:t>some of the program's components.</w:t>
-      </w:r>
-    </w:p>
-    <w:p/>
-    <w:p>
-      <w:pPr>
-        <w:pStyle w:val="Heading3"/>
-      </w:pPr>
-      <w:r>
-        <w:t>Running the Program</w:t>
-      </w:r>
     </w:p>
     <w:p/>
     <w:p>
@@ -5409,6 +5498,9 @@
       </w:r>
       <w:proofErr w:type="spellStart"/>
       <w:r>
+        <w:rPr>
+          <w:rFonts w:ascii="Courier New" w:hAnsi="Courier New" w:cs="Courier New"/>
+        </w:rPr>
         <w:t>solve_as</w:t>
       </w:r>
       <w:proofErr w:type="spellEnd"/>
@@ -5583,7 +5675,13 @@
         <w:t>1</w:t>
       </w:r>
       <w:r>
-        <w:t xml:space="preserve"> and the implied lower bound of </w:t>
+        <w:t xml:space="preserve"> and </w:t>
+      </w:r>
+      <w:r>
+        <w:t>an</w:t>
+      </w:r>
+      <w:r>
+        <w:t xml:space="preserve"> implied lower bound of </w:t>
       </w:r>
       <w:r>
         <w:t>0</w:t>
@@ -5615,13 +5713,34 @@
         <w:t>(constraints)</w:t>
       </w:r>
       <w:r>
-        <w:t xml:space="preserve"> instructs CPLEX to add constraints to the problem. See Class </w:t>
+        <w:t xml:space="preserve"> instructs CPLEX to add constraints to the problem. See </w:t>
+      </w:r>
+      <w:r>
+        <w:t>"</w:t>
+      </w:r>
+      <w:r>
+        <w:fldChar w:fldCharType="begin"/>
+      </w:r>
+      <w:r>
+        <w:instrText xml:space="preserve"> REF _Ref512846001 \h </w:instrText>
+      </w:r>
+      <w:r>
+        <w:fldChar w:fldCharType="separate"/>
+      </w:r>
+      <w:r>
+        <w:t xml:space="preserve">Class </w:t>
       </w:r>
       <w:r>
         <w:rPr>
           <w:rFonts w:ascii="Courier New" w:hAnsi="Courier New" w:cs="Courier New"/>
         </w:rPr>
         <w:t>Constraint</w:t>
+      </w:r>
+      <w:r>
+        <w:fldChar w:fldCharType="end"/>
+      </w:r>
+      <w:r>
+        <w:t>"</w:t>
       </w:r>
       <w:r>
         <w:t xml:space="preserve"> below.</w:t>
@@ -5830,13 +5949,34 @@
         <w:t>generate clique cuts specific to their formulations.</w:t>
       </w:r>
       <w:r>
-        <w:t xml:space="preserve"> See Class </w:t>
+        <w:t xml:space="preserve"> See </w:t>
+      </w:r>
+      <w:r>
+        <w:t>"</w:t>
+      </w:r>
+      <w:r>
+        <w:fldChar w:fldCharType="begin"/>
+      </w:r>
+      <w:r>
+        <w:instrText xml:space="preserve"> REF _Ref512846024 \h </w:instrText>
+      </w:r>
+      <w:r>
+        <w:fldChar w:fldCharType="separate"/>
+      </w:r>
+      <w:r>
+        <w:t xml:space="preserve">Class </w:t>
       </w:r>
       <w:r>
         <w:rPr>
           <w:rFonts w:ascii="Courier New" w:hAnsi="Courier New" w:cs="Courier New"/>
         </w:rPr>
         <w:t>Cut</w:t>
+      </w:r>
+      <w:r>
+        <w:fldChar w:fldCharType="end"/>
+      </w:r>
+      <w:r>
+        <w:t>"</w:t>
       </w:r>
       <w:r>
         <w:t xml:space="preserve"> below.</w:t>
@@ -5913,7 +6053,22 @@
       </w:r>
       <w:proofErr w:type="spellEnd"/>
       <w:r>
-        <w:t xml:space="preserve"> (see Class </w:t>
+        <w:t xml:space="preserve"> (see </w:t>
+      </w:r>
+      <w:r>
+        <w:t>"</w:t>
+      </w:r>
+      <w:r>
+        <w:fldChar w:fldCharType="begin"/>
+      </w:r>
+      <w:r>
+        <w:instrText xml:space="preserve"> REF _Ref512846050 \h </w:instrText>
+      </w:r>
+      <w:r>
+        <w:fldChar w:fldCharType="separate"/>
+      </w:r>
+      <w:r>
+        <w:t xml:space="preserve">Class </w:t>
       </w:r>
       <w:proofErr w:type="spellStart"/>
       <w:r>
@@ -5929,6 +6084,12 @@
         <w:t>Solution</w:t>
       </w:r>
       <w:proofErr w:type="spellEnd"/>
+      <w:r>
+        <w:fldChar w:fldCharType="end"/>
+      </w:r>
+      <w:r>
+        <w:t>"</w:t>
+      </w:r>
       <w:r>
         <w:t xml:space="preserve"> below).</w:t>
       </w:r>
@@ -5978,6 +6139,7 @@
       <w:pPr>
         <w:pStyle w:val="Heading4"/>
       </w:pPr>
+      <w:bookmarkStart w:id="1" w:name="_Ref512846050"/>
       <w:r>
         <w:t xml:space="preserve">Class </w:t>
       </w:r>
@@ -5994,6 +6156,7 @@
         </w:rPr>
         <w:t>Solution</w:t>
       </w:r>
+      <w:bookmarkEnd w:id="1"/>
       <w:proofErr w:type="spellEnd"/>
     </w:p>
     <w:p/>
@@ -6453,6 +6616,7 @@
       <w:pPr>
         <w:pStyle w:val="Heading4"/>
       </w:pPr>
+      <w:bookmarkStart w:id="2" w:name="_Ref512846001"/>
       <w:r>
         <w:t xml:space="preserve">Class </w:t>
       </w:r>
@@ -6462,6 +6626,7 @@
         </w:rPr>
         <w:t>Constraint</w:t>
       </w:r>
+      <w:bookmarkEnd w:id="2"/>
     </w:p>
     <w:p/>
     <w:p>
@@ -6669,6 +6834,7 @@
       <w:pPr>
         <w:pStyle w:val="Heading4"/>
       </w:pPr>
+      <w:bookmarkStart w:id="3" w:name="_Ref512846024"/>
       <w:r>
         <w:t xml:space="preserve">Class </w:t>
       </w:r>
@@ -6678,6 +6844,7 @@
         </w:rPr>
         <w:t>Cut</w:t>
       </w:r>
+      <w:bookmarkEnd w:id="3"/>
     </w:p>
     <w:p/>
     <w:p>
@@ -7141,7 +7308,19 @@
         <w:t xml:space="preserve"> algorithm.</w:t>
       </w:r>
       <w:r>
-        <w:t xml:space="preserve"> See Class </w:t>
+        <w:t xml:space="preserve"> See </w:t>
+      </w:r>
+      <w:r>
+        <w:fldChar w:fldCharType="begin"/>
+      </w:r>
+      <w:r>
+        <w:instrText xml:space="preserve"> REF _Ref512845949 \h </w:instrText>
+      </w:r>
+      <w:r>
+        <w:fldChar w:fldCharType="separate"/>
+      </w:r>
+      <w:r>
+        <w:t xml:space="preserve">Class </w:t>
       </w:r>
       <w:proofErr w:type="spellStart"/>
       <w:proofErr w:type="gramStart"/>
@@ -7149,22 +7328,2454 @@
         <w:rPr>
           <w:rFonts w:ascii="Courier New" w:hAnsi="Courier New" w:cs="Courier New"/>
         </w:rPr>
+        <w:t>colorassignment.Cl</w:t>
+      </w:r>
+      <w:r>
+        <w:rPr>
+          <w:rFonts w:ascii="Courier New" w:hAnsi="Courier New" w:cs="Courier New"/>
+        </w:rPr>
+        <w:t>i</w:t>
+      </w:r>
+      <w:r>
+        <w:rPr>
+          <w:rFonts w:ascii="Courier New" w:hAnsi="Courier New" w:cs="Courier New"/>
+        </w:rPr>
+        <w:t>queCut</w:t>
+      </w:r>
+      <w:proofErr w:type="spellEnd"/>
+      <w:proofErr w:type="gramEnd"/>
+      <w:r>
+        <w:fldChar w:fldCharType="end"/>
+      </w:r>
+      <w:r>
+        <w:t xml:space="preserve"> below.</w:t>
+      </w:r>
+    </w:p>
+    <w:p/>
+    <w:p>
+      <w:r>
+        <w:t>The remaining methods are for creating names for the variables of the problem.</w:t>
+      </w:r>
+    </w:p>
+    <w:p/>
+    <w:p>
+      <w:pPr>
+        <w:pStyle w:val="Heading4"/>
+      </w:pPr>
+      <w:r>
+        <w:t xml:space="preserve">Class </w:t>
+      </w:r>
+      <w:proofErr w:type="spellStart"/>
+      <w:proofErr w:type="gramStart"/>
+      <w:r>
+        <w:rPr>
+          <w:rFonts w:ascii="Courier New" w:hAnsi="Courier New" w:cs="Courier New"/>
+        </w:rPr>
+        <w:t>colorassignment.NodeGettingColorConstraint</w:t>
+      </w:r>
+      <w:proofErr w:type="spellEnd"/>
+      <w:proofErr w:type="gramEnd"/>
+    </w:p>
+    <w:p/>
+    <w:p>
+      <w:r>
+        <w:t xml:space="preserve">Instances of this subclass of </w:t>
+      </w:r>
+      <w:r>
+        <w:rPr>
+          <w:rFonts w:ascii="Courier New" w:hAnsi="Courier New" w:cs="Courier New"/>
+        </w:rPr>
+        <w:t>Constraint</w:t>
+      </w:r>
+      <w:r>
+        <w:t xml:space="preserve"> model assignment formulation constraints of the for</w:t>
+      </w:r>
+      <w:r>
+        <w:t xml:space="preserve">m </w:t>
+      </w:r>
+      <w:r>
+        <w:sym w:font="Symbol" w:char="F053"/>
+      </w:r>
+      <w:r>
+        <w:rPr>
+          <w:i/>
+          <w:vertAlign w:val="subscript"/>
+        </w:rPr>
+        <w:t>k</w:t>
+      </w:r>
+      <w:r>
+        <w:rPr>
+          <w:vertAlign w:val="subscript"/>
+        </w:rPr>
+        <w:sym w:font="Symbol" w:char="F0CE"/>
+      </w:r>
+      <w:proofErr w:type="spellStart"/>
+      <w:r>
+        <w:rPr>
+          <w:vertAlign w:val="subscript"/>
+        </w:rPr>
+        <w:t>K</w:t>
+      </w:r>
+      <w:proofErr w:type="spellEnd"/>
+      <w:r>
+        <w:t xml:space="preserve"> </w:t>
+      </w:r>
+      <w:proofErr w:type="spellStart"/>
+      <w:r>
+        <w:rPr>
+          <w:i/>
+        </w:rPr>
+        <w:t>x</w:t>
+      </w:r>
+      <w:r>
+        <w:rPr>
+          <w:i/>
+          <w:vertAlign w:val="subscript"/>
+        </w:rPr>
+        <w:t>ik</w:t>
+      </w:r>
+      <w:proofErr w:type="spellEnd"/>
+      <w:r>
+        <w:t xml:space="preserve"> = 1</w:t>
+      </w:r>
+      <w:r>
+        <w:t xml:space="preserve"> for a given node </w:t>
+      </w:r>
+      <w:proofErr w:type="spellStart"/>
+      <w:r>
+        <w:rPr>
+          <w:i/>
+        </w:rPr>
+        <w:t>i</w:t>
+      </w:r>
+      <w:proofErr w:type="spellEnd"/>
+      <w:r>
+        <w:t>.</w:t>
+      </w:r>
+    </w:p>
+    <w:p/>
+    <w:p>
+      <w:pPr>
+        <w:pStyle w:val="Heading4"/>
+      </w:pPr>
+      <w:r>
+        <w:t xml:space="preserve">Class </w:t>
+      </w:r>
+      <w:proofErr w:type="spellStart"/>
+      <w:proofErr w:type="gramStart"/>
+      <w:r>
+        <w:rPr>
+          <w:rFonts w:ascii="Courier New" w:hAnsi="Courier New" w:cs="Courier New"/>
+        </w:rPr>
+        <w:t>colorassignment.</w:t>
+      </w:r>
+      <w:r>
+        <w:rPr>
+          <w:rFonts w:ascii="Courier New" w:hAnsi="Courier New" w:cs="Courier New"/>
+        </w:rPr>
+        <w:t>Adjacent</w:t>
+      </w:r>
+      <w:r>
+        <w:rPr>
+          <w:rFonts w:ascii="Courier New" w:hAnsi="Courier New" w:cs="Courier New"/>
+        </w:rPr>
+        <w:t>NodeColorConstraint</w:t>
+      </w:r>
+      <w:proofErr w:type="spellEnd"/>
+      <w:proofErr w:type="gramEnd"/>
+    </w:p>
+    <w:p/>
+    <w:p>
+      <w:r>
+        <w:t xml:space="preserve">Instances of this subclass of </w:t>
+      </w:r>
+      <w:r>
+        <w:rPr>
+          <w:rFonts w:ascii="Courier New" w:hAnsi="Courier New" w:cs="Courier New"/>
+        </w:rPr>
+        <w:t>Constraint</w:t>
+      </w:r>
+      <w:r>
+        <w:t xml:space="preserve"> model assignment formulation constraints of the form</w:t>
+      </w:r>
+      <w:r>
+        <w:t xml:space="preserve"> </w:t>
+      </w:r>
+      <w:proofErr w:type="spellStart"/>
+      <w:r>
+        <w:rPr>
+          <w:i/>
+        </w:rPr>
+        <w:t>x</w:t>
+      </w:r>
+      <w:r>
+        <w:rPr>
+          <w:i/>
+          <w:vertAlign w:val="subscript"/>
+        </w:rPr>
+        <w:t>ik</w:t>
+      </w:r>
+      <w:proofErr w:type="spellEnd"/>
+      <w:r>
+        <w:t xml:space="preserve"> + </w:t>
+      </w:r>
+      <w:proofErr w:type="spellStart"/>
+      <w:r>
+        <w:rPr>
+          <w:i/>
+        </w:rPr>
+        <w:t>x</w:t>
+      </w:r>
+      <w:r>
+        <w:rPr>
+          <w:i/>
+          <w:vertAlign w:val="subscript"/>
+        </w:rPr>
+        <w:t>j</w:t>
+      </w:r>
+      <w:r>
+        <w:rPr>
+          <w:i/>
+          <w:vertAlign w:val="subscript"/>
+        </w:rPr>
+        <w:t>k</w:t>
+      </w:r>
+      <w:proofErr w:type="spellEnd"/>
+      <w:r>
+        <w:t xml:space="preserve"> </w:t>
+      </w:r>
+      <w:r>
+        <w:sym w:font="Symbol" w:char="F0A3"/>
+      </w:r>
+      <w:r>
+        <w:t xml:space="preserve"> </w:t>
+      </w:r>
+      <w:proofErr w:type="spellStart"/>
+      <w:r>
+        <w:rPr>
+          <w:i/>
+        </w:rPr>
+        <w:t>w</w:t>
+      </w:r>
+      <w:r>
+        <w:rPr>
+          <w:i/>
+          <w:vertAlign w:val="subscript"/>
+        </w:rPr>
+        <w:t>k</w:t>
+      </w:r>
+      <w:proofErr w:type="spellEnd"/>
+      <w:r>
+        <w:t>, for a given graph edge (</w:t>
+      </w:r>
+      <w:proofErr w:type="spellStart"/>
+      <w:r>
+        <w:rPr>
+          <w:i/>
+        </w:rPr>
+        <w:t>i</w:t>
+      </w:r>
+      <w:proofErr w:type="spellEnd"/>
+      <w:r>
+        <w:t xml:space="preserve">, </w:t>
+      </w:r>
+      <w:r>
+        <w:rPr>
+          <w:i/>
+        </w:rPr>
+        <w:t>j</w:t>
+      </w:r>
+      <w:r>
+        <w:t xml:space="preserve">) and color </w:t>
+      </w:r>
+      <w:r>
+        <w:rPr>
+          <w:i/>
+        </w:rPr>
+        <w:t>k</w:t>
+      </w:r>
+      <w:r>
+        <w:t xml:space="preserve">. To satisfy CPLEX, the constraint is rephrased as </w:t>
+      </w:r>
+      <w:proofErr w:type="spellStart"/>
+      <w:r>
+        <w:rPr>
+          <w:i/>
+        </w:rPr>
+        <w:t>x</w:t>
+      </w:r>
+      <w:r>
+        <w:rPr>
+          <w:i/>
+          <w:vertAlign w:val="subscript"/>
+        </w:rPr>
+        <w:t>ik</w:t>
+      </w:r>
+      <w:proofErr w:type="spellEnd"/>
+      <w:r>
+        <w:t xml:space="preserve"> + </w:t>
+      </w:r>
+      <w:proofErr w:type="spellStart"/>
+      <w:r>
+        <w:rPr>
+          <w:i/>
+        </w:rPr>
+        <w:t>x</w:t>
+      </w:r>
+      <w:r>
+        <w:rPr>
+          <w:i/>
+          <w:vertAlign w:val="subscript"/>
+        </w:rPr>
+        <w:t>j</w:t>
+      </w:r>
+      <w:r>
+        <w:rPr>
+          <w:i/>
+          <w:vertAlign w:val="subscript"/>
+        </w:rPr>
+        <w:t>k</w:t>
+      </w:r>
+      <w:proofErr w:type="spellEnd"/>
+      <w:r>
+        <w:t xml:space="preserve"> - </w:t>
+      </w:r>
+      <w:proofErr w:type="spellStart"/>
+      <w:r>
+        <w:rPr>
+          <w:i/>
+        </w:rPr>
+        <w:t>w</w:t>
+      </w:r>
+      <w:r>
+        <w:rPr>
+          <w:i/>
+          <w:vertAlign w:val="subscript"/>
+        </w:rPr>
+        <w:t>k</w:t>
+      </w:r>
+      <w:proofErr w:type="spellEnd"/>
+      <w:r>
+        <w:t xml:space="preserve"> </w:t>
+      </w:r>
+      <w:r>
+        <w:sym w:font="Symbol" w:char="F0A3"/>
+      </w:r>
+      <w:r>
+        <w:t xml:space="preserve"> </w:t>
+      </w:r>
+      <w:r>
+        <w:t>0.</w:t>
+      </w:r>
+    </w:p>
+    <w:p/>
+    <w:p>
+      <w:pPr>
+        <w:pStyle w:val="Heading4"/>
+      </w:pPr>
+      <w:r>
+        <w:t xml:space="preserve">Class </w:t>
+      </w:r>
+      <w:proofErr w:type="spellStart"/>
+      <w:proofErr w:type="gramStart"/>
+      <w:r>
+        <w:rPr>
+          <w:rFonts w:ascii="Courier New" w:hAnsi="Courier New" w:cs="Courier New"/>
+        </w:rPr>
+        <w:t>colorassignment.Color</w:t>
+      </w:r>
+      <w:r>
+        <w:rPr>
+          <w:rFonts w:ascii="Courier New" w:hAnsi="Courier New" w:cs="Courier New"/>
+        </w:rPr>
+        <w:t>UsedOnlyIfMarksNode</w:t>
+      </w:r>
+      <w:r>
+        <w:rPr>
+          <w:rFonts w:ascii="Courier New" w:hAnsi="Courier New" w:cs="Courier New"/>
+        </w:rPr>
+        <w:t>Constraint</w:t>
+      </w:r>
+      <w:proofErr w:type="spellEnd"/>
+      <w:proofErr w:type="gramEnd"/>
+    </w:p>
+    <w:p/>
+    <w:p>
+      <w:r>
+        <w:t xml:space="preserve">Instances of this subclass of </w:t>
+      </w:r>
+      <w:r>
+        <w:rPr>
+          <w:rFonts w:ascii="Courier New" w:hAnsi="Courier New" w:cs="Courier New"/>
+        </w:rPr>
+        <w:t>Constraint</w:t>
+      </w:r>
+      <w:r>
+        <w:t xml:space="preserve"> model assignment formulation constraints of the form </w:t>
+      </w:r>
+      <w:proofErr w:type="spellStart"/>
+      <w:r>
+        <w:rPr>
+          <w:i/>
+        </w:rPr>
+        <w:t>w</w:t>
+      </w:r>
+      <w:r>
+        <w:rPr>
+          <w:i/>
+          <w:vertAlign w:val="subscript"/>
+        </w:rPr>
+        <w:t>k</w:t>
+      </w:r>
+      <w:proofErr w:type="spellEnd"/>
+      <w:r>
+        <w:t xml:space="preserve"> </w:t>
+      </w:r>
+      <w:r>
+        <w:sym w:font="Symbol" w:char="F0A3"/>
+      </w:r>
+      <w:r>
+        <w:t xml:space="preserve"> </w:t>
+      </w:r>
+      <w:r>
+        <w:sym w:font="Symbol" w:char="F053"/>
+      </w:r>
+      <w:proofErr w:type="spellStart"/>
+      <w:r>
+        <w:rPr>
+          <w:i/>
+          <w:vertAlign w:val="subscript"/>
+        </w:rPr>
+        <w:t>i</w:t>
+      </w:r>
+      <w:proofErr w:type="spellEnd"/>
+      <w:r>
+        <w:rPr>
+          <w:vertAlign w:val="subscript"/>
+        </w:rPr>
+        <w:sym w:font="Symbol" w:char="F0CE"/>
+      </w:r>
+      <w:r>
+        <w:rPr>
+          <w:vertAlign w:val="subscript"/>
+        </w:rPr>
+        <w:t>V</w:t>
+      </w:r>
+      <w:r>
+        <w:t xml:space="preserve"> </w:t>
+      </w:r>
+      <w:proofErr w:type="spellStart"/>
+      <w:r>
+        <w:rPr>
+          <w:i/>
+        </w:rPr>
+        <w:t>x</w:t>
+      </w:r>
+      <w:r>
+        <w:rPr>
+          <w:i/>
+          <w:vertAlign w:val="subscript"/>
+        </w:rPr>
+        <w:t>ik</w:t>
+      </w:r>
+      <w:proofErr w:type="spellEnd"/>
+      <w:r>
+        <w:t xml:space="preserve">, for a given color </w:t>
+      </w:r>
+      <w:r>
+        <w:rPr>
+          <w:i/>
+        </w:rPr>
+        <w:t>k</w:t>
+      </w:r>
+      <w:r>
+        <w:t xml:space="preserve">. To satisfy CPLEX, the constraint is rephrased as </w:t>
+      </w:r>
+      <w:r>
+        <w:t>(</w:t>
+      </w:r>
+      <w:r>
+        <w:sym w:font="Symbol" w:char="F053"/>
+      </w:r>
+      <w:proofErr w:type="spellStart"/>
+      <w:r>
+        <w:rPr>
+          <w:i/>
+          <w:vertAlign w:val="subscript"/>
+        </w:rPr>
+        <w:t>i</w:t>
+      </w:r>
+      <w:proofErr w:type="spellEnd"/>
+      <w:r>
+        <w:rPr>
+          <w:vertAlign w:val="subscript"/>
+        </w:rPr>
+        <w:sym w:font="Symbol" w:char="F0CE"/>
+      </w:r>
+      <w:r>
+        <w:rPr>
+          <w:vertAlign w:val="subscript"/>
+        </w:rPr>
+        <w:t>V</w:t>
+      </w:r>
+      <w:r>
+        <w:t xml:space="preserve"> </w:t>
+      </w:r>
+      <w:proofErr w:type="spellStart"/>
+      <w:r>
+        <w:rPr>
+          <w:i/>
+        </w:rPr>
+        <w:t>x</w:t>
+      </w:r>
+      <w:r>
+        <w:rPr>
+          <w:i/>
+          <w:vertAlign w:val="subscript"/>
+        </w:rPr>
+        <w:t>ik</w:t>
+      </w:r>
+      <w:proofErr w:type="spellEnd"/>
+      <w:r>
+        <w:t>)</w:t>
+      </w:r>
+      <w:r>
+        <w:t xml:space="preserve"> </w:t>
+      </w:r>
+      <w:r>
+        <w:t xml:space="preserve">- </w:t>
+      </w:r>
+      <w:proofErr w:type="spellStart"/>
+      <w:r>
+        <w:rPr>
+          <w:i/>
+        </w:rPr>
+        <w:t>w</w:t>
+      </w:r>
+      <w:r>
+        <w:rPr>
+          <w:i/>
+          <w:vertAlign w:val="subscript"/>
+        </w:rPr>
+        <w:t>k</w:t>
+      </w:r>
+      <w:proofErr w:type="spellEnd"/>
+      <w:r>
+        <w:t xml:space="preserve"> </w:t>
+      </w:r>
+      <w:r>
+        <w:sym w:font="Symbol" w:char="F0B3"/>
+      </w:r>
+      <w:r>
+        <w:t xml:space="preserve"> 0.</w:t>
+      </w:r>
+    </w:p>
+    <w:p/>
+    <w:p>
+      <w:pPr>
+        <w:pStyle w:val="Heading4"/>
+      </w:pPr>
+      <w:r>
+        <w:t xml:space="preserve">Class </w:t>
+      </w:r>
+      <w:proofErr w:type="spellStart"/>
+      <w:proofErr w:type="gramStart"/>
+      <w:r>
+        <w:rPr>
+          <w:rFonts w:ascii="Courier New" w:hAnsi="Courier New" w:cs="Courier New"/>
+        </w:rPr>
+        <w:t>colorassignment.</w:t>
+      </w:r>
+      <w:r>
+        <w:rPr>
+          <w:rFonts w:ascii="Courier New" w:hAnsi="Courier New" w:cs="Courier New"/>
+        </w:rPr>
+        <w:t>UseLowerNumbered</w:t>
+      </w:r>
+      <w:r>
+        <w:rPr>
+          <w:rFonts w:ascii="Courier New" w:hAnsi="Courier New" w:cs="Courier New"/>
+        </w:rPr>
+        <w:t>Color</w:t>
+      </w:r>
+      <w:r>
+        <w:rPr>
+          <w:rFonts w:ascii="Courier New" w:hAnsi="Courier New" w:cs="Courier New"/>
+        </w:rPr>
+        <w:t>First</w:t>
+      </w:r>
+      <w:r>
+        <w:rPr>
+          <w:rFonts w:ascii="Courier New" w:hAnsi="Courier New" w:cs="Courier New"/>
+        </w:rPr>
+        <w:t>Constraint</w:t>
+      </w:r>
+      <w:proofErr w:type="spellEnd"/>
+      <w:proofErr w:type="gramEnd"/>
+    </w:p>
+    <w:p/>
+    <w:p>
+      <w:r>
+        <w:t xml:space="preserve">Instances of this subclass of </w:t>
+      </w:r>
+      <w:r>
+        <w:rPr>
+          <w:rFonts w:ascii="Courier New" w:hAnsi="Courier New" w:cs="Courier New"/>
+        </w:rPr>
+        <w:t>Constraint</w:t>
+      </w:r>
+      <w:r>
+        <w:t xml:space="preserve"> model assignment formulation constraints of the form</w:t>
+      </w:r>
+      <w:r>
+        <w:t xml:space="preserve"> </w:t>
+      </w:r>
+      <w:proofErr w:type="spellStart"/>
+      <w:r>
+        <w:rPr>
+          <w:i/>
+        </w:rPr>
+        <w:t>w</w:t>
+      </w:r>
+      <w:r>
+        <w:rPr>
+          <w:i/>
+          <w:vertAlign w:val="subscript"/>
+        </w:rPr>
+        <w:t>k</w:t>
+      </w:r>
+      <w:proofErr w:type="spellEnd"/>
+      <w:r>
+        <w:t xml:space="preserve"> </w:t>
+      </w:r>
+      <w:r>
+        <w:sym w:font="Symbol" w:char="F0B3"/>
+      </w:r>
+      <w:r>
+        <w:t xml:space="preserve"> </w:t>
+      </w:r>
+      <w:r>
+        <w:rPr>
+          <w:i/>
+        </w:rPr>
+        <w:t>w</w:t>
+      </w:r>
+      <w:r>
+        <w:rPr>
+          <w:i/>
+          <w:vertAlign w:val="subscript"/>
+        </w:rPr>
+        <w:t>k</w:t>
+      </w:r>
+      <w:r>
+        <w:rPr>
+          <w:i/>
+          <w:vertAlign w:val="subscript"/>
+        </w:rPr>
+        <w:t>+1</w:t>
+      </w:r>
+      <w:r>
+        <w:t xml:space="preserve">, for a given color </w:t>
+      </w:r>
+      <w:r>
+        <w:rPr>
+          <w:i/>
+        </w:rPr>
+        <w:t>k</w:t>
+      </w:r>
+      <w:r>
+        <w:t xml:space="preserve">. To satisfy CPLEX, the constraint is rephrased as </w:t>
+      </w:r>
+      <w:proofErr w:type="spellStart"/>
+      <w:r>
+        <w:rPr>
+          <w:i/>
+        </w:rPr>
+        <w:t>w</w:t>
+      </w:r>
+      <w:r>
+        <w:rPr>
+          <w:i/>
+          <w:vertAlign w:val="subscript"/>
+        </w:rPr>
+        <w:t>k</w:t>
+      </w:r>
+      <w:proofErr w:type="spellEnd"/>
+      <w:r>
+        <w:t xml:space="preserve"> </w:t>
+      </w:r>
+      <w:r>
+        <w:t>-</w:t>
+      </w:r>
+      <w:r>
+        <w:t xml:space="preserve"> </w:t>
+      </w:r>
+      <w:r>
+        <w:rPr>
+          <w:i/>
+        </w:rPr>
+        <w:t>w</w:t>
+      </w:r>
+      <w:r>
+        <w:rPr>
+          <w:i/>
+          <w:vertAlign w:val="subscript"/>
+        </w:rPr>
+        <w:t>k</w:t>
+      </w:r>
+      <w:r>
+        <w:rPr>
+          <w:i/>
+          <w:vertAlign w:val="subscript"/>
+        </w:rPr>
+        <w:t>+1</w:t>
+      </w:r>
+      <w:r>
+        <w:t xml:space="preserve"> </w:t>
+      </w:r>
+      <w:r>
+        <w:sym w:font="Symbol" w:char="F0B3"/>
+      </w:r>
+      <w:r>
+        <w:t xml:space="preserve"> 0.</w:t>
+      </w:r>
+    </w:p>
+    <w:p/>
+    <w:p>
+      <w:pPr>
+        <w:pStyle w:val="Heading4"/>
+      </w:pPr>
+      <w:bookmarkStart w:id="4" w:name="_Ref512845949"/>
+      <w:r>
+        <w:t xml:space="preserve">Class </w:t>
+      </w:r>
+      <w:proofErr w:type="spellStart"/>
+      <w:proofErr w:type="gramStart"/>
+      <w:r>
+        <w:rPr>
+          <w:rFonts w:ascii="Courier New" w:hAnsi="Courier New" w:cs="Courier New"/>
+        </w:rPr>
         <w:t>colorassignment.CliqueCut</w:t>
       </w:r>
+      <w:bookmarkEnd w:id="4"/>
       <w:proofErr w:type="spellEnd"/>
       <w:proofErr w:type="gramEnd"/>
-      <w:r>
-        <w:t xml:space="preserve"> below.</w:t>
-      </w:r>
     </w:p>
     <w:p/>
     <w:p>
       <w:r>
-        <w:t>The remaining methods are for creating names for the variables of the problem.</w:t>
+        <w:t xml:space="preserve">Instances of this subclass of </w:t>
+      </w:r>
+      <w:r>
+        <w:rPr>
+          <w:rFonts w:ascii="Courier New" w:hAnsi="Courier New" w:cs="Courier New"/>
+        </w:rPr>
+        <w:t>Cut</w:t>
+      </w:r>
+      <w:r>
+        <w:t xml:space="preserve"> model clique cuts for the assignment formulation. </w:t>
+      </w:r>
+      <w:r>
+        <w:t xml:space="preserve">These are inequalities of the form </w:t>
+      </w:r>
+      <w:r>
+        <w:sym w:font="Symbol" w:char="F053"/>
+      </w:r>
+      <w:proofErr w:type="spellStart"/>
+      <w:r>
+        <w:rPr>
+          <w:i/>
+          <w:vertAlign w:val="subscript"/>
+        </w:rPr>
+        <w:t>i</w:t>
+      </w:r>
+      <w:proofErr w:type="spellEnd"/>
+      <w:r>
+        <w:rPr>
+          <w:vertAlign w:val="subscript"/>
+        </w:rPr>
+        <w:sym w:font="Symbol" w:char="F0CE"/>
+      </w:r>
+      <w:r>
+        <w:rPr>
+          <w:vertAlign w:val="subscript"/>
+        </w:rPr>
+        <w:t>Q</w:t>
+      </w:r>
+      <w:r>
+        <w:t xml:space="preserve"> </w:t>
+      </w:r>
+      <w:proofErr w:type="spellStart"/>
+      <w:r>
+        <w:rPr>
+          <w:i/>
+        </w:rPr>
+        <w:t>x</w:t>
+      </w:r>
+      <w:r>
+        <w:rPr>
+          <w:i/>
+          <w:vertAlign w:val="subscript"/>
+        </w:rPr>
+        <w:t>ik</w:t>
+      </w:r>
+      <w:proofErr w:type="spellEnd"/>
+      <w:r>
+        <w:t xml:space="preserve"> </w:t>
+      </w:r>
+      <w:r>
+        <w:sym w:font="Symbol" w:char="F0A3"/>
+      </w:r>
+      <w:r>
+        <w:t xml:space="preserve"> </w:t>
+      </w:r>
+      <w:proofErr w:type="spellStart"/>
+      <w:r>
+        <w:rPr>
+          <w:i/>
+        </w:rPr>
+        <w:t>w</w:t>
+      </w:r>
+      <w:r>
+        <w:rPr>
+          <w:i/>
+          <w:vertAlign w:val="subscript"/>
+        </w:rPr>
+        <w:t>k</w:t>
+      </w:r>
+      <w:proofErr w:type="spellEnd"/>
+      <w:r>
+        <w:t xml:space="preserve">, for a given clique Q and color </w:t>
+      </w:r>
+      <w:r>
+        <w:rPr>
+          <w:i/>
+        </w:rPr>
+        <w:t>k</w:t>
+      </w:r>
+      <w:r>
+        <w:t xml:space="preserve">. To satisfy CPLEX, the cut is rephrased as </w:t>
+      </w:r>
+      <w:r>
+        <w:sym w:font="Symbol" w:char="F053"/>
+      </w:r>
+      <w:proofErr w:type="spellStart"/>
+      <w:r>
+        <w:rPr>
+          <w:i/>
+          <w:vertAlign w:val="subscript"/>
+        </w:rPr>
+        <w:t>i</w:t>
+      </w:r>
+      <w:proofErr w:type="spellEnd"/>
+      <w:r>
+        <w:rPr>
+          <w:vertAlign w:val="subscript"/>
+        </w:rPr>
+        <w:sym w:font="Symbol" w:char="F0CE"/>
+      </w:r>
+      <w:r>
+        <w:rPr>
+          <w:vertAlign w:val="subscript"/>
+        </w:rPr>
+        <w:t>Q</w:t>
+      </w:r>
+      <w:r>
+        <w:t xml:space="preserve"> </w:t>
+      </w:r>
+      <w:proofErr w:type="spellStart"/>
+      <w:r>
+        <w:rPr>
+          <w:i/>
+        </w:rPr>
+        <w:t>x</w:t>
+      </w:r>
+      <w:r>
+        <w:rPr>
+          <w:i/>
+          <w:vertAlign w:val="subscript"/>
+        </w:rPr>
+        <w:t>ik</w:t>
+      </w:r>
+      <w:proofErr w:type="spellEnd"/>
+      <w:r>
+        <w:t xml:space="preserve"> </w:t>
+      </w:r>
+      <w:r>
+        <w:t xml:space="preserve">- </w:t>
+      </w:r>
+      <w:proofErr w:type="spellStart"/>
+      <w:r>
+        <w:rPr>
+          <w:i/>
+        </w:rPr>
+        <w:t>w</w:t>
+      </w:r>
+      <w:r>
+        <w:rPr>
+          <w:i/>
+          <w:vertAlign w:val="subscript"/>
+        </w:rPr>
+        <w:t>k</w:t>
+      </w:r>
+      <w:proofErr w:type="spellEnd"/>
+      <w:r>
+        <w:t xml:space="preserve"> </w:t>
+      </w:r>
+      <w:r>
+        <w:sym w:font="Symbol" w:char="F0A3"/>
+      </w:r>
+      <w:r>
+        <w:t xml:space="preserve"> </w:t>
+      </w:r>
+      <w:r>
+        <w:t>0.</w:t>
       </w:r>
     </w:p>
     <w:p/>
+    <w:p>
+      <w:pPr>
+        <w:pStyle w:val="Heading4"/>
+      </w:pPr>
+      <w:r>
+        <w:t xml:space="preserve">Class </w:t>
+      </w:r>
+      <w:proofErr w:type="spellStart"/>
+      <w:proofErr w:type="gramStart"/>
+      <w:r>
+        <w:rPr>
+          <w:rFonts w:ascii="Courier New" w:hAnsi="Courier New" w:cs="Courier New"/>
+        </w:rPr>
+        <w:t>representative</w:t>
+      </w:r>
+      <w:r>
+        <w:rPr>
+          <w:rFonts w:ascii="Courier New" w:hAnsi="Courier New" w:cs="Courier New"/>
+        </w:rPr>
+        <w:t>.Problem</w:t>
+      </w:r>
+      <w:proofErr w:type="spellEnd"/>
+      <w:proofErr w:type="gramEnd"/>
+    </w:p>
     <w:p/>
+    <w:p>
+      <w:r>
+        <w:t xml:space="preserve">Instances of this class </w:t>
+      </w:r>
+      <w:r>
+        <w:t xml:space="preserve">describe representative </w:t>
+      </w:r>
+      <w:r>
+        <w:t xml:space="preserve">formulations of the vertex coloring problem. Given a </w:t>
+      </w:r>
+      <w:proofErr w:type="spellStart"/>
+      <w:r>
+        <w:t>NetworkX</w:t>
+      </w:r>
+      <w:proofErr w:type="spellEnd"/>
+      <w:r>
+        <w:t xml:space="preserve"> representation of a graph, on construction instances retain the graph, </w:t>
+      </w:r>
+      <w:r>
+        <w:t xml:space="preserve">its complement, and </w:t>
+      </w:r>
+      <w:r>
+        <w:t xml:space="preserve">views on the graph's nodes. It then immediately calls method </w:t>
+      </w:r>
+      <w:proofErr w:type="spellStart"/>
+      <w:r>
+        <w:rPr>
+          <w:rFonts w:ascii="Courier New" w:hAnsi="Courier New" w:cs="Courier New"/>
+        </w:rPr>
+        <w:t>init_</w:t>
+      </w:r>
+      <w:proofErr w:type="gramStart"/>
+      <w:r>
+        <w:rPr>
+          <w:rFonts w:ascii="Courier New" w:hAnsi="Courier New" w:cs="Courier New"/>
+        </w:rPr>
+        <w:t>cplex</w:t>
+      </w:r>
+      <w:proofErr w:type="spellEnd"/>
+      <w:r>
+        <w:rPr>
+          <w:rFonts w:ascii="Courier New" w:hAnsi="Courier New" w:cs="Courier New"/>
+        </w:rPr>
+        <w:t>(</w:t>
+      </w:r>
+      <w:proofErr w:type="gramEnd"/>
+      <w:r>
+        <w:rPr>
+          <w:rFonts w:ascii="Courier New" w:hAnsi="Courier New" w:cs="Courier New"/>
+        </w:rPr>
+        <w:t>)</w:t>
+      </w:r>
+      <w:r>
+        <w:t xml:space="preserve"> to build up the problem using the CPLEX Python API:</w:t>
+      </w:r>
+      <w:r>
+        <w:br/>
+      </w:r>
+    </w:p>
+    <w:p>
+      <w:pPr>
+        <w:pStyle w:val="ListParagraph"/>
+        <w:numPr>
+          <w:ilvl w:val="0"/>
+          <w:numId w:val="10"/>
+        </w:numPr>
+        <w:rPr>
+          <w:rFonts w:ascii="Courier New" w:hAnsi="Courier New" w:cs="Courier New"/>
+        </w:rPr>
+      </w:pPr>
+      <w:proofErr w:type="spellStart"/>
+      <w:r>
+        <w:rPr>
+          <w:rFonts w:ascii="Courier New" w:hAnsi="Courier New" w:cs="Courier New"/>
+        </w:rPr>
+        <w:t>set_sense_</w:t>
+      </w:r>
+      <w:proofErr w:type="gramStart"/>
+      <w:r>
+        <w:rPr>
+          <w:rFonts w:ascii="Courier New" w:hAnsi="Courier New" w:cs="Courier New"/>
+        </w:rPr>
+        <w:t>minimize</w:t>
+      </w:r>
+      <w:proofErr w:type="spellEnd"/>
+      <w:r>
+        <w:rPr>
+          <w:rFonts w:ascii="Courier New" w:hAnsi="Courier New" w:cs="Courier New"/>
+        </w:rPr>
+        <w:t>(</w:t>
+      </w:r>
+      <w:proofErr w:type="gramEnd"/>
+      <w:r>
+        <w:rPr>
+          <w:rFonts w:ascii="Courier New" w:hAnsi="Courier New" w:cs="Courier New"/>
+        </w:rPr>
+        <w:t>)</w:t>
+      </w:r>
+    </w:p>
+    <w:p>
+      <w:pPr>
+        <w:pStyle w:val="ListParagraph"/>
+        <w:numPr>
+          <w:ilvl w:val="0"/>
+          <w:numId w:val="10"/>
+        </w:numPr>
+      </w:pPr>
+      <w:proofErr w:type="spellStart"/>
+      <w:r>
+        <w:rPr>
+          <w:rFonts w:ascii="Courier New" w:hAnsi="Courier New" w:cs="Courier New"/>
+        </w:rPr>
+        <w:lastRenderedPageBreak/>
+        <w:t>set_</w:t>
+      </w:r>
+      <w:proofErr w:type="gramStart"/>
+      <w:r>
+        <w:rPr>
+          <w:rFonts w:ascii="Courier New" w:hAnsi="Courier New" w:cs="Courier New"/>
+        </w:rPr>
+        <w:t>objective</w:t>
+      </w:r>
+      <w:proofErr w:type="spellEnd"/>
+      <w:r>
+        <w:rPr>
+          <w:rFonts w:ascii="Courier New" w:hAnsi="Courier New" w:cs="Courier New"/>
+        </w:rPr>
+        <w:t>(</w:t>
+      </w:r>
+      <w:proofErr w:type="gramEnd"/>
+      <w:r>
+        <w:rPr>
+          <w:rFonts w:ascii="Courier New" w:hAnsi="Courier New" w:cs="Courier New"/>
+        </w:rPr>
+        <w:t>)</w:t>
+      </w:r>
+      <w:r>
+        <w:t xml:space="preserve"> using ones for the </w:t>
+      </w:r>
+      <w:r>
+        <w:t>"node represents own color class"</w:t>
+      </w:r>
+      <w:r>
+        <w:t xml:space="preserve"> variables, zeros for </w:t>
+      </w:r>
+      <w:r>
+        <w:t>every other variable</w:t>
+      </w:r>
+    </w:p>
+    <w:p>
+      <w:pPr>
+        <w:pStyle w:val="ListParagraph"/>
+        <w:numPr>
+          <w:ilvl w:val="0"/>
+          <w:numId w:val="10"/>
+        </w:numPr>
+      </w:pPr>
+      <w:proofErr w:type="spellStart"/>
+      <w:r>
+        <w:rPr>
+          <w:rFonts w:ascii="Courier New" w:hAnsi="Courier New" w:cs="Courier New"/>
+        </w:rPr>
+        <w:t>add_</w:t>
+      </w:r>
+      <w:proofErr w:type="gramStart"/>
+      <w:r>
+        <w:rPr>
+          <w:rFonts w:ascii="Courier New" w:hAnsi="Courier New" w:cs="Courier New"/>
+        </w:rPr>
+        <w:t>constraints</w:t>
+      </w:r>
+      <w:proofErr w:type="spellEnd"/>
+      <w:r>
+        <w:rPr>
+          <w:rFonts w:ascii="Courier New" w:hAnsi="Courier New" w:cs="Courier New"/>
+        </w:rPr>
+        <w:t>(</w:t>
+      </w:r>
+      <w:proofErr w:type="gramEnd"/>
+      <w:r>
+        <w:rPr>
+          <w:rFonts w:ascii="Courier New" w:hAnsi="Courier New" w:cs="Courier New"/>
+        </w:rPr>
+        <w:t>)</w:t>
+      </w:r>
+      <w:r>
+        <w:t xml:space="preserve"> using:</w:t>
+      </w:r>
+    </w:p>
+    <w:p>
+      <w:pPr>
+        <w:pStyle w:val="ListParagraph"/>
+        <w:numPr>
+          <w:ilvl w:val="1"/>
+          <w:numId w:val="10"/>
+        </w:numPr>
+      </w:pPr>
+      <w:r>
+        <w:t xml:space="preserve">One </w:t>
+      </w:r>
+      <w:proofErr w:type="spellStart"/>
+      <w:r>
+        <w:rPr>
+          <w:rFonts w:ascii="Courier New" w:hAnsi="Courier New" w:cs="Courier New"/>
+        </w:rPr>
+        <w:t>Representative</w:t>
+      </w:r>
+      <w:r>
+        <w:rPr>
+          <w:rFonts w:ascii="Courier New" w:hAnsi="Courier New" w:cs="Courier New"/>
+        </w:rPr>
+        <w:t>Constraint</w:t>
+      </w:r>
+      <w:proofErr w:type="spellEnd"/>
+      <w:r>
+        <w:t xml:space="preserve"> for each node in the graph</w:t>
+      </w:r>
+    </w:p>
+    <w:p>
+      <w:pPr>
+        <w:pStyle w:val="ListParagraph"/>
+        <w:numPr>
+          <w:ilvl w:val="1"/>
+          <w:numId w:val="10"/>
+        </w:numPr>
+      </w:pPr>
+      <w:r>
+        <w:t xml:space="preserve">One </w:t>
+      </w:r>
+      <w:proofErr w:type="spellStart"/>
+      <w:r>
+        <w:rPr>
+          <w:rFonts w:ascii="Courier New" w:hAnsi="Courier New" w:cs="Courier New"/>
+        </w:rPr>
+        <w:t>Distinct</w:t>
+      </w:r>
+      <w:r>
+        <w:rPr>
+          <w:rFonts w:ascii="Courier New" w:hAnsi="Courier New" w:cs="Courier New"/>
+        </w:rPr>
+        <w:t>Representative</w:t>
+      </w:r>
+      <w:r>
+        <w:rPr>
+          <w:rFonts w:ascii="Courier New" w:hAnsi="Courier New" w:cs="Courier New"/>
+        </w:rPr>
+        <w:t>sForNeighbors</w:t>
+      </w:r>
+      <w:r>
+        <w:rPr>
+          <w:rFonts w:ascii="Courier New" w:hAnsi="Courier New" w:cs="Courier New"/>
+        </w:rPr>
+        <w:t>Constraint</w:t>
+      </w:r>
+      <w:proofErr w:type="spellEnd"/>
+      <w:r>
+        <w:t xml:space="preserve"> for each node, and each of the edges in the node's anti-neighborhood</w:t>
+      </w:r>
+    </w:p>
+    <w:p/>
+    <w:p>
+      <w:r>
+        <w:t xml:space="preserve">Method </w:t>
+      </w:r>
+      <w:proofErr w:type="gramStart"/>
+      <w:r>
+        <w:rPr>
+          <w:rFonts w:ascii="Courier New" w:hAnsi="Courier New" w:cs="Courier New"/>
+        </w:rPr>
+        <w:t>solve(</w:t>
+      </w:r>
+      <w:proofErr w:type="gramEnd"/>
+      <w:r>
+        <w:rPr>
+          <w:rFonts w:ascii="Courier New" w:hAnsi="Courier New" w:cs="Courier New"/>
+        </w:rPr>
+        <w:t>)</w:t>
+      </w:r>
+      <w:r>
+        <w:t xml:space="preserve"> calls </w:t>
+      </w:r>
+      <w:proofErr w:type="spellStart"/>
+      <w:r>
+        <w:rPr>
+          <w:rFonts w:ascii="Courier New" w:hAnsi="Courier New" w:cs="Courier New"/>
+        </w:rPr>
+        <w:t>cplex_solve</w:t>
+      </w:r>
+      <w:proofErr w:type="spellEnd"/>
+      <w:r>
+        <w:rPr>
+          <w:rFonts w:ascii="Courier New" w:hAnsi="Courier New" w:cs="Courier New"/>
+        </w:rPr>
+        <w:t>()</w:t>
+      </w:r>
+      <w:r>
+        <w:t xml:space="preserve"> and wraps the result in a </w:t>
+      </w:r>
+      <w:proofErr w:type="spellStart"/>
+      <w:r>
+        <w:rPr>
+          <w:rFonts w:ascii="Courier New" w:hAnsi="Courier New" w:cs="Courier New"/>
+        </w:rPr>
+        <w:t>representative</w:t>
+      </w:r>
+      <w:r>
+        <w:rPr>
+          <w:rFonts w:ascii="Courier New" w:hAnsi="Courier New" w:cs="Courier New"/>
+        </w:rPr>
+        <w:t>.Solution</w:t>
+      </w:r>
+      <w:proofErr w:type="spellEnd"/>
+      <w:r>
+        <w:t>.</w:t>
+      </w:r>
+    </w:p>
+    <w:p/>
+    <w:p>
+      <w:pPr>
+        <w:pStyle w:val="Heading4"/>
+      </w:pPr>
+      <w:r>
+        <w:t xml:space="preserve">Class </w:t>
+      </w:r>
+      <w:proofErr w:type="spellStart"/>
+      <w:proofErr w:type="gramStart"/>
+      <w:r>
+        <w:rPr>
+          <w:rFonts w:ascii="Courier New" w:hAnsi="Courier New" w:cs="Courier New"/>
+        </w:rPr>
+        <w:t>representative.RepresentativeConstraint</w:t>
+      </w:r>
+      <w:proofErr w:type="spellEnd"/>
+      <w:proofErr w:type="gramEnd"/>
+    </w:p>
+    <w:p/>
+    <w:p>
+      <w:r>
+        <w:t xml:space="preserve">Instances of this subclass of </w:t>
+      </w:r>
+      <w:r>
+        <w:rPr>
+          <w:rFonts w:ascii="Courier New" w:hAnsi="Courier New" w:cs="Courier New"/>
+        </w:rPr>
+        <w:t>Constraint</w:t>
+      </w:r>
+      <w:r>
+        <w:t xml:space="preserve"> model assignment formulation constraints of the form </w:t>
+      </w:r>
+      <w:r>
+        <w:sym w:font="Symbol" w:char="F053"/>
+      </w:r>
+      <w:r>
+        <w:rPr>
+          <w:i/>
+          <w:vertAlign w:val="subscript"/>
+        </w:rPr>
+        <w:t>j</w:t>
+      </w:r>
+      <w:r>
+        <w:rPr>
+          <w:vertAlign w:val="subscript"/>
+        </w:rPr>
+        <w:sym w:font="Symbol" w:char="F0CE"/>
+      </w:r>
+      <w:r>
+        <w:rPr>
+          <w:i/>
+          <w:vertAlign w:val="subscript"/>
+        </w:rPr>
+        <w:t>N-[</w:t>
+      </w:r>
+      <w:proofErr w:type="spellStart"/>
+      <w:r>
+        <w:rPr>
+          <w:i/>
+          <w:vertAlign w:val="subscript"/>
+        </w:rPr>
+        <w:t>i</w:t>
+      </w:r>
+      <w:proofErr w:type="spellEnd"/>
+      <w:r>
+        <w:rPr>
+          <w:i/>
+          <w:vertAlign w:val="subscript"/>
+        </w:rPr>
+        <w:t>]</w:t>
+      </w:r>
+      <w:r>
+        <w:t xml:space="preserve"> </w:t>
+      </w:r>
+      <w:proofErr w:type="spellStart"/>
+      <w:r>
+        <w:rPr>
+          <w:i/>
+        </w:rPr>
+        <w:t>x</w:t>
+      </w:r>
+      <w:r>
+        <w:rPr>
+          <w:i/>
+          <w:vertAlign w:val="subscript"/>
+        </w:rPr>
+        <w:t>i</w:t>
+      </w:r>
+      <w:r>
+        <w:rPr>
+          <w:i/>
+          <w:vertAlign w:val="subscript"/>
+        </w:rPr>
+        <w:t>j</w:t>
+      </w:r>
+      <w:proofErr w:type="spellEnd"/>
+      <w:r>
+        <w:t xml:space="preserve"> </w:t>
+      </w:r>
+      <w:r>
+        <w:sym w:font="Symbol" w:char="F0B3"/>
+      </w:r>
+      <w:r>
+        <w:t xml:space="preserve"> 1</w:t>
+      </w:r>
+      <w:r>
+        <w:t xml:space="preserve">, for a given </w:t>
+      </w:r>
+      <w:r>
+        <w:t>node</w:t>
+      </w:r>
+      <w:r>
+        <w:t xml:space="preserve"> </w:t>
+      </w:r>
+      <w:proofErr w:type="spellStart"/>
+      <w:r>
+        <w:rPr>
+          <w:i/>
+        </w:rPr>
+        <w:t>i</w:t>
+      </w:r>
+      <w:proofErr w:type="spellEnd"/>
+      <w:r>
+        <w:t>.</w:t>
+      </w:r>
+    </w:p>
+    <w:p/>
+    <w:p>
+      <w:pPr>
+        <w:pStyle w:val="Heading4"/>
+      </w:pPr>
+      <w:r>
+        <w:t xml:space="preserve">Class </w:t>
+      </w:r>
+      <w:proofErr w:type="spellStart"/>
+      <w:proofErr w:type="gramStart"/>
+      <w:r>
+        <w:rPr>
+          <w:rFonts w:ascii="Courier New" w:hAnsi="Courier New" w:cs="Courier New"/>
+        </w:rPr>
+        <w:t>representative.</w:t>
+      </w:r>
+      <w:r>
+        <w:rPr>
+          <w:rFonts w:ascii="Courier New" w:hAnsi="Courier New" w:cs="Courier New"/>
+        </w:rPr>
+        <w:t>Distinct</w:t>
+      </w:r>
+      <w:r>
+        <w:rPr>
+          <w:rFonts w:ascii="Courier New" w:hAnsi="Courier New" w:cs="Courier New"/>
+        </w:rPr>
+        <w:t>Representative</w:t>
+      </w:r>
+      <w:r>
+        <w:rPr>
+          <w:rFonts w:ascii="Courier New" w:hAnsi="Courier New" w:cs="Courier New"/>
+        </w:rPr>
+        <w:t>sForNeighbors</w:t>
+      </w:r>
+      <w:r>
+        <w:rPr>
+          <w:rFonts w:ascii="Courier New" w:hAnsi="Courier New" w:cs="Courier New"/>
+        </w:rPr>
+        <w:t>Constraint</w:t>
+      </w:r>
+      <w:proofErr w:type="spellEnd"/>
+      <w:proofErr w:type="gramEnd"/>
+    </w:p>
+    <w:p/>
+    <w:p>
+      <w:r>
+        <w:t xml:space="preserve">Instances of this subclass of </w:t>
+      </w:r>
+      <w:r>
+        <w:rPr>
+          <w:rFonts w:ascii="Courier New" w:hAnsi="Courier New" w:cs="Courier New"/>
+        </w:rPr>
+        <w:t>Constraint</w:t>
+      </w:r>
+      <w:r>
+        <w:t xml:space="preserve"> model assignment formulation constraints of the form</w:t>
+      </w:r>
+      <w:r>
+        <w:t xml:space="preserve"> </w:t>
+      </w:r>
+      <w:proofErr w:type="spellStart"/>
+      <w:r>
+        <w:rPr>
+          <w:i/>
+        </w:rPr>
+        <w:t>x</w:t>
+      </w:r>
+      <w:r>
+        <w:rPr>
+          <w:i/>
+          <w:vertAlign w:val="subscript"/>
+        </w:rPr>
+        <w:t>i</w:t>
+      </w:r>
+      <w:r>
+        <w:rPr>
+          <w:i/>
+          <w:vertAlign w:val="subscript"/>
+        </w:rPr>
+        <w:t>j</w:t>
+      </w:r>
+      <w:proofErr w:type="spellEnd"/>
+      <w:r>
+        <w:t xml:space="preserve"> + </w:t>
+      </w:r>
+      <w:proofErr w:type="spellStart"/>
+      <w:r>
+        <w:rPr>
+          <w:i/>
+        </w:rPr>
+        <w:t>x</w:t>
+      </w:r>
+      <w:r>
+        <w:rPr>
+          <w:i/>
+          <w:vertAlign w:val="subscript"/>
+        </w:rPr>
+        <w:t>i</w:t>
+      </w:r>
+      <w:r>
+        <w:rPr>
+          <w:i/>
+          <w:vertAlign w:val="subscript"/>
+        </w:rPr>
+        <w:t>k</w:t>
+      </w:r>
+      <w:proofErr w:type="spellEnd"/>
+      <w:r>
+        <w:t xml:space="preserve"> &lt;= </w:t>
+      </w:r>
+      <w:r>
+        <w:rPr>
+          <w:i/>
+        </w:rPr>
+        <w:t>x</w:t>
+      </w:r>
+      <w:r>
+        <w:rPr>
+          <w:i/>
+          <w:vertAlign w:val="subscript"/>
+        </w:rPr>
+        <w:t>ii</w:t>
+      </w:r>
+      <w:r>
+        <w:t xml:space="preserve">, </w:t>
+      </w:r>
+      <w:r>
+        <w:t xml:space="preserve">for a given node </w:t>
+      </w:r>
+      <w:proofErr w:type="spellStart"/>
+      <w:r>
+        <w:rPr>
+          <w:i/>
+        </w:rPr>
+        <w:t>i</w:t>
+      </w:r>
+      <w:proofErr w:type="spellEnd"/>
+      <w:r>
+        <w:t xml:space="preserve"> and edge (</w:t>
+      </w:r>
+      <w:r>
+        <w:rPr>
+          <w:i/>
+        </w:rPr>
+        <w:t>j</w:t>
+      </w:r>
+      <w:r>
+        <w:t xml:space="preserve">, </w:t>
+      </w:r>
+      <w:r>
+        <w:rPr>
+          <w:i/>
+        </w:rPr>
+        <w:t>k</w:t>
+      </w:r>
+      <w:r>
+        <w:t xml:space="preserve">) such that </w:t>
+      </w:r>
+      <w:r>
+        <w:rPr>
+          <w:i/>
+        </w:rPr>
+        <w:t>j</w:t>
+      </w:r>
+      <w:r>
+        <w:t xml:space="preserve"> and </w:t>
+      </w:r>
+      <w:r>
+        <w:rPr>
+          <w:i/>
+        </w:rPr>
+        <w:t>k</w:t>
+      </w:r>
+      <w:r>
+        <w:t xml:space="preserve"> are in the anti-neighborhood of </w:t>
+      </w:r>
+      <w:proofErr w:type="spellStart"/>
+      <w:r>
+        <w:rPr>
+          <w:i/>
+        </w:rPr>
+        <w:t>i</w:t>
+      </w:r>
+      <w:proofErr w:type="spellEnd"/>
+      <w:r>
+        <w:t>.</w:t>
+      </w:r>
+      <w:r>
+        <w:t xml:space="preserve"> </w:t>
+      </w:r>
+      <w:r>
+        <w:t>To satisfy CPLEX, the constraint is rephrased as</w:t>
+      </w:r>
+      <w:r>
+        <w:t xml:space="preserve"> </w:t>
+      </w:r>
+      <w:proofErr w:type="spellStart"/>
+      <w:r>
+        <w:rPr>
+          <w:i/>
+        </w:rPr>
+        <w:t>x</w:t>
+      </w:r>
+      <w:r>
+        <w:rPr>
+          <w:i/>
+          <w:vertAlign w:val="subscript"/>
+        </w:rPr>
+        <w:t>i</w:t>
+      </w:r>
+      <w:r>
+        <w:rPr>
+          <w:i/>
+          <w:vertAlign w:val="subscript"/>
+        </w:rPr>
+        <w:t>j</w:t>
+      </w:r>
+      <w:proofErr w:type="spellEnd"/>
+      <w:r>
+        <w:t xml:space="preserve"> + </w:t>
+      </w:r>
+      <w:proofErr w:type="spellStart"/>
+      <w:r>
+        <w:rPr>
+          <w:i/>
+        </w:rPr>
+        <w:t>x</w:t>
+      </w:r>
+      <w:r>
+        <w:rPr>
+          <w:i/>
+          <w:vertAlign w:val="subscript"/>
+        </w:rPr>
+        <w:t>i</w:t>
+      </w:r>
+      <w:r>
+        <w:rPr>
+          <w:i/>
+          <w:vertAlign w:val="subscript"/>
+        </w:rPr>
+        <w:t>k</w:t>
+      </w:r>
+      <w:proofErr w:type="spellEnd"/>
+      <w:r>
+        <w:t xml:space="preserve"> </w:t>
+      </w:r>
+      <w:r>
+        <w:t xml:space="preserve">- </w:t>
+      </w:r>
+      <w:r>
+        <w:rPr>
+          <w:i/>
+        </w:rPr>
+        <w:t>x</w:t>
+      </w:r>
+      <w:r>
+        <w:rPr>
+          <w:i/>
+          <w:vertAlign w:val="subscript"/>
+        </w:rPr>
+        <w:t>ii</w:t>
+      </w:r>
+      <w:r>
+        <w:t xml:space="preserve"> </w:t>
+      </w:r>
+      <w:r>
+        <w:t xml:space="preserve">&lt;= </w:t>
+      </w:r>
+      <w:r>
+        <w:t>0.</w:t>
+      </w:r>
+    </w:p>
+    <w:p/>
+    <w:p>
+      <w:pPr>
+        <w:pStyle w:val="Heading4"/>
+      </w:pPr>
+      <w:r>
+        <w:t xml:space="preserve">Class </w:t>
+      </w:r>
+      <w:proofErr w:type="spellStart"/>
+      <w:proofErr w:type="gramStart"/>
+      <w:r>
+        <w:rPr>
+          <w:rFonts w:ascii="Courier New" w:hAnsi="Courier New" w:cs="Courier New"/>
+        </w:rPr>
+        <w:t>representative</w:t>
+      </w:r>
+      <w:r>
+        <w:rPr>
+          <w:rFonts w:ascii="Courier New" w:hAnsi="Courier New" w:cs="Courier New"/>
+        </w:rPr>
+        <w:t>.CliqueCut</w:t>
+      </w:r>
+      <w:proofErr w:type="spellEnd"/>
+      <w:proofErr w:type="gramEnd"/>
+    </w:p>
+    <w:p/>
+    <w:p>
+      <w:r>
+        <w:t xml:space="preserve">Instances of this subclass of </w:t>
+      </w:r>
+      <w:r>
+        <w:rPr>
+          <w:rFonts w:ascii="Courier New" w:hAnsi="Courier New" w:cs="Courier New"/>
+        </w:rPr>
+        <w:t>Cut</w:t>
+      </w:r>
+      <w:r>
+        <w:t xml:space="preserve"> model clique cuts for the </w:t>
+      </w:r>
+      <w:r>
+        <w:t>representative</w:t>
+      </w:r>
+      <w:r>
+        <w:t xml:space="preserve"> formulation. These are inequalities of the form </w:t>
+      </w:r>
+      <w:r>
+        <w:sym w:font="Symbol" w:char="F053"/>
+      </w:r>
+      <w:r>
+        <w:rPr>
+          <w:i/>
+          <w:vertAlign w:val="subscript"/>
+        </w:rPr>
+        <w:t>j</w:t>
+      </w:r>
+      <w:r>
+        <w:rPr>
+          <w:vertAlign w:val="subscript"/>
+        </w:rPr>
+        <w:sym w:font="Symbol" w:char="F0CE"/>
+      </w:r>
+      <w:r>
+        <w:rPr>
+          <w:vertAlign w:val="subscript"/>
+        </w:rPr>
+        <w:t>Q</w:t>
+      </w:r>
+      <w:r>
+        <w:t xml:space="preserve"> </w:t>
+      </w:r>
+      <w:proofErr w:type="spellStart"/>
+      <w:r>
+        <w:rPr>
+          <w:i/>
+        </w:rPr>
+        <w:t>x</w:t>
+      </w:r>
+      <w:r>
+        <w:rPr>
+          <w:i/>
+          <w:vertAlign w:val="subscript"/>
+        </w:rPr>
+        <w:t>ij</w:t>
+      </w:r>
+      <w:proofErr w:type="spellEnd"/>
+      <w:r>
+        <w:t xml:space="preserve"> </w:t>
+      </w:r>
+      <w:r>
+        <w:sym w:font="Symbol" w:char="F0A3"/>
+      </w:r>
+      <w:r>
+        <w:t xml:space="preserve"> </w:t>
+      </w:r>
+      <w:r>
+        <w:rPr>
+          <w:i/>
+        </w:rPr>
+        <w:t>x</w:t>
+      </w:r>
+      <w:r>
+        <w:rPr>
+          <w:i/>
+          <w:vertAlign w:val="subscript"/>
+        </w:rPr>
+        <w:t>ii</w:t>
+      </w:r>
+      <w:r>
+        <w:t xml:space="preserve">, for a given clique Q and color </w:t>
+      </w:r>
+      <w:r>
+        <w:rPr>
+          <w:i/>
+        </w:rPr>
+        <w:t>k</w:t>
+      </w:r>
+      <w:r>
+        <w:t xml:space="preserve">. To satisfy CPLEX, the cut is rephrased as </w:t>
+      </w:r>
+      <w:r>
+        <w:t>(</w:t>
+      </w:r>
+      <w:r>
+        <w:sym w:font="Symbol" w:char="F053"/>
+      </w:r>
+      <w:proofErr w:type="spellStart"/>
+      <w:r>
+        <w:rPr>
+          <w:i/>
+          <w:vertAlign w:val="subscript"/>
+        </w:rPr>
+        <w:t>i</w:t>
+      </w:r>
+      <w:proofErr w:type="spellEnd"/>
+      <w:r>
+        <w:rPr>
+          <w:vertAlign w:val="subscript"/>
+        </w:rPr>
+        <w:sym w:font="Symbol" w:char="F0CE"/>
+      </w:r>
+      <w:r>
+        <w:rPr>
+          <w:vertAlign w:val="subscript"/>
+        </w:rPr>
+        <w:t>Q</w:t>
+      </w:r>
+      <w:r>
+        <w:t xml:space="preserve"> </w:t>
+      </w:r>
+      <w:proofErr w:type="spellStart"/>
+      <w:r>
+        <w:rPr>
+          <w:i/>
+        </w:rPr>
+        <w:t>x</w:t>
+      </w:r>
+      <w:r>
+        <w:rPr>
+          <w:i/>
+          <w:vertAlign w:val="subscript"/>
+        </w:rPr>
+        <w:t>ik</w:t>
+      </w:r>
+      <w:proofErr w:type="spellEnd"/>
+      <w:r>
+        <w:t>)</w:t>
+      </w:r>
+      <w:r>
+        <w:t xml:space="preserve"> </w:t>
+      </w:r>
+      <w:r>
+        <w:t>–</w:t>
+      </w:r>
+      <w:r>
+        <w:t xml:space="preserve"> </w:t>
+      </w:r>
+      <w:r>
+        <w:rPr>
+          <w:i/>
+        </w:rPr>
+        <w:t>x</w:t>
+      </w:r>
+      <w:r>
+        <w:rPr>
+          <w:i/>
+          <w:vertAlign w:val="subscript"/>
+        </w:rPr>
+        <w:t>ii</w:t>
+      </w:r>
+      <w:r>
+        <w:t xml:space="preserve"> </w:t>
+      </w:r>
+      <w:r>
+        <w:sym w:font="Symbol" w:char="F0A3"/>
+      </w:r>
+      <w:r>
+        <w:t xml:space="preserve"> 0.</w:t>
+      </w:r>
+    </w:p>
+    <w:p>
+      <w:pPr>
+        <w:pStyle w:val="Heading3"/>
+      </w:pPr>
+    </w:p>
+    <w:p>
+      <w:pPr>
+        <w:pStyle w:val="Heading4"/>
+      </w:pPr>
+      <w:r>
+        <w:t xml:space="preserve">Module </w:t>
+      </w:r>
+      <w:proofErr w:type="spellStart"/>
+      <w:r>
+        <w:rPr>
+          <w:rFonts w:ascii="Courier New" w:hAnsi="Courier New" w:cs="Courier New"/>
+        </w:rPr>
+        <w:t>dimacs</w:t>
+      </w:r>
+      <w:proofErr w:type="spellEnd"/>
+    </w:p>
+    <w:p/>
+    <w:p>
+      <w:r>
+        <w:t xml:space="preserve">This module contains helper classes </w:t>
+      </w:r>
+      <w:r>
+        <w:rPr>
+          <w:rFonts w:ascii="Courier New" w:hAnsi="Courier New" w:cs="Courier New"/>
+        </w:rPr>
+        <w:t>Parser</w:t>
+      </w:r>
+      <w:r>
+        <w:t xml:space="preserve"> and </w:t>
+      </w:r>
+      <w:r>
+        <w:rPr>
+          <w:rFonts w:ascii="Courier New" w:hAnsi="Courier New" w:cs="Courier New"/>
+        </w:rPr>
+        <w:t>Formatter</w:t>
+      </w:r>
+      <w:r>
+        <w:t xml:space="preserve"> </w:t>
+      </w:r>
+      <w:r>
+        <w:t xml:space="preserve">for parsing DIMACS graph input and </w:t>
+      </w:r>
+      <w:r>
+        <w:t>emitting graphs to DIMACS format.</w:t>
+      </w:r>
+    </w:p>
+    <w:p/>
+    <w:p>
+      <w:r>
+        <w:rPr>
+          <w:b/>
+        </w:rPr>
+        <w:t>Note:</w:t>
+      </w:r>
+      <w:r>
+        <w:t xml:space="preserve"> Some files in the DIMACS test set seemed to represent undirected graphs using edges in both directions: i.e. an edge (</w:t>
+      </w:r>
+      <w:proofErr w:type="spellStart"/>
+      <w:r>
+        <w:rPr>
+          <w:i/>
+        </w:rPr>
+        <w:t>i</w:t>
+      </w:r>
+      <w:proofErr w:type="spellEnd"/>
+      <w:r>
+        <w:t xml:space="preserve">, </w:t>
+      </w:r>
+      <w:r>
+        <w:rPr>
+          <w:i/>
+        </w:rPr>
+        <w:t>j</w:t>
+      </w:r>
+      <w:r>
+        <w:t>) would have a line for (</w:t>
+      </w:r>
+      <w:proofErr w:type="spellStart"/>
+      <w:r>
+        <w:rPr>
+          <w:i/>
+        </w:rPr>
+        <w:t>i</w:t>
+      </w:r>
+      <w:proofErr w:type="spellEnd"/>
+      <w:r>
+        <w:t xml:space="preserve">, </w:t>
+      </w:r>
+      <w:r>
+        <w:rPr>
+          <w:i/>
+        </w:rPr>
+        <w:t>j</w:t>
+      </w:r>
+      <w:r>
+        <w:t>) and a line for (</w:t>
+      </w:r>
+      <w:r>
+        <w:rPr>
+          <w:rFonts w:cs="Courier New"/>
+          <w:i/>
+        </w:rPr>
+        <w:t>j</w:t>
+      </w:r>
+      <w:r>
+        <w:t xml:space="preserve">, </w:t>
+      </w:r>
+      <w:proofErr w:type="spellStart"/>
+      <w:r>
+        <w:rPr>
+          <w:i/>
+        </w:rPr>
+        <w:t>i</w:t>
+      </w:r>
+      <w:proofErr w:type="spellEnd"/>
+      <w:r>
+        <w:t>). For this reason, a Parser sanity-checks a file against the number of expected edges and the number of expected edges divided by 2.</w:t>
+      </w:r>
+    </w:p>
+    <w:p/>
+    <w:p>
+      <w:bookmarkStart w:id="5" w:name="_GoBack"/>
+      <w:r>
+        <w:rPr>
+          <w:b/>
+        </w:rPr>
+        <w:t>Note:</w:t>
+      </w:r>
+      <w:bookmarkEnd w:id="5"/>
+      <w:r>
+        <w:t xml:space="preserve"> Nodes are assumed to be numbered in sequence. </w:t>
+      </w:r>
+      <w:r>
+        <w:t>If for some reason a graph is given that has isolated nodes (not implied by any edge in the graph file), their numbers are assumed to fall within the range [</w:t>
+      </w:r>
+      <w:proofErr w:type="gramStart"/>
+      <w:r>
+        <w:t>min(</w:t>
+      </w:r>
+      <w:proofErr w:type="gramEnd"/>
+      <w:r>
+        <w:t>node number), min(node number) + number of expected nodes].</w:t>
+      </w:r>
+    </w:p>
+    <w:p/>
+    <w:p>
+      <w:pPr>
+        <w:pStyle w:val="Heading4"/>
+      </w:pPr>
+      <w:r>
+        <w:lastRenderedPageBreak/>
+        <w:t>solver.py</w:t>
+      </w:r>
+    </w:p>
+    <w:p/>
+    <w:p>
+      <w:r>
+        <w:t xml:space="preserve">This module contains the main routine, and a function </w:t>
+      </w:r>
+      <w:proofErr w:type="gramStart"/>
+      <w:r>
+        <w:t>plot(</w:t>
+      </w:r>
+      <w:proofErr w:type="gramEnd"/>
+      <w:r>
+        <w:t>) that will plot an integer coloring using matplotlib if such is found.</w:t>
+      </w:r>
+    </w:p>
+    <w:p/>
+    <w:p>
+      <w:r>
+        <w:t xml:space="preserve">After parsing command line arguments as described above in </w:t>
+      </w:r>
+      <w:r>
+        <w:fldChar w:fldCharType="begin"/>
+      </w:r>
+      <w:r>
+        <w:instrText xml:space="preserve"> REF _Ref512855568 \h </w:instrText>
+      </w:r>
+      <w:r>
+        <w:fldChar w:fldCharType="separate"/>
+      </w:r>
+      <w:r>
+        <w:t>Running the Program</w:t>
+      </w:r>
+      <w:r>
+        <w:fldChar w:fldCharType="end"/>
+      </w:r>
+      <w:r>
+        <w:t xml:space="preserve">, </w:t>
+      </w:r>
+      <w:r>
+        <w:t>the main routine proceeds as follows:</w:t>
+      </w:r>
+    </w:p>
+    <w:p/>
+    <w:p>
+      <w:pPr>
+        <w:pStyle w:val="ListParagraph"/>
+        <w:numPr>
+          <w:ilvl w:val="0"/>
+          <w:numId w:val="10"/>
+        </w:numPr>
+      </w:pPr>
+      <w:r>
+        <w:t xml:space="preserve">Read the graph to be colored from a file named in the </w:t>
+      </w:r>
+      <w:r>
+        <w:rPr>
+          <w:rFonts w:ascii="Courier New" w:hAnsi="Courier New" w:cs="Courier New"/>
+        </w:rPr>
+        <w:t>-g</w:t>
+      </w:r>
+      <w:r>
+        <w:t xml:space="preserve"> option</w:t>
+      </w:r>
+    </w:p>
+    <w:p>
+      <w:pPr>
+        <w:pStyle w:val="ListParagraph"/>
+        <w:numPr>
+          <w:ilvl w:val="0"/>
+          <w:numId w:val="10"/>
+        </w:numPr>
+      </w:pPr>
+      <w:r>
+        <w:t>While we don't have a solution and there are no more violated cuts to apply:</w:t>
+      </w:r>
+    </w:p>
+    <w:p>
+      <w:pPr>
+        <w:pStyle w:val="ListParagraph"/>
+        <w:numPr>
+          <w:ilvl w:val="1"/>
+          <w:numId w:val="10"/>
+        </w:numPr>
+      </w:pPr>
+      <w:r>
+        <w:t>If there is no problem instance yet created, m</w:t>
+      </w:r>
+      <w:r>
+        <w:t xml:space="preserve">ake an instance of </w:t>
+      </w:r>
+      <w:proofErr w:type="spellStart"/>
+      <w:r>
+        <w:rPr>
+          <w:rFonts w:ascii="Courier New" w:hAnsi="Courier New" w:cs="Courier New"/>
+        </w:rPr>
+        <w:t>VertexColoringProblem</w:t>
+      </w:r>
+      <w:proofErr w:type="spellEnd"/>
+      <w:r>
+        <w:t xml:space="preserve"> corresponding to the formulation specified by the </w:t>
+      </w:r>
+      <w:r>
+        <w:rPr>
+          <w:rFonts w:ascii="Courier New" w:hAnsi="Courier New" w:cs="Courier New"/>
+        </w:rPr>
+        <w:t>-f</w:t>
+      </w:r>
+      <w:r>
+        <w:t xml:space="preserve"> option</w:t>
+      </w:r>
+      <w:r>
+        <w:t xml:space="preserve">, to be solved as either a 0-1 IP or a linear relaxation thereof as specific by the </w:t>
+      </w:r>
+      <w:r>
+        <w:rPr>
+          <w:rFonts w:ascii="Courier New" w:hAnsi="Courier New" w:cs="Courier New"/>
+        </w:rPr>
+        <w:t>-s</w:t>
+      </w:r>
+      <w:r>
+        <w:t xml:space="preserve"> option</w:t>
+      </w:r>
+      <w:r>
+        <w:t xml:space="preserve">. Retain a dictionary of candidate clique cuts to apply, keyed by a unique ID, by asking the problem for </w:t>
+      </w:r>
+      <w:proofErr w:type="spellStart"/>
+      <w:r>
+        <w:rPr>
+          <w:rFonts w:ascii="Courier New" w:hAnsi="Courier New" w:cs="Courier New"/>
+        </w:rPr>
+        <w:t>clique_</w:t>
+      </w:r>
+      <w:proofErr w:type="gramStart"/>
+      <w:r>
+        <w:rPr>
+          <w:rFonts w:ascii="Courier New" w:hAnsi="Courier New" w:cs="Courier New"/>
+        </w:rPr>
+        <w:t>cuts</w:t>
+      </w:r>
+      <w:proofErr w:type="spellEnd"/>
+      <w:r>
+        <w:rPr>
+          <w:rFonts w:ascii="Courier New" w:hAnsi="Courier New" w:cs="Courier New"/>
+        </w:rPr>
+        <w:t>(</w:t>
+      </w:r>
+      <w:proofErr w:type="gramEnd"/>
+      <w:r>
+        <w:rPr>
+          <w:rFonts w:ascii="Courier New" w:hAnsi="Courier New" w:cs="Courier New"/>
+        </w:rPr>
+        <w:t>)</w:t>
+      </w:r>
+      <w:r>
+        <w:t>.</w:t>
+      </w:r>
+    </w:p>
+    <w:p>
+      <w:pPr>
+        <w:pStyle w:val="ListParagraph"/>
+        <w:numPr>
+          <w:ilvl w:val="1"/>
+          <w:numId w:val="10"/>
+        </w:numPr>
+      </w:pPr>
+      <w:r>
+        <w:t>Otherwise:</w:t>
+      </w:r>
+    </w:p>
+    <w:p>
+      <w:pPr>
+        <w:pStyle w:val="ListParagraph"/>
+        <w:numPr>
+          <w:ilvl w:val="2"/>
+          <w:numId w:val="10"/>
+        </w:numPr>
+      </w:pPr>
+      <w:r>
+        <w:t xml:space="preserve">If "warm" restart mode is specified via the </w:t>
+      </w:r>
+      <w:r>
+        <w:rPr>
+          <w:rFonts w:ascii="Courier New" w:hAnsi="Courier New" w:cs="Courier New"/>
+        </w:rPr>
+        <w:t>-r</w:t>
+      </w:r>
+      <w:r>
+        <w:t xml:space="preserve"> option, and we've solved the current problem before, add any newly violated clique cuts to the problem via </w:t>
+      </w:r>
+      <w:proofErr w:type="spellStart"/>
+      <w:r>
+        <w:rPr>
+          <w:rFonts w:ascii="Courier New" w:hAnsi="Courier New" w:cs="Courier New"/>
+        </w:rPr>
+        <w:t>add_</w:t>
+      </w:r>
+      <w:proofErr w:type="gramStart"/>
+      <w:r>
+        <w:rPr>
+          <w:rFonts w:ascii="Courier New" w:hAnsi="Courier New" w:cs="Courier New"/>
+        </w:rPr>
+        <w:t>constraints</w:t>
+      </w:r>
+      <w:proofErr w:type="spellEnd"/>
+      <w:r>
+        <w:rPr>
+          <w:rFonts w:ascii="Courier New" w:hAnsi="Courier New" w:cs="Courier New"/>
+        </w:rPr>
+        <w:t>(</w:t>
+      </w:r>
+      <w:proofErr w:type="gramEnd"/>
+      <w:r>
+        <w:rPr>
+          <w:rFonts w:ascii="Courier New" w:hAnsi="Courier New" w:cs="Courier New"/>
+        </w:rPr>
+        <w:t>)</w:t>
+      </w:r>
+      <w:r>
+        <w:t xml:space="preserve">. Otherwise, make a fresh instance of the problem, and add any previously collected clique cuts to it via </w:t>
+      </w:r>
+      <w:proofErr w:type="spellStart"/>
+      <w:r>
+        <w:rPr>
+          <w:rFonts w:ascii="Courier New" w:hAnsi="Courier New" w:cs="Courier New"/>
+        </w:rPr>
+        <w:t>add_</w:t>
+      </w:r>
+      <w:proofErr w:type="gramStart"/>
+      <w:r>
+        <w:rPr>
+          <w:rFonts w:ascii="Courier New" w:hAnsi="Courier New" w:cs="Courier New"/>
+        </w:rPr>
+        <w:t>constraints</w:t>
+      </w:r>
+      <w:proofErr w:type="spellEnd"/>
+      <w:r>
+        <w:rPr>
+          <w:rFonts w:ascii="Courier New" w:hAnsi="Courier New" w:cs="Courier New"/>
+        </w:rPr>
+        <w:t>(</w:t>
+      </w:r>
+      <w:proofErr w:type="gramEnd"/>
+      <w:r>
+        <w:rPr>
+          <w:rFonts w:ascii="Courier New" w:hAnsi="Courier New" w:cs="Courier New"/>
+        </w:rPr>
+        <w:t>)</w:t>
+      </w:r>
+      <w:r>
+        <w:t xml:space="preserve">. </w:t>
+      </w:r>
+    </w:p>
+    <w:p>
+      <w:pPr>
+        <w:pStyle w:val="ListParagraph"/>
+        <w:numPr>
+          <w:ilvl w:val="1"/>
+          <w:numId w:val="10"/>
+        </w:numPr>
+      </w:pPr>
+      <w:r>
+        <w:t xml:space="preserve">Suppress CPLEX output via </w:t>
+      </w:r>
+      <w:proofErr w:type="spellStart"/>
+      <w:r>
+        <w:rPr>
+          <w:rFonts w:ascii="Courier New" w:hAnsi="Courier New" w:cs="Courier New"/>
+        </w:rPr>
+        <w:t>suppress_</w:t>
+      </w:r>
+      <w:proofErr w:type="gramStart"/>
+      <w:r>
+        <w:rPr>
+          <w:rFonts w:ascii="Courier New" w:hAnsi="Courier New" w:cs="Courier New"/>
+        </w:rPr>
+        <w:t>output</w:t>
+      </w:r>
+      <w:proofErr w:type="spellEnd"/>
+      <w:r>
+        <w:rPr>
+          <w:rFonts w:ascii="Courier New" w:hAnsi="Courier New" w:cs="Courier New"/>
+        </w:rPr>
+        <w:t>(</w:t>
+      </w:r>
+      <w:proofErr w:type="gramEnd"/>
+      <w:r>
+        <w:rPr>
+          <w:rFonts w:ascii="Courier New" w:hAnsi="Courier New" w:cs="Courier New"/>
+        </w:rPr>
+        <w:t>)</w:t>
+      </w:r>
+      <w:r>
+        <w:t xml:space="preserve">. Write the next rendition of the problem (including added cuts) to a file via </w:t>
+      </w:r>
+      <w:proofErr w:type="spellStart"/>
+      <w:r>
+        <w:rPr>
+          <w:rFonts w:ascii="Courier New" w:hAnsi="Courier New" w:cs="Courier New"/>
+        </w:rPr>
+        <w:t>emit_</w:t>
+      </w:r>
+      <w:proofErr w:type="gramStart"/>
+      <w:r>
+        <w:rPr>
+          <w:rFonts w:ascii="Courier New" w:hAnsi="Courier New" w:cs="Courier New"/>
+        </w:rPr>
+        <w:t>to</w:t>
+      </w:r>
+      <w:proofErr w:type="spellEnd"/>
+      <w:r>
+        <w:rPr>
+          <w:rFonts w:ascii="Courier New" w:hAnsi="Courier New" w:cs="Courier New"/>
+        </w:rPr>
+        <w:t>(</w:t>
+      </w:r>
+      <w:proofErr w:type="gramEnd"/>
+      <w:r>
+        <w:rPr>
+          <w:rFonts w:ascii="Courier New" w:hAnsi="Courier New" w:cs="Courier New"/>
+        </w:rPr>
+        <w:t>)</w:t>
+      </w:r>
+      <w:r>
+        <w:t>.</w:t>
+      </w:r>
+    </w:p>
+    <w:p>
+      <w:pPr>
+        <w:pStyle w:val="ListParagraph"/>
+        <w:numPr>
+          <w:ilvl w:val="1"/>
+          <w:numId w:val="10"/>
+        </w:numPr>
+      </w:pPr>
+      <w:r>
+        <w:t xml:space="preserve">Ask CPLEX to solve the problem via </w:t>
+      </w:r>
+      <w:proofErr w:type="gramStart"/>
+      <w:r>
+        <w:rPr>
+          <w:rFonts w:ascii="Courier New" w:hAnsi="Courier New" w:cs="Courier New"/>
+        </w:rPr>
+        <w:t>solve(</w:t>
+      </w:r>
+      <w:proofErr w:type="gramEnd"/>
+      <w:r>
+        <w:rPr>
+          <w:rFonts w:ascii="Courier New" w:hAnsi="Courier New" w:cs="Courier New"/>
+        </w:rPr>
+        <w:t>)</w:t>
+      </w:r>
+      <w:r>
+        <w:t xml:space="preserve">. Show the time take to solve, and the objective value. If verbosity was requested via the </w:t>
+      </w:r>
+      <w:r>
+        <w:rPr>
+          <w:rFonts w:ascii="Courier New" w:hAnsi="Courier New" w:cs="Courier New"/>
+        </w:rPr>
+        <w:t>-v</w:t>
+      </w:r>
+      <w:r>
+        <w:t xml:space="preserve"> option, show the values of all the variables in the current solution.</w:t>
+      </w:r>
+    </w:p>
+    <w:p>
+      <w:pPr>
+        <w:pStyle w:val="ListParagraph"/>
+        <w:numPr>
+          <w:ilvl w:val="1"/>
+          <w:numId w:val="10"/>
+        </w:numPr>
+      </w:pPr>
+      <w:r>
+        <w:t xml:space="preserve">Decide which of the as-yet-unapplied clique cuts </w:t>
+      </w:r>
+      <w:r>
+        <w:t xml:space="preserve">will cut off the current solution by testing each candidate cut's </w:t>
+      </w:r>
+      <w:proofErr w:type="gramStart"/>
+      <w:r>
+        <w:rPr>
+          <w:rFonts w:ascii="Courier New" w:hAnsi="Courier New" w:cs="Courier New"/>
+        </w:rPr>
+        <w:t>allows(</w:t>
+      </w:r>
+      <w:proofErr w:type="gramEnd"/>
+      <w:r>
+        <w:rPr>
+          <w:rFonts w:ascii="Courier New" w:hAnsi="Courier New" w:cs="Courier New"/>
+        </w:rPr>
+        <w:t>)</w:t>
+      </w:r>
+      <w:r>
+        <w:t xml:space="preserve"> method. Retain the violators, if any, for the next iteration, and exclude these as candidates for subsequent consideration.</w:t>
+      </w:r>
+    </w:p>
+    <w:p>
+      <w:pPr>
+        <w:pStyle w:val="ListParagraph"/>
+        <w:numPr>
+          <w:ilvl w:val="0"/>
+          <w:numId w:val="10"/>
+        </w:numPr>
+      </w:pPr>
+      <w:r>
+        <w:t>When there are no more violated cuts, show the current solution's objective value and the values of all the variables.</w:t>
+      </w:r>
+    </w:p>
+    <w:p>
+      <w:pPr>
+        <w:pStyle w:val="ListParagraph"/>
+        <w:numPr>
+          <w:ilvl w:val="0"/>
+          <w:numId w:val="10"/>
+        </w:numPr>
+      </w:pPr>
+      <w:r>
+        <w:t xml:space="preserve">If the solution is integer and plotting was requested via the </w:t>
+      </w:r>
+      <w:r>
+        <w:rPr>
+          <w:rFonts w:ascii="Courier New" w:hAnsi="Courier New" w:cs="Courier New"/>
+        </w:rPr>
+        <w:t>-p</w:t>
+      </w:r>
+      <w:r>
+        <w:t xml:space="preserve"> option, call </w:t>
+      </w:r>
+      <w:proofErr w:type="gramStart"/>
+      <w:r>
+        <w:rPr>
+          <w:rFonts w:ascii="Courier New" w:hAnsi="Courier New" w:cs="Courier New"/>
+        </w:rPr>
+        <w:t>plot(</w:t>
+      </w:r>
+      <w:proofErr w:type="gramEnd"/>
+      <w:r>
+        <w:rPr>
+          <w:rFonts w:ascii="Courier New" w:hAnsi="Courier New" w:cs="Courier New"/>
+        </w:rPr>
+        <w:t>)</w:t>
+      </w:r>
+      <w:r>
+        <w:t xml:space="preserve"> to plot the solution.</w:t>
+      </w:r>
+    </w:p>
     <w:p/>
     <w:p>
       <w:pPr>
@@ -7828,8 +10439,8 @@
   <w:abstractNum w:abstractNumId="2" w15:restartNumberingAfterBreak="0">
     <w:nsid w:val="0C6938A8"/>
     <w:multiLevelType w:val="hybridMultilevel"/>
-    <w:tmpl w:val="C35AD218"/>
-    <w:lvl w:ilvl="0" w:tplc="93603092">
+    <w:tmpl w:val="7F80ECC2"/>
+    <w:lvl w:ilvl="0" w:tplc="0B4E0CDA">
       <w:numFmt w:val="bullet"/>
       <w:lvlText w:val=""/>
       <w:lvlJc w:val="left"/>
@@ -7837,7 +10448,7 @@
         <w:ind w:left="720" w:hanging="360"/>
       </w:pPr>
       <w:rPr>
-        <w:rFonts w:ascii="Wingdings" w:eastAsiaTheme="minorHAnsi" w:hAnsi="Wingdings" w:cs="Times New Roman" w:hint="default"/>
+        <w:rFonts w:ascii="Wingdings" w:eastAsiaTheme="minorHAnsi" w:hAnsi="Wingdings" w:cstheme="minorBidi" w:hint="default"/>
       </w:rPr>
     </w:lvl>
     <w:lvl w:ilvl="1" w:tplc="04090003">
@@ -7852,7 +10463,7 @@
         <w:rFonts w:ascii="Courier New" w:hAnsi="Courier New" w:cs="Courier New" w:hint="default"/>
       </w:rPr>
     </w:lvl>
-    <w:lvl w:ilvl="2" w:tplc="04090005" w:tentative="1">
+    <w:lvl w:ilvl="2" w:tplc="04090005">
       <w:start w:val="1"/>
       <w:numFmt w:val="bullet"/>
       <w:lvlText w:val=""/>
@@ -10060,7 +12671,7 @@
 </file>
 
 <file path=customXml/itemProps1.xml><?xml version="1.0" encoding="utf-8"?>
-<ds:datastoreItem xmlns:ds="http://schemas.openxmlformats.org/officeDocument/2006/customXml" ds:itemID="{2D12F1A3-A478-FD4C-864C-604816989C3E}">
+<ds:datastoreItem xmlns:ds="http://schemas.openxmlformats.org/officeDocument/2006/customXml" ds:itemID="{DC4A43DA-FF31-4240-A5FD-F49E9485C199}">
   <ds:schemaRefs>
     <ds:schemaRef ds:uri="http://schemas.openxmlformats.org/officeDocument/2006/bibliography"/>
   </ds:schemaRefs>

</xml_diff>

<commit_message>
HW5 solns; tech report wip
</commit_message>
<xml_diff>
--- a/project/technical-report.docx
+++ b/project/technical-report.docx
@@ -396,7 +396,16 @@
       </w:r>
       <w:proofErr w:type="spellEnd"/>
       <w:r>
-        <w:t xml:space="preserve"> describe this straightforward formulation in "A Branch-and-Cut Algorithm for Graph Coloring".</w:t>
+        <w:t xml:space="preserve"> describe this straightforward formulation</w:t>
+      </w:r>
+      <w:r>
+        <w:rPr>
+          <w:rStyle w:val="EndnoteReference"/>
+        </w:rPr>
+        <w:endnoteReference w:id="1"/>
+      </w:r>
+      <w:r>
+        <w:t>.</w:t>
       </w:r>
     </w:p>
     <w:p/>
@@ -992,6 +1001,106 @@
       </w:r>
     </w:p>
     <w:p/>
+    <w:p>
+      <w:pPr>
+        <w:jc w:val="center"/>
+      </w:pPr>
+      <w:proofErr w:type="spellStart"/>
+      <w:r>
+        <w:rPr>
+          <w:i/>
+        </w:rPr>
+        <w:t>w</w:t>
+      </w:r>
+      <w:r>
+        <w:rPr>
+          <w:i/>
+          <w:vertAlign w:val="subscript"/>
+        </w:rPr>
+        <w:t>k</w:t>
+      </w:r>
+      <w:proofErr w:type="spellEnd"/>
+      <w:r>
+        <w:t xml:space="preserve"> </w:t>
+      </w:r>
+      <w:r>
+        <w:sym w:font="Symbol" w:char="F0A3"/>
+      </w:r>
+      <w:r>
+        <w:t xml:space="preserve"> </w:t>
+      </w:r>
+      <w:r>
+        <w:sym w:font="Symbol" w:char="F053"/>
+      </w:r>
+      <w:proofErr w:type="spellStart"/>
+      <w:r>
+        <w:rPr>
+          <w:i/>
+          <w:vertAlign w:val="subscript"/>
+        </w:rPr>
+        <w:t>i</w:t>
+      </w:r>
+      <w:proofErr w:type="spellEnd"/>
+      <w:r>
+        <w:rPr>
+          <w:vertAlign w:val="subscript"/>
+        </w:rPr>
+        <w:sym w:font="Symbol" w:char="F0CE"/>
+      </w:r>
+      <w:r>
+        <w:rPr>
+          <w:vertAlign w:val="subscript"/>
+        </w:rPr>
+        <w:t>V</w:t>
+      </w:r>
+      <w:r>
+        <w:t xml:space="preserve"> </w:t>
+      </w:r>
+      <w:proofErr w:type="spellStart"/>
+      <w:r>
+        <w:rPr>
+          <w:i/>
+        </w:rPr>
+        <w:t>x</w:t>
+      </w:r>
+      <w:r>
+        <w:rPr>
+          <w:i/>
+          <w:vertAlign w:val="subscript"/>
+        </w:rPr>
+        <w:t>ik</w:t>
+      </w:r>
+      <w:proofErr w:type="spellEnd"/>
+      <w:r>
+        <w:t xml:space="preserve">, </w:t>
+      </w:r>
+      <w:r>
+        <w:sym w:font="Symbol" w:char="F022"/>
+      </w:r>
+      <w:r>
+        <w:t xml:space="preserve"> </w:t>
+      </w:r>
+      <w:r>
+        <w:rPr>
+          <w:i/>
+        </w:rPr>
+        <w:t>k</w:t>
+      </w:r>
+      <w:r>
+        <w:t xml:space="preserve"> </w:t>
+      </w:r>
+      <w:r>
+        <w:sym w:font="Symbol" w:char="F0CE"/>
+      </w:r>
+      <w:r>
+        <w:t xml:space="preserve"> </w:t>
+      </w:r>
+      <w:proofErr w:type="spellStart"/>
+      <w:r>
+        <w:t>K</w:t>
+      </w:r>
+      <w:proofErr w:type="spellEnd"/>
+    </w:p>
     <w:p>
       <w:pPr>
         <w:jc w:val="center"/>
@@ -1016,75 +1125,230 @@
         <w:t xml:space="preserve"> </w:t>
       </w:r>
       <w:r>
+        <w:sym w:font="Symbol" w:char="F0B3"/>
+      </w:r>
+      <w:r>
+        <w:t xml:space="preserve"> </w:t>
+      </w:r>
+      <w:r>
+        <w:rPr>
+          <w:i/>
+        </w:rPr>
+        <w:t>w</w:t>
+      </w:r>
+      <w:r>
+        <w:rPr>
+          <w:i/>
+          <w:vertAlign w:val="subscript"/>
+        </w:rPr>
+        <w:t>k</w:t>
+      </w:r>
+      <w:r>
+        <w:rPr>
+          <w:i/>
+          <w:vertAlign w:val="subscript"/>
+        </w:rPr>
+        <w:t>+1</w:t>
+      </w:r>
+      <w:r>
+        <w:t xml:space="preserve">, </w:t>
+      </w:r>
+      <w:r>
+        <w:sym w:font="Symbol" w:char="F022"/>
+      </w:r>
+      <w:r>
+        <w:t xml:space="preserve"> </w:t>
+      </w:r>
+      <w:r>
+        <w:rPr>
+          <w:i/>
+        </w:rPr>
+        <w:t>k</w:t>
+      </w:r>
+      <w:r>
+        <w:t xml:space="preserve"> </w:t>
+      </w:r>
+      <w:r>
+        <w:sym w:font="Symbol" w:char="F0CE"/>
+      </w:r>
+      <w:r>
+        <w:t xml:space="preserve"> K</w:t>
+      </w:r>
+      <w:r>
+        <w:t xml:space="preserve"> \ {</w:t>
+      </w:r>
+      <w:r>
+        <w:rPr>
+          <w:i/>
+        </w:rPr>
+        <w:t>c</w:t>
+      </w:r>
+      <w:r>
+        <w:t>}</w:t>
+      </w:r>
+    </w:p>
+    <w:p/>
+    <w:p>
+      <w:r>
+        <w:t>These constraints ensure that, respectively</w:t>
+      </w:r>
+      <w:r>
+        <w:t>:</w:t>
+      </w:r>
+      <w:r>
+        <w:t xml:space="preserve"> a color is not considered used unless at least one node is marked with it</w:t>
+      </w:r>
+      <w:r>
+        <w:t>,</w:t>
+      </w:r>
+      <w:r>
+        <w:t xml:space="preserve"> and a greater-numbered color is not used unless all the lesser-numbered colors are used.</w:t>
+      </w:r>
+    </w:p>
+    <w:p/>
+    <w:p>
+      <w:pPr>
+        <w:pStyle w:val="Heading5"/>
+      </w:pPr>
+      <w:r>
+        <w:t>Clique constraints</w:t>
+      </w:r>
+    </w:p>
+    <w:p/>
+    <w:p>
+      <w:r>
+        <w:t>M</w:t>
+      </w:r>
+      <w:r>
+        <w:rPr>
+          <w:rFonts w:ascii="Calibri" w:hAnsi="Calibri"/>
+        </w:rPr>
+        <w:t>é</w:t>
+      </w:r>
+      <w:r>
+        <w:t>ndez-D</w:t>
+      </w:r>
+      <w:r>
+        <w:rPr>
+          <w:rFonts w:ascii="Calibri" w:hAnsi="Calibri"/>
+        </w:rPr>
+        <w:t>í</w:t>
+      </w:r>
+      <w:r>
+        <w:t xml:space="preserve">az and </w:t>
+      </w:r>
+      <w:proofErr w:type="spellStart"/>
+      <w:r>
+        <w:t>Zabala</w:t>
+      </w:r>
+      <w:proofErr w:type="spellEnd"/>
+      <w:r>
+        <w:t xml:space="preserve"> identified numerous categories of valid inequalities for the polytope that this assignment formulation represents, including the facet-defining </w:t>
+      </w:r>
+      <w:r>
+        <w:rPr>
+          <w:b/>
+          <w:i/>
+        </w:rPr>
+        <w:t>clique inequalities</w:t>
+      </w:r>
+      <w:r>
+        <w:t>. Let Q be a maximal clique of G; then the following inequalities define facets:</w:t>
+      </w:r>
+    </w:p>
+    <w:p/>
+    <w:p>
+      <w:pPr>
+        <w:jc w:val="center"/>
+      </w:pPr>
+      <w:r>
+        <w:sym w:font="Symbol" w:char="F053"/>
+      </w:r>
+      <w:proofErr w:type="spellStart"/>
+      <w:r>
+        <w:rPr>
+          <w:i/>
+          <w:vertAlign w:val="subscript"/>
+        </w:rPr>
+        <w:t>i</w:t>
+      </w:r>
+      <w:proofErr w:type="spellEnd"/>
+      <w:r>
+        <w:rPr>
+          <w:vertAlign w:val="subscript"/>
+        </w:rPr>
+        <w:sym w:font="Symbol" w:char="F0CE"/>
+      </w:r>
+      <w:r>
+        <w:rPr>
+          <w:vertAlign w:val="subscript"/>
+        </w:rPr>
+        <w:t>Q</w:t>
+      </w:r>
+      <w:r>
+        <w:t xml:space="preserve"> </w:t>
+      </w:r>
+      <w:proofErr w:type="spellStart"/>
+      <w:r>
+        <w:rPr>
+          <w:i/>
+        </w:rPr>
+        <w:t>x</w:t>
+      </w:r>
+      <w:r>
+        <w:rPr>
+          <w:i/>
+          <w:vertAlign w:val="subscript"/>
+        </w:rPr>
+        <w:t>ik</w:t>
+      </w:r>
+      <w:proofErr w:type="spellEnd"/>
+      <w:r>
+        <w:t xml:space="preserve"> </w:t>
+      </w:r>
+      <w:r>
         <w:sym w:font="Symbol" w:char="F0A3"/>
       </w:r>
       <w:r>
         <w:t xml:space="preserve"> </w:t>
       </w:r>
-      <w:r>
-        <w:sym w:font="Symbol" w:char="F053"/>
-      </w:r>
-      <w:proofErr w:type="spellStart"/>
+      <w:proofErr w:type="spellStart"/>
+      <w:r>
+        <w:rPr>
+          <w:i/>
+        </w:rPr>
+        <w:t>w</w:t>
+      </w:r>
       <w:r>
         <w:rPr>
           <w:i/>
           <w:vertAlign w:val="subscript"/>
         </w:rPr>
-        <w:t>i</w:t>
-      </w:r>
-      <w:proofErr w:type="spellEnd"/>
-      <w:r>
-        <w:rPr>
-          <w:vertAlign w:val="subscript"/>
-        </w:rPr>
+        <w:t>k</w:t>
+      </w:r>
+      <w:proofErr w:type="spellEnd"/>
+      <w:r>
+        <w:t xml:space="preserve">,  </w:t>
+      </w:r>
+      <w:r>
+        <w:sym w:font="Symbol" w:char="F022"/>
+      </w:r>
+      <w:r>
+        <w:t xml:space="preserve"> </w:t>
+      </w:r>
+      <w:r>
+        <w:rPr>
+          <w:i/>
+        </w:rPr>
+        <w:t>k</w:t>
+      </w:r>
+      <w:r>
+        <w:t xml:space="preserve"> </w:t>
+      </w:r>
+      <w:r>
         <w:sym w:font="Symbol" w:char="F0CE"/>
       </w:r>
       <w:r>
-        <w:rPr>
-          <w:vertAlign w:val="subscript"/>
-        </w:rPr>
-        <w:t>V</w:t>
-      </w:r>
-      <w:r>
-        <w:t xml:space="preserve"> </w:t>
-      </w:r>
-      <w:proofErr w:type="spellStart"/>
-      <w:r>
-        <w:rPr>
-          <w:i/>
-        </w:rPr>
-        <w:t>x</w:t>
-      </w:r>
-      <w:r>
-        <w:rPr>
-          <w:i/>
-          <w:vertAlign w:val="subscript"/>
-        </w:rPr>
-        <w:t>ik</w:t>
-      </w:r>
-      <w:proofErr w:type="spellEnd"/>
-      <w:r>
-        <w:t xml:space="preserve">, </w:t>
-      </w:r>
-      <w:r>
-        <w:sym w:font="Symbol" w:char="F022"/>
-      </w:r>
-      <w:r>
-        <w:t xml:space="preserve"> </w:t>
-      </w:r>
-      <w:r>
-        <w:rPr>
-          <w:i/>
-        </w:rPr>
-        <w:t>k</w:t>
-      </w:r>
-      <w:r>
-        <w:t xml:space="preserve"> </w:t>
-      </w:r>
-      <w:r>
-        <w:sym w:font="Symbol" w:char="F0CE"/>
-      </w:r>
-      <w:r>
         <w:t xml:space="preserve"> </w:t>
       </w:r>
       <w:proofErr w:type="spellStart"/>
@@ -1092,283 +1356,28 @@
         <w:t>K</w:t>
       </w:r>
       <w:proofErr w:type="spellEnd"/>
-    </w:p>
-    <w:p>
-      <w:pPr>
-        <w:jc w:val="center"/>
-      </w:pPr>
-      <w:proofErr w:type="spellStart"/>
-      <w:r>
-        <w:rPr>
-          <w:i/>
-        </w:rPr>
-        <w:t>w</w:t>
-      </w:r>
-      <w:r>
-        <w:rPr>
-          <w:i/>
-          <w:vertAlign w:val="subscript"/>
-        </w:rPr>
-        <w:t>k</w:t>
-      </w:r>
-      <w:proofErr w:type="spellEnd"/>
-      <w:r>
-        <w:t xml:space="preserve"> </w:t>
-      </w:r>
-      <w:r>
-        <w:sym w:font="Symbol" w:char="F0B3"/>
-      </w:r>
-      <w:r>
-        <w:t xml:space="preserve"> </w:t>
-      </w:r>
-      <w:r>
-        <w:rPr>
-          <w:i/>
-        </w:rPr>
-        <w:t>w</w:t>
-      </w:r>
-      <w:r>
-        <w:rPr>
-          <w:i/>
-          <w:vertAlign w:val="subscript"/>
-        </w:rPr>
-        <w:t>k</w:t>
-      </w:r>
-      <w:r>
-        <w:rPr>
-          <w:i/>
-          <w:vertAlign w:val="subscript"/>
-        </w:rPr>
-        <w:t>+1</w:t>
-      </w:r>
-      <w:r>
-        <w:t xml:space="preserve">, </w:t>
-      </w:r>
-      <w:r>
-        <w:sym w:font="Symbol" w:char="F022"/>
-      </w:r>
-      <w:r>
-        <w:t xml:space="preserve"> </w:t>
-      </w:r>
-      <w:r>
-        <w:rPr>
-          <w:i/>
-        </w:rPr>
-        <w:t>k</w:t>
-      </w:r>
-      <w:r>
-        <w:t xml:space="preserve"> </w:t>
-      </w:r>
-      <w:r>
-        <w:sym w:font="Symbol" w:char="F0CE"/>
-      </w:r>
-      <w:r>
-        <w:t xml:space="preserve"> K</w:t>
-      </w:r>
-      <w:r>
-        <w:t xml:space="preserve"> \ {</w:t>
-      </w:r>
-      <w:r>
-        <w:rPr>
-          <w:i/>
-        </w:rPr>
-        <w:t>c</w:t>
-      </w:r>
-      <w:r>
-        <w:t>}</w:t>
+      <w:r>
+        <w:t xml:space="preserve"> \ {c}</w:t>
       </w:r>
     </w:p>
     <w:p/>
     <w:p>
       <w:r>
-        <w:t>These constraints ensure that, respectively</w:t>
-      </w:r>
-      <w:r>
-        <w:t>:</w:t>
-      </w:r>
-      <w:r>
-        <w:t xml:space="preserve"> a color is not considered used unless at least one node is marked with it</w:t>
-      </w:r>
-      <w:r>
-        <w:t>,</w:t>
-      </w:r>
-      <w:r>
-        <w:t xml:space="preserve"> and a greater-numbered color is not used unless all the lesser-numbered colors are used.</w:t>
+        <w:t>We can view such constraints as stronger statements about adjacent nodes not receiving the same color, summing all members of the clique at once rather than leaning on the pairwise sums from the original formulation.</w:t>
       </w:r>
     </w:p>
     <w:p/>
     <w:p>
       <w:pPr>
-        <w:pStyle w:val="Heading5"/>
-      </w:pPr>
-      <w:r>
-        <w:t>Clique constraints</w:t>
+        <w:pStyle w:val="Heading4"/>
+      </w:pPr>
+      <w:r>
+        <w:t>"Representative" formulation</w:t>
       </w:r>
     </w:p>
     <w:p/>
     <w:p>
       <w:r>
-        <w:t>M</w:t>
-      </w:r>
-      <w:r>
-        <w:rPr>
-          <w:rFonts w:ascii="Calibri" w:hAnsi="Calibri"/>
-        </w:rPr>
-        <w:t>é</w:t>
-      </w:r>
-      <w:r>
-        <w:t>ndez-D</w:t>
-      </w:r>
-      <w:r>
-        <w:rPr>
-          <w:rFonts w:ascii="Calibri" w:hAnsi="Calibri"/>
-        </w:rPr>
-        <w:t>í</w:t>
-      </w:r>
-      <w:r>
-        <w:t xml:space="preserve">az and </w:t>
-      </w:r>
-      <w:proofErr w:type="spellStart"/>
-      <w:r>
-        <w:t>Zabala</w:t>
-      </w:r>
-      <w:proofErr w:type="spellEnd"/>
-      <w:r>
-        <w:t xml:space="preserve"> identified numerous categories of valid inequalities for the polytope that this assignment formulation represents, including the facet-defining </w:t>
-      </w:r>
-      <w:r>
-        <w:rPr>
-          <w:b/>
-          <w:i/>
-        </w:rPr>
-        <w:t>clique inequalities</w:t>
-      </w:r>
-      <w:r>
-        <w:t>. Let Q be a maximal clique of G; then the following inequalities define facets:</w:t>
-      </w:r>
-    </w:p>
-    <w:p/>
-    <w:p>
-      <w:pPr>
-        <w:jc w:val="center"/>
-      </w:pPr>
-      <w:r>
-        <w:sym w:font="Symbol" w:char="F053"/>
-      </w:r>
-      <w:proofErr w:type="spellStart"/>
-      <w:r>
-        <w:rPr>
-          <w:i/>
-          <w:vertAlign w:val="subscript"/>
-        </w:rPr>
-        <w:t>i</w:t>
-      </w:r>
-      <w:proofErr w:type="spellEnd"/>
-      <w:r>
-        <w:rPr>
-          <w:vertAlign w:val="subscript"/>
-        </w:rPr>
-        <w:sym w:font="Symbol" w:char="F0CE"/>
-      </w:r>
-      <w:r>
-        <w:rPr>
-          <w:vertAlign w:val="subscript"/>
-        </w:rPr>
-        <w:t>Q</w:t>
-      </w:r>
-      <w:r>
-        <w:t xml:space="preserve"> </w:t>
-      </w:r>
-      <w:proofErr w:type="spellStart"/>
-      <w:r>
-        <w:rPr>
-          <w:i/>
-        </w:rPr>
-        <w:t>x</w:t>
-      </w:r>
-      <w:r>
-        <w:rPr>
-          <w:i/>
-          <w:vertAlign w:val="subscript"/>
-        </w:rPr>
-        <w:t>ik</w:t>
-      </w:r>
-      <w:proofErr w:type="spellEnd"/>
-      <w:r>
-        <w:t xml:space="preserve"> </w:t>
-      </w:r>
-      <w:r>
-        <w:sym w:font="Symbol" w:char="F0A3"/>
-      </w:r>
-      <w:r>
-        <w:t xml:space="preserve"> </w:t>
-      </w:r>
-      <w:proofErr w:type="spellStart"/>
-      <w:r>
-        <w:rPr>
-          <w:i/>
-        </w:rPr>
-        <w:t>w</w:t>
-      </w:r>
-      <w:r>
-        <w:rPr>
-          <w:i/>
-          <w:vertAlign w:val="subscript"/>
-        </w:rPr>
-        <w:t>k</w:t>
-      </w:r>
-      <w:proofErr w:type="spellEnd"/>
-      <w:r>
-        <w:t xml:space="preserve">,  </w:t>
-      </w:r>
-      <w:r>
-        <w:sym w:font="Symbol" w:char="F022"/>
-      </w:r>
-      <w:r>
-        <w:t xml:space="preserve"> </w:t>
-      </w:r>
-      <w:r>
-        <w:rPr>
-          <w:i/>
-        </w:rPr>
-        <w:t>k</w:t>
-      </w:r>
-      <w:r>
-        <w:t xml:space="preserve"> </w:t>
-      </w:r>
-      <w:r>
-        <w:sym w:font="Symbol" w:char="F0CE"/>
-      </w:r>
-      <w:r>
-        <w:t xml:space="preserve"> </w:t>
-      </w:r>
-      <w:proofErr w:type="spellStart"/>
-      <w:r>
-        <w:t>K</w:t>
-      </w:r>
-      <w:proofErr w:type="spellEnd"/>
-      <w:r>
-        <w:t xml:space="preserve"> \ {c}</w:t>
-      </w:r>
-    </w:p>
-    <w:p/>
-    <w:p>
-      <w:r>
-        <w:t>We can view such constraints as stronger statements about adjacent nodes not receiving the same color, summing all members of the clique at once rather than leaning on the pairwise sums from the original formulation.</w:t>
-      </w:r>
-    </w:p>
-    <w:p/>
-    <w:p>
-      <w:pPr>
-        <w:pStyle w:val="Heading4"/>
-      </w:pPr>
-      <w:r>
-        <w:t>"Representative" formulation</w:t>
-      </w:r>
-    </w:p>
-    <w:p/>
-    <w:p>
-      <w:r>
         <w:t xml:space="preserve">Since no adjacent nodes can receive the same color in a vertex coloring, all nodes in a feasible coloring that </w:t>
       </w:r>
       <w:r>
@@ -1397,7 +1406,13 @@
       </w:r>
       <w:proofErr w:type="spellEnd"/>
       <w:r>
-        <w:t xml:space="preserve"> as described in "Cliques, holes, and the vertex coloring polytope" </w:t>
+        <w:rPr>
+          <w:rStyle w:val="EndnoteReference"/>
+        </w:rPr>
+        <w:endnoteReference w:id="2"/>
+      </w:r>
+      <w:r>
+        <w:t xml:space="preserve"> </w:t>
       </w:r>
       <w:r>
         <w:t>model</w:t>
@@ -2380,12 +2395,7 @@
         <w:t>clique ine</w:t>
       </w:r>
       <w:r>
-        <w:t xml:space="preserve">qualities </w:t>
-      </w:r>
-      <w:bookmarkStart w:id="0" w:name="_GoBack"/>
-      <w:bookmarkEnd w:id="0"/>
-      <w:r>
-        <w:t xml:space="preserve">on the solution times </w:t>
+        <w:t xml:space="preserve">qualities on the solution times </w:t>
       </w:r>
       <w:r>
         <w:t>of the aforementioned 0-1 IP formulations of the vertex coloring problem, we implemented a computer program using</w:t>
@@ -2408,12 +2418,15 @@
       </w:r>
       <w:r>
         <w:rPr>
-          <w:rStyle w:val="FootnoteReference"/>
-        </w:rPr>
-        <w:footnoteReference w:id="1"/>
-      </w:r>
-      <w:r>
-        <w:t xml:space="preserve"> 2.7.14</w:t>
+          <w:rStyle w:val="EndnoteReference"/>
+        </w:rPr>
+        <w:endnoteReference w:id="3"/>
+      </w:r>
+      <w:r>
+        <w:t xml:space="preserve"> </w:t>
+      </w:r>
+      <w:r>
+        <w:t>2.7.14</w:t>
       </w:r>
     </w:p>
     <w:p>
@@ -2429,12 +2442,15 @@
       </w:r>
       <w:r>
         <w:rPr>
-          <w:rStyle w:val="FootnoteReference"/>
-        </w:rPr>
-        <w:footnoteReference w:id="2"/>
-      </w:r>
-      <w:r>
-        <w:t xml:space="preserve"> 12.8, and its Python 2.7 bindings</w:t>
+          <w:rStyle w:val="EndnoteReference"/>
+        </w:rPr>
+        <w:endnoteReference w:id="4"/>
+      </w:r>
+      <w:r>
+        <w:t xml:space="preserve"> </w:t>
+      </w:r>
+      <w:r>
+        <w:t>12.8, and its Python 2.7 bindings</w:t>
       </w:r>
     </w:p>
     <w:p>
@@ -2452,12 +2468,15 @@
       <w:proofErr w:type="spellEnd"/>
       <w:r>
         <w:rPr>
-          <w:rStyle w:val="FootnoteReference"/>
-        </w:rPr>
-        <w:footnoteReference w:id="3"/>
-      </w:r>
-      <w:r>
-        <w:t xml:space="preserve"> 2.1, for modeling graph structures and performing algorithms on them</w:t>
+          <w:rStyle w:val="EndnoteReference"/>
+        </w:rPr>
+        <w:endnoteReference w:id="5"/>
+      </w:r>
+      <w:r>
+        <w:t xml:space="preserve"> </w:t>
+      </w:r>
+      <w:r>
+        <w:t>2.1, for modeling graph structures and performing algorithms on them</w:t>
       </w:r>
     </w:p>
     <w:p>
@@ -2475,12 +2494,15 @@
       <w:proofErr w:type="spellEnd"/>
       <w:r>
         <w:rPr>
-          <w:rStyle w:val="FootnoteReference"/>
-        </w:rPr>
-        <w:footnoteReference w:id="4"/>
-      </w:r>
-      <w:r>
-        <w:t xml:space="preserve"> 3.5.0, for writing tests</w:t>
+          <w:rStyle w:val="EndnoteReference"/>
+        </w:rPr>
+        <w:endnoteReference w:id="6"/>
+      </w:r>
+      <w:r>
+        <w:t xml:space="preserve"> </w:t>
+      </w:r>
+      <w:r>
+        <w:t>3.5.0, for writing tests</w:t>
       </w:r>
     </w:p>
     <w:p>
@@ -2496,12 +2518,15 @@
       </w:r>
       <w:r>
         <w:rPr>
-          <w:rStyle w:val="FootnoteReference"/>
-        </w:rPr>
-        <w:footnoteReference w:id="5"/>
-      </w:r>
-      <w:r>
-        <w:t xml:space="preserve"> 2.2.2, for </w:t>
+          <w:rStyle w:val="EndnoteReference"/>
+        </w:rPr>
+        <w:endnoteReference w:id="7"/>
+      </w:r>
+      <w:r>
+        <w:t xml:space="preserve"> </w:t>
+      </w:r>
+      <w:r>
+        <w:t xml:space="preserve">2.2.2, for </w:t>
       </w:r>
       <w:r>
         <w:t>plotting coloring solutions</w:t>
@@ -2510,37 +2535,37 @@
     <w:p/>
     <w:p>
       <w:r>
+        <w:t xml:space="preserve">The following sections describe how to install the program and its dependencies, how to run the program, </w:t>
+      </w:r>
+      <w:r>
+        <w:t xml:space="preserve">the structure and purpose of components of the program, </w:t>
+      </w:r>
+      <w:r>
+        <w:t>and gives some results of the program's execution on sample graphs.</w:t>
+      </w:r>
+      <w:r>
+        <w:t xml:space="preserve"> We assume that the reader is familiar with executing programs from a Unix shell or Windows command prompt</w:t>
+      </w:r>
+      <w:r>
+        <w:t>, and with typical practices for installing Python libraries and any native-code dependencies</w:t>
+      </w:r>
+      <w:r>
+        <w:t>.</w:t>
+      </w:r>
+    </w:p>
+    <w:p/>
+    <w:p>
+      <w:pPr>
+        <w:pStyle w:val="Heading3"/>
+      </w:pPr>
+      <w:r>
+        <w:t>Installation</w:t>
+      </w:r>
+    </w:p>
+    <w:p/>
+    <w:p>
+      <w:r>
         <w:lastRenderedPageBreak/>
-        <w:t xml:space="preserve">The following sections describe how to install the program and its dependencies, how to run the program, </w:t>
-      </w:r>
-      <w:r>
-        <w:t xml:space="preserve">the structure and purpose of components of the program, </w:t>
-      </w:r>
-      <w:r>
-        <w:t>and gives some results of the program's execution on sample graphs.</w:t>
-      </w:r>
-      <w:r>
-        <w:t xml:space="preserve"> We assume that the reader is familiar with executing programs from a Unix shell or Windows command prompt</w:t>
-      </w:r>
-      <w:r>
-        <w:t>, and with typical practices for installing Python libraries and any native-code dependencies</w:t>
-      </w:r>
-      <w:r>
-        <w:t>.</w:t>
-      </w:r>
-    </w:p>
-    <w:p/>
-    <w:p>
-      <w:pPr>
-        <w:pStyle w:val="Heading3"/>
-      </w:pPr>
-      <w:r>
-        <w:t>Installation</w:t>
-      </w:r>
-    </w:p>
-    <w:p/>
-    <w:p>
-      <w:r>
         <w:t xml:space="preserve">We assume Python 2.7.x is already installed with the appropriate CPLEX bindings. </w:t>
       </w:r>
       <w:r>
@@ -2563,12 +2588,15 @@
       </w:r>
       <w:r>
         <w:rPr>
-          <w:rStyle w:val="FootnoteReference"/>
-        </w:rPr>
-        <w:footnoteReference w:id="6"/>
-      </w:r>
-      <w:r>
-        <w:t xml:space="preserve"> software and </w:t>
+          <w:rStyle w:val="EndnoteReference"/>
+        </w:rPr>
+        <w:endnoteReference w:id="8"/>
+      </w:r>
+      <w:r>
+        <w:t xml:space="preserve"> </w:t>
+      </w:r>
+      <w:r>
+        <w:t xml:space="preserve">software and </w:t>
       </w:r>
       <w:r>
         <w:t>following shell commands</w:t>
@@ -3167,11 +3195,11 @@
       <w:pPr>
         <w:pStyle w:val="Heading3"/>
       </w:pPr>
-      <w:bookmarkStart w:id="1" w:name="_Ref512855568"/>
+      <w:bookmarkStart w:id="0" w:name="_Ref512855568"/>
       <w:r>
         <w:t>Running the Program</w:t>
       </w:r>
-      <w:bookmarkEnd w:id="1"/>
+      <w:bookmarkEnd w:id="0"/>
     </w:p>
     <w:p/>
     <w:p>
@@ -3192,7 +3220,6 @@
           <w:sz w:val="24"/>
           <w:szCs w:val="24"/>
         </w:rPr>
-        <w:lastRenderedPageBreak/>
         <w:t xml:space="preserve">The main routine for the program lives in </w:t>
       </w:r>
       <w:r>
@@ -3576,6 +3603,7 @@
           <w:sz w:val="20"/>
           <w:szCs w:val="20"/>
         </w:rPr>
+        <w:lastRenderedPageBreak/>
         <w:t xml:space="preserve">  -g GRAPH, --graph </w:t>
       </w:r>
       <w:proofErr w:type="spellStart"/>
@@ -4376,9 +4404,9 @@
       </w:r>
       <w:r>
         <w:rPr>
-          <w:rStyle w:val="FootnoteReference"/>
-        </w:rPr>
-        <w:footnoteReference w:id="7"/>
+          <w:rStyle w:val="EndnoteReference"/>
+        </w:rPr>
+        <w:endnoteReference w:id="9"/>
       </w:r>
       <w:r>
         <w:t>.</w:t>
@@ -4394,12 +4422,15 @@
       </w:r>
       <w:r>
         <w:rPr>
-          <w:rStyle w:val="FootnoteReference"/>
-        </w:rPr>
-        <w:footnoteReference w:id="8"/>
-      </w:r>
-      <w:r>
-        <w:t xml:space="preserve"> and some created by hand</w:t>
+          <w:rStyle w:val="EndnoteReference"/>
+        </w:rPr>
+        <w:endnoteReference w:id="10"/>
+      </w:r>
+      <w:r>
+        <w:t xml:space="preserve"> </w:t>
+      </w:r>
+      <w:r>
+        <w:t>and some created by hand</w:t>
       </w:r>
       <w:r>
         <w:t xml:space="preserve">, </w:t>
@@ -4644,7 +4675,6 @@
           <w:iCs/>
           <w:color w:val="000000" w:themeColor="text1"/>
         </w:rPr>
-        <w:lastRenderedPageBreak/>
         <w:t xml:space="preserve">The </w:t>
       </w:r>
       <w:r>
@@ -4781,7 +4811,15 @@
           <w:iCs/>
           <w:color w:val="000000" w:themeColor="text1"/>
         </w:rPr>
-        <w:t>optimal basis can be re-used after adding violated clique cuts ("warm" restart) or whether to discard that solution and re-solve the problem fresh with the clique cuts added ("cold" restart). "Warm" restart is the default.</w:t>
+        <w:t xml:space="preserve">optimal basis can be re-used after adding violated clique cuts ("warm" restart) or whether to discard that </w:t>
+      </w:r>
+      <w:r>
+        <w:rPr>
+          <w:iCs/>
+          <w:color w:val="000000" w:themeColor="text1"/>
+        </w:rPr>
+        <w:lastRenderedPageBreak/>
+        <w:t>solution and re-solve the problem fresh with the clique cuts added ("cold" restart). "Warm" restart is the default.</w:t>
       </w:r>
     </w:p>
     <w:p>
@@ -5271,7 +5309,6 @@
           <w:sz w:val="20"/>
           <w:szCs w:val="20"/>
         </w:rPr>
-        <w:lastRenderedPageBreak/>
         <w:t xml:space="preserve">  -p {0...1}, --probability-of-edge-creation {0...1}</w:t>
       </w:r>
     </w:p>
@@ -5905,7 +5942,6 @@
         <w:rPr>
           <w:rFonts w:ascii="Courier New" w:hAnsi="Courier New" w:cs="Courier New"/>
         </w:rPr>
-        <w:lastRenderedPageBreak/>
         <w:t>time</w:t>
       </w:r>
       <w:r>
@@ -6164,6 +6200,7 @@
       </w:pPr>
       <w:bookmarkStart w:id="2" w:name="_Ref512846050"/>
       <w:r>
+        <w:lastRenderedPageBreak/>
         <w:t xml:space="preserve">Class </w:t>
       </w:r>
       <w:proofErr w:type="spellStart"/>
@@ -6654,7 +6691,6 @@
     <w:p/>
     <w:p>
       <w:r>
-        <w:lastRenderedPageBreak/>
         <w:t xml:space="preserve">This is a purely abstract class that represents a linear constraint in a vertex coloring problem. Implementations of Its methods are to give results that a </w:t>
       </w:r>
       <w:proofErr w:type="spellStart"/>
@@ -6859,6 +6895,7 @@
       </w:pPr>
       <w:bookmarkStart w:id="4" w:name="_Ref512846024"/>
       <w:r>
+        <w:lastRenderedPageBreak/>
         <w:t xml:space="preserve">Class </w:t>
       </w:r>
       <w:r>
@@ -7271,245 +7308,245 @@
     <w:p/>
     <w:p>
       <w:r>
+        <w:t xml:space="preserve">Method </w:t>
+      </w:r>
+      <w:proofErr w:type="spellStart"/>
+      <w:r>
+        <w:rPr>
+          <w:rFonts w:ascii="Courier New" w:hAnsi="Courier New" w:cs="Courier New"/>
+        </w:rPr>
+        <w:t>clique_</w:t>
+      </w:r>
+      <w:proofErr w:type="gramStart"/>
+      <w:r>
+        <w:rPr>
+          <w:rFonts w:ascii="Courier New" w:hAnsi="Courier New" w:cs="Courier New"/>
+        </w:rPr>
+        <w:t>cuts</w:t>
+      </w:r>
+      <w:proofErr w:type="spellEnd"/>
+      <w:r>
+        <w:rPr>
+          <w:rFonts w:ascii="Courier New" w:hAnsi="Courier New" w:cs="Courier New"/>
+        </w:rPr>
+        <w:t>(</w:t>
+      </w:r>
+      <w:proofErr w:type="gramEnd"/>
+      <w:r>
+        <w:rPr>
+          <w:rFonts w:ascii="Courier New" w:hAnsi="Courier New" w:cs="Courier New"/>
+        </w:rPr>
+        <w:t>)</w:t>
+      </w:r>
+      <w:r>
+        <w:t xml:space="preserve"> yields one clique cut per non-trivial (more than two nodes) maximal clique found by </w:t>
+      </w:r>
+      <w:proofErr w:type="spellStart"/>
+      <w:r>
+        <w:t>NetworkX's</w:t>
+      </w:r>
+      <w:proofErr w:type="spellEnd"/>
+      <w:r>
+        <w:t xml:space="preserve"> </w:t>
+      </w:r>
+      <w:proofErr w:type="spellStart"/>
+      <w:r>
+        <w:rPr>
+          <w:rFonts w:ascii="Courier New" w:hAnsi="Courier New" w:cs="Courier New"/>
+        </w:rPr>
+        <w:t>find_cliques</w:t>
+      </w:r>
+      <w:proofErr w:type="spellEnd"/>
+      <w:r>
+        <w:rPr>
+          <w:rFonts w:ascii="Courier New" w:hAnsi="Courier New" w:cs="Courier New"/>
+        </w:rPr>
+        <w:t>()</w:t>
+      </w:r>
+      <w:r>
+        <w:t xml:space="preserve"> algorithm.</w:t>
+      </w:r>
+      <w:r>
+        <w:t xml:space="preserve"> See </w:t>
+      </w:r>
+      <w:r>
+        <w:fldChar w:fldCharType="begin"/>
+      </w:r>
+      <w:r>
+        <w:instrText xml:space="preserve"> REF _Ref512845949 \h </w:instrText>
+      </w:r>
+      <w:r>
+        <w:fldChar w:fldCharType="separate"/>
+      </w:r>
+      <w:r>
+        <w:t xml:space="preserve">Class </w:t>
+      </w:r>
+      <w:proofErr w:type="spellStart"/>
+      <w:proofErr w:type="gramStart"/>
+      <w:r>
+        <w:rPr>
+          <w:rFonts w:ascii="Courier New" w:hAnsi="Courier New" w:cs="Courier New"/>
+        </w:rPr>
+        <w:t>colorassignment.Cl</w:t>
+      </w:r>
+      <w:r>
+        <w:rPr>
+          <w:rFonts w:ascii="Courier New" w:hAnsi="Courier New" w:cs="Courier New"/>
+        </w:rPr>
+        <w:t>i</w:t>
+      </w:r>
+      <w:r>
+        <w:rPr>
+          <w:rFonts w:ascii="Courier New" w:hAnsi="Courier New" w:cs="Courier New"/>
+        </w:rPr>
+        <w:t>queCut</w:t>
+      </w:r>
+      <w:proofErr w:type="spellEnd"/>
+      <w:proofErr w:type="gramEnd"/>
+      <w:r>
+        <w:fldChar w:fldCharType="end"/>
+      </w:r>
+      <w:r>
+        <w:t xml:space="preserve"> below.</w:t>
+      </w:r>
+    </w:p>
+    <w:p/>
+    <w:p>
+      <w:r>
+        <w:t>The remaining methods are for creating names for the variables of the problem.</w:t>
+      </w:r>
+    </w:p>
+    <w:p/>
+    <w:p>
+      <w:pPr>
+        <w:pStyle w:val="Heading4"/>
+      </w:pPr>
+      <w:r>
+        <w:t xml:space="preserve">Class </w:t>
+      </w:r>
+      <w:proofErr w:type="spellStart"/>
+      <w:proofErr w:type="gramStart"/>
+      <w:r>
+        <w:rPr>
+          <w:rFonts w:ascii="Courier New" w:hAnsi="Courier New" w:cs="Courier New"/>
+        </w:rPr>
+        <w:t>colorassignment.NodeGettingColorConstraint</w:t>
+      </w:r>
+      <w:proofErr w:type="spellEnd"/>
+      <w:proofErr w:type="gramEnd"/>
+    </w:p>
+    <w:p/>
+    <w:p>
+      <w:r>
+        <w:t xml:space="preserve">Instances of this subclass of </w:t>
+      </w:r>
+      <w:r>
+        <w:rPr>
+          <w:rFonts w:ascii="Courier New" w:hAnsi="Courier New" w:cs="Courier New"/>
+        </w:rPr>
+        <w:t>Constraint</w:t>
+      </w:r>
+      <w:r>
+        <w:t xml:space="preserve"> model assignment formulation constraints of the for</w:t>
+      </w:r>
+      <w:r>
+        <w:t xml:space="preserve">m </w:t>
+      </w:r>
+      <w:r>
+        <w:sym w:font="Symbol" w:char="F053"/>
+      </w:r>
+      <w:r>
+        <w:rPr>
+          <w:i/>
+          <w:vertAlign w:val="subscript"/>
+        </w:rPr>
+        <w:t>k</w:t>
+      </w:r>
+      <w:r>
+        <w:rPr>
+          <w:vertAlign w:val="subscript"/>
+        </w:rPr>
+        <w:sym w:font="Symbol" w:char="F0CE"/>
+      </w:r>
+      <w:proofErr w:type="spellStart"/>
+      <w:r>
+        <w:rPr>
+          <w:vertAlign w:val="subscript"/>
+        </w:rPr>
+        <w:t>K</w:t>
+      </w:r>
+      <w:proofErr w:type="spellEnd"/>
+      <w:r>
+        <w:t xml:space="preserve"> </w:t>
+      </w:r>
+      <w:proofErr w:type="spellStart"/>
+      <w:r>
+        <w:rPr>
+          <w:i/>
+        </w:rPr>
+        <w:t>x</w:t>
+      </w:r>
+      <w:r>
+        <w:rPr>
+          <w:i/>
+          <w:vertAlign w:val="subscript"/>
+        </w:rPr>
+        <w:t>ik</w:t>
+      </w:r>
+      <w:proofErr w:type="spellEnd"/>
+      <w:r>
+        <w:t xml:space="preserve"> = 1</w:t>
+      </w:r>
+      <w:r>
+        <w:t xml:space="preserve"> for a given node </w:t>
+      </w:r>
+      <w:proofErr w:type="spellStart"/>
+      <w:r>
+        <w:rPr>
+          <w:i/>
+        </w:rPr>
+        <w:t>i</w:t>
+      </w:r>
+      <w:proofErr w:type="spellEnd"/>
+      <w:r>
+        <w:t>.</w:t>
+      </w:r>
+    </w:p>
+    <w:p/>
+    <w:p>
+      <w:pPr>
+        <w:pStyle w:val="Heading4"/>
+      </w:pPr>
+      <w:r>
+        <w:t xml:space="preserve">Class </w:t>
+      </w:r>
+      <w:proofErr w:type="spellStart"/>
+      <w:proofErr w:type="gramStart"/>
+      <w:r>
+        <w:rPr>
+          <w:rFonts w:ascii="Courier New" w:hAnsi="Courier New" w:cs="Courier New"/>
+        </w:rPr>
+        <w:t>colorassignment.</w:t>
+      </w:r>
+      <w:r>
+        <w:rPr>
+          <w:rFonts w:ascii="Courier New" w:hAnsi="Courier New" w:cs="Courier New"/>
+        </w:rPr>
+        <w:t>Adjacent</w:t>
+      </w:r>
+      <w:r>
+        <w:rPr>
+          <w:rFonts w:ascii="Courier New" w:hAnsi="Courier New" w:cs="Courier New"/>
+        </w:rPr>
+        <w:t>NodeColorConstraint</w:t>
+      </w:r>
+      <w:proofErr w:type="spellEnd"/>
+      <w:proofErr w:type="gramEnd"/>
+    </w:p>
+    <w:p/>
+    <w:p>
+      <w:r>
         <w:lastRenderedPageBreak/>
-        <w:t xml:space="preserve">Method </w:t>
-      </w:r>
-      <w:proofErr w:type="spellStart"/>
-      <w:r>
-        <w:rPr>
-          <w:rFonts w:ascii="Courier New" w:hAnsi="Courier New" w:cs="Courier New"/>
-        </w:rPr>
-        <w:t>clique_</w:t>
-      </w:r>
-      <w:proofErr w:type="gramStart"/>
-      <w:r>
-        <w:rPr>
-          <w:rFonts w:ascii="Courier New" w:hAnsi="Courier New" w:cs="Courier New"/>
-        </w:rPr>
-        <w:t>cuts</w:t>
-      </w:r>
-      <w:proofErr w:type="spellEnd"/>
-      <w:r>
-        <w:rPr>
-          <w:rFonts w:ascii="Courier New" w:hAnsi="Courier New" w:cs="Courier New"/>
-        </w:rPr>
-        <w:t>(</w:t>
-      </w:r>
-      <w:proofErr w:type="gramEnd"/>
-      <w:r>
-        <w:rPr>
-          <w:rFonts w:ascii="Courier New" w:hAnsi="Courier New" w:cs="Courier New"/>
-        </w:rPr>
-        <w:t>)</w:t>
-      </w:r>
-      <w:r>
-        <w:t xml:space="preserve"> yields one clique cut per non-trivial (more than two nodes) maximal clique found by </w:t>
-      </w:r>
-      <w:proofErr w:type="spellStart"/>
-      <w:r>
-        <w:t>NetworkX's</w:t>
-      </w:r>
-      <w:proofErr w:type="spellEnd"/>
-      <w:r>
-        <w:t xml:space="preserve"> </w:t>
-      </w:r>
-      <w:proofErr w:type="spellStart"/>
-      <w:r>
-        <w:rPr>
-          <w:rFonts w:ascii="Courier New" w:hAnsi="Courier New" w:cs="Courier New"/>
-        </w:rPr>
-        <w:t>find_cliques</w:t>
-      </w:r>
-      <w:proofErr w:type="spellEnd"/>
-      <w:r>
-        <w:rPr>
-          <w:rFonts w:ascii="Courier New" w:hAnsi="Courier New" w:cs="Courier New"/>
-        </w:rPr>
-        <w:t>()</w:t>
-      </w:r>
-      <w:r>
-        <w:t xml:space="preserve"> algorithm.</w:t>
-      </w:r>
-      <w:r>
-        <w:t xml:space="preserve"> See </w:t>
-      </w:r>
-      <w:r>
-        <w:fldChar w:fldCharType="begin"/>
-      </w:r>
-      <w:r>
-        <w:instrText xml:space="preserve"> REF _Ref512845949 \h </w:instrText>
-      </w:r>
-      <w:r>
-        <w:fldChar w:fldCharType="separate"/>
-      </w:r>
-      <w:r>
-        <w:t xml:space="preserve">Class </w:t>
-      </w:r>
-      <w:proofErr w:type="spellStart"/>
-      <w:proofErr w:type="gramStart"/>
-      <w:r>
-        <w:rPr>
-          <w:rFonts w:ascii="Courier New" w:hAnsi="Courier New" w:cs="Courier New"/>
-        </w:rPr>
-        <w:t>colorassignment.Cl</w:t>
-      </w:r>
-      <w:r>
-        <w:rPr>
-          <w:rFonts w:ascii="Courier New" w:hAnsi="Courier New" w:cs="Courier New"/>
-        </w:rPr>
-        <w:t>i</w:t>
-      </w:r>
-      <w:r>
-        <w:rPr>
-          <w:rFonts w:ascii="Courier New" w:hAnsi="Courier New" w:cs="Courier New"/>
-        </w:rPr>
-        <w:t>queCut</w:t>
-      </w:r>
-      <w:proofErr w:type="spellEnd"/>
-      <w:proofErr w:type="gramEnd"/>
-      <w:r>
-        <w:fldChar w:fldCharType="end"/>
-      </w:r>
-      <w:r>
-        <w:t xml:space="preserve"> below.</w:t>
-      </w:r>
-    </w:p>
-    <w:p/>
-    <w:p>
-      <w:r>
-        <w:t>The remaining methods are for creating names for the variables of the problem.</w:t>
-      </w:r>
-    </w:p>
-    <w:p/>
-    <w:p>
-      <w:pPr>
-        <w:pStyle w:val="Heading4"/>
-      </w:pPr>
-      <w:r>
-        <w:t xml:space="preserve">Class </w:t>
-      </w:r>
-      <w:proofErr w:type="spellStart"/>
-      <w:proofErr w:type="gramStart"/>
-      <w:r>
-        <w:rPr>
-          <w:rFonts w:ascii="Courier New" w:hAnsi="Courier New" w:cs="Courier New"/>
-        </w:rPr>
-        <w:t>colorassignment.NodeGettingColorConstraint</w:t>
-      </w:r>
-      <w:proofErr w:type="spellEnd"/>
-      <w:proofErr w:type="gramEnd"/>
-    </w:p>
-    <w:p/>
-    <w:p>
-      <w:r>
-        <w:t xml:space="preserve">Instances of this subclass of </w:t>
-      </w:r>
-      <w:r>
-        <w:rPr>
-          <w:rFonts w:ascii="Courier New" w:hAnsi="Courier New" w:cs="Courier New"/>
-        </w:rPr>
-        <w:t>Constraint</w:t>
-      </w:r>
-      <w:r>
-        <w:t xml:space="preserve"> model assignment formulation constraints of the for</w:t>
-      </w:r>
-      <w:r>
-        <w:t xml:space="preserve">m </w:t>
-      </w:r>
-      <w:r>
-        <w:sym w:font="Symbol" w:char="F053"/>
-      </w:r>
-      <w:r>
-        <w:rPr>
-          <w:i/>
-          <w:vertAlign w:val="subscript"/>
-        </w:rPr>
-        <w:t>k</w:t>
-      </w:r>
-      <w:r>
-        <w:rPr>
-          <w:vertAlign w:val="subscript"/>
-        </w:rPr>
-        <w:sym w:font="Symbol" w:char="F0CE"/>
-      </w:r>
-      <w:proofErr w:type="spellStart"/>
-      <w:r>
-        <w:rPr>
-          <w:vertAlign w:val="subscript"/>
-        </w:rPr>
-        <w:t>K</w:t>
-      </w:r>
-      <w:proofErr w:type="spellEnd"/>
-      <w:r>
-        <w:t xml:space="preserve"> </w:t>
-      </w:r>
-      <w:proofErr w:type="spellStart"/>
-      <w:r>
-        <w:rPr>
-          <w:i/>
-        </w:rPr>
-        <w:t>x</w:t>
-      </w:r>
-      <w:r>
-        <w:rPr>
-          <w:i/>
-          <w:vertAlign w:val="subscript"/>
-        </w:rPr>
-        <w:t>ik</w:t>
-      </w:r>
-      <w:proofErr w:type="spellEnd"/>
-      <w:r>
-        <w:t xml:space="preserve"> = 1</w:t>
-      </w:r>
-      <w:r>
-        <w:t xml:space="preserve"> for a given node </w:t>
-      </w:r>
-      <w:proofErr w:type="spellStart"/>
-      <w:r>
-        <w:rPr>
-          <w:i/>
-        </w:rPr>
-        <w:t>i</w:t>
-      </w:r>
-      <w:proofErr w:type="spellEnd"/>
-      <w:r>
-        <w:t>.</w:t>
-      </w:r>
-    </w:p>
-    <w:p/>
-    <w:p>
-      <w:pPr>
-        <w:pStyle w:val="Heading4"/>
-      </w:pPr>
-      <w:r>
-        <w:t xml:space="preserve">Class </w:t>
-      </w:r>
-      <w:proofErr w:type="spellStart"/>
-      <w:proofErr w:type="gramStart"/>
-      <w:r>
-        <w:rPr>
-          <w:rFonts w:ascii="Courier New" w:hAnsi="Courier New" w:cs="Courier New"/>
-        </w:rPr>
-        <w:t>colorassignment.</w:t>
-      </w:r>
-      <w:r>
-        <w:rPr>
-          <w:rFonts w:ascii="Courier New" w:hAnsi="Courier New" w:cs="Courier New"/>
-        </w:rPr>
-        <w:t>Adjacent</w:t>
-      </w:r>
-      <w:r>
-        <w:rPr>
-          <w:rFonts w:ascii="Courier New" w:hAnsi="Courier New" w:cs="Courier New"/>
-        </w:rPr>
-        <w:t>NodeColorConstraint</w:t>
-      </w:r>
-      <w:proofErr w:type="spellEnd"/>
-      <w:proofErr w:type="gramEnd"/>
-    </w:p>
-    <w:p/>
-    <w:p>
-      <w:r>
         <w:t xml:space="preserve">Instances of this subclass of </w:t>
       </w:r>
       <w:r>
@@ -8393,7 +8430,6 @@
         <w:rPr>
           <w:rFonts w:ascii="Courier New" w:hAnsi="Courier New" w:cs="Courier New"/>
         </w:rPr>
-        <w:lastRenderedPageBreak/>
         <w:t>set_</w:t>
       </w:r>
       <w:proofErr w:type="gramStart"/>
@@ -8619,6 +8655,7 @@
     <w:p/>
     <w:p>
       <w:r>
+        <w:lastRenderedPageBreak/>
         <w:t xml:space="preserve">Instances of this subclass of </w:t>
       </w:r>
       <w:r>
@@ -9348,7 +9385,6 @@
         <w:pStyle w:val="Heading4"/>
       </w:pPr>
       <w:r>
-        <w:lastRenderedPageBreak/>
         <w:t>solver.py</w:t>
       </w:r>
     </w:p>
@@ -9462,7 +9498,11 @@
         <w:t xml:space="preserve"> option</w:t>
       </w:r>
       <w:r>
-        <w:t xml:space="preserve">, to be solved as either a 0-1 IP or a linear relaxation thereof as specific by the </w:t>
+        <w:t xml:space="preserve">, to be solved as either a 0-1 IP or a linear relaxation thereof as </w:t>
+      </w:r>
+      <w:r>
+        <w:lastRenderedPageBreak/>
+        <w:t xml:space="preserve">specific by the </w:t>
       </w:r>
       <w:r>
         <w:rPr>
@@ -9889,6 +9929,289 @@
       <w:r>
         <w:continuationSeparator/>
       </w:r>
+    </w:p>
+  </w:endnote>
+  <w:endnote w:id="1">
+    <w:p>
+      <w:pPr>
+        <w:pStyle w:val="EndnoteText"/>
+      </w:pPr>
+      <w:r>
+        <w:rPr>
+          <w:rStyle w:val="EndnoteReference"/>
+        </w:rPr>
+        <w:endnoteRef/>
+      </w:r>
+      <w:r>
+        <w:t xml:space="preserve"> </w:t>
+      </w:r>
+      <w:r>
+        <w:t>Méndez-D</w:t>
+      </w:r>
+      <w:r>
+        <w:rPr>
+          <w:rFonts w:ascii="Calibri" w:hAnsi="Calibri"/>
+        </w:rPr>
+        <w:t>í</w:t>
+      </w:r>
+      <w:r>
+        <w:t xml:space="preserve">az, Isabel &amp; </w:t>
+      </w:r>
+      <w:proofErr w:type="spellStart"/>
+      <w:r>
+        <w:t>Zabala</w:t>
+      </w:r>
+      <w:proofErr w:type="spellEnd"/>
+      <w:r>
+        <w:t xml:space="preserve">, Paula. (2006). A Branch-and-Cut algorithm for Graph Coloring. Discrete Appl. </w:t>
+      </w:r>
+      <w:proofErr w:type="gramStart"/>
+      <w:r>
+        <w:t>Math..</w:t>
+      </w:r>
+      <w:proofErr w:type="gramEnd"/>
+      <w:r>
+        <w:t xml:space="preserve"> 154. 826-847. 10.1016/j.dam.2005.05.022.</w:t>
+      </w:r>
+    </w:p>
+  </w:endnote>
+  <w:endnote w:id="2">
+    <w:p>
+      <w:pPr>
+        <w:pStyle w:val="EndnoteText"/>
+      </w:pPr>
+      <w:r>
+        <w:rPr>
+          <w:rStyle w:val="EndnoteReference"/>
+        </w:rPr>
+        <w:endnoteRef/>
+      </w:r>
+      <w:r>
+        <w:t xml:space="preserve"> </w:t>
+      </w:r>
+      <w:proofErr w:type="spellStart"/>
+      <w:r>
+        <w:t>Campelo</w:t>
+      </w:r>
+      <w:proofErr w:type="spellEnd"/>
+      <w:r>
+        <w:t xml:space="preserve">, </w:t>
+      </w:r>
+      <w:proofErr w:type="spellStart"/>
+      <w:r>
+        <w:t>Manoel</w:t>
+      </w:r>
+      <w:proofErr w:type="spellEnd"/>
+      <w:r>
+        <w:t xml:space="preserve"> &amp; Corre</w:t>
+      </w:r>
+      <w:r>
+        <w:t xml:space="preserve">a, Ricardo &amp; </w:t>
+      </w:r>
+      <w:proofErr w:type="spellStart"/>
+      <w:r>
+        <w:t>Frota</w:t>
+      </w:r>
+      <w:proofErr w:type="spellEnd"/>
+      <w:r>
+        <w:t>, Yuri. (2004). Cliques, holes and the vertex coloring polytope. Information Processing Letters. 89. 159-164. 10.1016/j.ipl.2003.11.005.</w:t>
+      </w:r>
+    </w:p>
+  </w:endnote>
+  <w:endnote w:id="3">
+    <w:p>
+      <w:pPr>
+        <w:pStyle w:val="EndnoteText"/>
+      </w:pPr>
+      <w:r>
+        <w:rPr>
+          <w:rStyle w:val="EndnoteReference"/>
+        </w:rPr>
+        <w:endnoteRef/>
+      </w:r>
+      <w:r>
+        <w:t xml:space="preserve"> </w:t>
+      </w:r>
+      <w:hyperlink r:id="rId1" w:history="1">
+        <w:r>
+          <w:rPr>
+            <w:rStyle w:val="Hyperlink"/>
+          </w:rPr>
+          <w:t>https://www.python.org</w:t>
+        </w:r>
+      </w:hyperlink>
+    </w:p>
+  </w:endnote>
+  <w:endnote w:id="4">
+    <w:p>
+      <w:pPr>
+        <w:pStyle w:val="EndnoteText"/>
+      </w:pPr>
+      <w:r>
+        <w:rPr>
+          <w:rStyle w:val="EndnoteReference"/>
+        </w:rPr>
+        <w:endnoteRef/>
+      </w:r>
+      <w:hyperlink r:id="rId2" w:history="1">
+        <w:r>
+          <w:rPr>
+            <w:rStyle w:val="Hyperlink"/>
+          </w:rPr>
+          <w:t>https://www.ibm.com/support/knowledgecenter/SSSA5P_12.8.0/ilog.odms.studio.help/Optimization_Studio/topics/COS_relnotes_intro.html</w:t>
+        </w:r>
+      </w:hyperlink>
+    </w:p>
+  </w:endnote>
+  <w:endnote w:id="5">
+    <w:p>
+      <w:pPr>
+        <w:pStyle w:val="EndnoteText"/>
+      </w:pPr>
+      <w:r>
+        <w:rPr>
+          <w:rStyle w:val="EndnoteReference"/>
+        </w:rPr>
+        <w:endnoteRef/>
+      </w:r>
+      <w:r>
+        <w:t xml:space="preserve"> </w:t>
+      </w:r>
+      <w:hyperlink r:id="rId3" w:history="1">
+        <w:r>
+          <w:rPr>
+            <w:rStyle w:val="Hyperlink"/>
+          </w:rPr>
+          <w:t>http://networkx.github.io</w:t>
+        </w:r>
+      </w:hyperlink>
+    </w:p>
+  </w:endnote>
+  <w:endnote w:id="6">
+    <w:p>
+      <w:pPr>
+        <w:pStyle w:val="EndnoteText"/>
+      </w:pPr>
+      <w:r>
+        <w:rPr>
+          <w:rStyle w:val="EndnoteReference"/>
+        </w:rPr>
+        <w:endnoteRef/>
+      </w:r>
+      <w:r>
+        <w:t xml:space="preserve"> </w:t>
+      </w:r>
+      <w:hyperlink r:id="rId4" w:history="1">
+        <w:r>
+          <w:rPr>
+            <w:rStyle w:val="Hyperlink"/>
+          </w:rPr>
+          <w:t>https://docs.pytest.org/en/latest/</w:t>
+        </w:r>
+      </w:hyperlink>
+    </w:p>
+  </w:endnote>
+  <w:endnote w:id="7">
+    <w:p>
+      <w:pPr>
+        <w:pStyle w:val="EndnoteText"/>
+      </w:pPr>
+      <w:r>
+        <w:rPr>
+          <w:rStyle w:val="EndnoteReference"/>
+        </w:rPr>
+        <w:endnoteRef/>
+      </w:r>
+      <w:r>
+        <w:t xml:space="preserve"> </w:t>
+      </w:r>
+      <w:hyperlink r:id="rId5" w:history="1">
+        <w:r>
+          <w:rPr>
+            <w:rStyle w:val="Hyperlink"/>
+          </w:rPr>
+          <w:t>https://matplotlib.org</w:t>
+        </w:r>
+      </w:hyperlink>
+    </w:p>
+    <w:p>
+      <w:pPr>
+        <w:pStyle w:val="EndnoteText"/>
+      </w:pPr>
+    </w:p>
+  </w:endnote>
+  <w:endnote w:id="8">
+    <w:p>
+      <w:pPr>
+        <w:pStyle w:val="EndnoteText"/>
+      </w:pPr>
+      <w:r>
+        <w:rPr>
+          <w:rStyle w:val="EndnoteReference"/>
+        </w:rPr>
+        <w:endnoteRef/>
+      </w:r>
+      <w:r>
+        <w:t xml:space="preserve"> </w:t>
+      </w:r>
+      <w:hyperlink r:id="rId6" w:history="1">
+        <w:r>
+          <w:rPr>
+            <w:rStyle w:val="Hyperlink"/>
+          </w:rPr>
+          <w:t>https://brew.sh</w:t>
+        </w:r>
+      </w:hyperlink>
+    </w:p>
+  </w:endnote>
+  <w:endnote w:id="9">
+    <w:p>
+      <w:pPr>
+        <w:pStyle w:val="EndnoteText"/>
+      </w:pPr>
+      <w:r>
+        <w:rPr>
+          <w:rStyle w:val="EndnoteReference"/>
+        </w:rPr>
+        <w:endnoteRef/>
+      </w:r>
+      <w:r>
+        <w:t xml:space="preserve"> </w:t>
+      </w:r>
+      <w:hyperlink r:id="rId7" w:history="1">
+        <w:r>
+          <w:rPr>
+            <w:rStyle w:val="Hyperlink"/>
+          </w:rPr>
+          <w:t>http://prolland.free.fr/works/research/dsat/dimacs.html</w:t>
+        </w:r>
+      </w:hyperlink>
+    </w:p>
+  </w:endnote>
+  <w:endnote w:id="10">
+    <w:p>
+      <w:pPr>
+        <w:pStyle w:val="EndnoteText"/>
+      </w:pPr>
+      <w:bookmarkStart w:id="1" w:name="_GoBack"/>
+      <w:bookmarkEnd w:id="1"/>
+      <w:r>
+        <w:rPr>
+          <w:rStyle w:val="EndnoteReference"/>
+        </w:rPr>
+        <w:endnoteRef/>
+      </w:r>
+      <w:r>
+        <w:t xml:space="preserve"> </w:t>
+      </w:r>
+      <w:hyperlink r:id="rId8" w:history="1">
+        <w:r>
+          <w:rPr>
+            <w:rStyle w:val="Hyperlink"/>
+          </w:rPr>
+          <w:t>http://mat.gsia.cmu.edu/COLOR/instances.html</w:t>
+        </w:r>
+      </w:hyperlink>
     </w:p>
   </w:endnote>
 </w:endnotes>
@@ -9995,200 +10318,6 @@
       <w:r>
         <w:continuationSeparator/>
       </w:r>
-    </w:p>
-  </w:footnote>
-  <w:footnote w:id="1">
-    <w:p>
-      <w:pPr>
-        <w:pStyle w:val="FootnoteText"/>
-      </w:pPr>
-      <w:r>
-        <w:rPr>
-          <w:rStyle w:val="FootnoteReference"/>
-        </w:rPr>
-        <w:footnoteRef/>
-      </w:r>
-      <w:r>
-        <w:t xml:space="preserve"> </w:t>
-      </w:r>
-      <w:hyperlink r:id="rId1" w:history="1">
-        <w:r>
-          <w:rPr>
-            <w:rStyle w:val="Hyperlink"/>
-          </w:rPr>
-          <w:t>https://www.python.org</w:t>
-        </w:r>
-      </w:hyperlink>
-    </w:p>
-  </w:footnote>
-  <w:footnote w:id="2">
-    <w:p>
-      <w:pPr>
-        <w:pStyle w:val="FootnoteText"/>
-      </w:pPr>
-      <w:r>
-        <w:rPr>
-          <w:rStyle w:val="FootnoteReference"/>
-        </w:rPr>
-        <w:footnoteRef/>
-      </w:r>
-      <w:hyperlink r:id="rId2" w:history="1">
-        <w:r>
-          <w:rPr>
-            <w:rStyle w:val="Hyperlink"/>
-          </w:rPr>
-          <w:t>https://www.ibm.com/support/knowledgecenter/SSSA5P_12.8.0/ilog.odms.studio.help/Optimization_Studio/topics/COS_relnotes_intro.html</w:t>
-        </w:r>
-      </w:hyperlink>
-    </w:p>
-  </w:footnote>
-  <w:footnote w:id="3">
-    <w:p>
-      <w:pPr>
-        <w:pStyle w:val="FootnoteText"/>
-      </w:pPr>
-      <w:r>
-        <w:rPr>
-          <w:rStyle w:val="FootnoteReference"/>
-        </w:rPr>
-        <w:footnoteRef/>
-      </w:r>
-      <w:r>
-        <w:t xml:space="preserve"> </w:t>
-      </w:r>
-      <w:hyperlink r:id="rId3" w:history="1">
-        <w:r>
-          <w:rPr>
-            <w:rStyle w:val="Hyperlink"/>
-          </w:rPr>
-          <w:t>http://networkx.github.io</w:t>
-        </w:r>
-      </w:hyperlink>
-    </w:p>
-  </w:footnote>
-  <w:footnote w:id="4">
-    <w:p>
-      <w:pPr>
-        <w:pStyle w:val="FootnoteText"/>
-      </w:pPr>
-      <w:r>
-        <w:rPr>
-          <w:rStyle w:val="FootnoteReference"/>
-        </w:rPr>
-        <w:footnoteRef/>
-      </w:r>
-      <w:r>
-        <w:t xml:space="preserve"> </w:t>
-      </w:r>
-      <w:hyperlink r:id="rId4" w:history="1">
-        <w:r>
-          <w:rPr>
-            <w:rStyle w:val="Hyperlink"/>
-          </w:rPr>
-          <w:t>https://docs.pytest.org/en/latest/</w:t>
-        </w:r>
-      </w:hyperlink>
-    </w:p>
-  </w:footnote>
-  <w:footnote w:id="5">
-    <w:p>
-      <w:pPr>
-        <w:pStyle w:val="FootnoteText"/>
-      </w:pPr>
-      <w:r>
-        <w:rPr>
-          <w:rStyle w:val="FootnoteReference"/>
-        </w:rPr>
-        <w:footnoteRef/>
-      </w:r>
-      <w:r>
-        <w:t xml:space="preserve"> </w:t>
-      </w:r>
-      <w:hyperlink r:id="rId5" w:history="1">
-        <w:r>
-          <w:rPr>
-            <w:rStyle w:val="Hyperlink"/>
-          </w:rPr>
-          <w:t>https://matplotlib.org</w:t>
-        </w:r>
-      </w:hyperlink>
-    </w:p>
-    <w:p>
-      <w:pPr>
-        <w:pStyle w:val="FootnoteText"/>
-      </w:pPr>
-    </w:p>
-  </w:footnote>
-  <w:footnote w:id="6">
-    <w:p>
-      <w:pPr>
-        <w:pStyle w:val="FootnoteText"/>
-      </w:pPr>
-      <w:r>
-        <w:rPr>
-          <w:rStyle w:val="FootnoteReference"/>
-        </w:rPr>
-        <w:footnoteRef/>
-      </w:r>
-      <w:r>
-        <w:t xml:space="preserve"> </w:t>
-      </w:r>
-      <w:hyperlink r:id="rId6" w:history="1">
-        <w:r>
-          <w:rPr>
-            <w:rStyle w:val="Hyperlink"/>
-          </w:rPr>
-          <w:t>https://brew.sh</w:t>
-        </w:r>
-      </w:hyperlink>
-    </w:p>
-  </w:footnote>
-  <w:footnote w:id="7">
-    <w:p>
-      <w:pPr>
-        <w:pStyle w:val="FootnoteText"/>
-      </w:pPr>
-      <w:r>
-        <w:rPr>
-          <w:rStyle w:val="FootnoteReference"/>
-        </w:rPr>
-        <w:footnoteRef/>
-      </w:r>
-      <w:r>
-        <w:t xml:space="preserve"> </w:t>
-      </w:r>
-      <w:hyperlink r:id="rId7" w:history="1">
-        <w:r>
-          <w:rPr>
-            <w:rStyle w:val="Hyperlink"/>
-          </w:rPr>
-          <w:t>http://prolland.free.fr/works/research/dsat/dimacs.html</w:t>
-        </w:r>
-      </w:hyperlink>
-    </w:p>
-  </w:footnote>
-  <w:footnote w:id="8">
-    <w:p>
-      <w:pPr>
-        <w:pStyle w:val="FootnoteText"/>
-      </w:pPr>
-      <w:r>
-        <w:rPr>
-          <w:rStyle w:val="FootnoteReference"/>
-        </w:rPr>
-        <w:footnoteRef/>
-      </w:r>
-      <w:r>
-        <w:t xml:space="preserve"> </w:t>
-      </w:r>
-      <w:hyperlink r:id="rId8" w:history="1">
-        <w:r>
-          <w:rPr>
-            <w:rStyle w:val="Hyperlink"/>
-          </w:rPr>
-          <w:t>http://mat.gsia.cmu.edu/COLOR/instances.html</w:t>
-        </w:r>
-      </w:hyperlink>
     </w:p>
   </w:footnote>
 </w:footnotes>
@@ -12423,6 +12552,43 @@
       <w:color w:val="2F5496" w:themeColor="accent1" w:themeShade="BF"/>
     </w:rPr>
   </w:style>
+  <w:style w:type="paragraph" w:styleId="EndnoteText">
+    <w:name w:val="endnote text"/>
+    <w:basedOn w:val="Normal"/>
+    <w:link w:val="EndnoteTextChar"/>
+    <w:uiPriority w:val="99"/>
+    <w:semiHidden/>
+    <w:unhideWhenUsed/>
+    <w:rsid w:val="00BF11E4"/>
+    <w:rPr>
+      <w:sz w:val="20"/>
+      <w:szCs w:val="20"/>
+    </w:rPr>
+  </w:style>
+  <w:style w:type="character" w:customStyle="1" w:styleId="EndnoteTextChar">
+    <w:name w:val="Endnote Text Char"/>
+    <w:basedOn w:val="DefaultParagraphFont"/>
+    <w:link w:val="EndnoteText"/>
+    <w:uiPriority w:val="99"/>
+    <w:semiHidden/>
+    <w:rsid w:val="00BF11E4"/>
+    <w:rPr>
+      <w:rFonts w:cs="Times New Roman"/>
+      <w:sz w:val="20"/>
+      <w:szCs w:val="20"/>
+    </w:rPr>
+  </w:style>
+  <w:style w:type="character" w:styleId="EndnoteReference">
+    <w:name w:val="endnote reference"/>
+    <w:basedOn w:val="DefaultParagraphFont"/>
+    <w:uiPriority w:val="99"/>
+    <w:semiHidden/>
+    <w:unhideWhenUsed/>
+    <w:rsid w:val="00BF11E4"/>
+    <w:rPr>
+      <w:vertAlign w:val="superscript"/>
+    </w:rPr>
+  </w:style>
 </w:styles>
 </file>
 
@@ -12692,7 +12858,7 @@
 </file>
 
 <file path=customXml/itemProps1.xml><?xml version="1.0" encoding="utf-8"?>
-<ds:datastoreItem xmlns:ds="http://schemas.openxmlformats.org/officeDocument/2006/customXml" ds:itemID="{85C156C3-B0E4-7749-8441-B6CFCEA3DD54}">
+<ds:datastoreItem xmlns:ds="http://schemas.openxmlformats.org/officeDocument/2006/customXml" ds:itemID="{3269E39E-3576-DA47-8843-12F64BEE4260}">
   <ds:schemaRefs>
     <ds:schemaRef ds:uri="http://schemas.openxmlformats.org/officeDocument/2006/bibliography"/>
   </ds:schemaRefs>

</xml_diff>